<commit_message>
Add outline to README
</commit_message>
<xml_diff>
--- a/shiny_class_materials/shiny_class_topics_outline.docx
+++ b/shiny_class_materials/shiny_class_topics_outline.docx
@@ -141,7 +141,7 @@
         <w:rPr>
           <w:rFonts w:ascii="Arial" w:hAnsi="Arial" w:cs="Arial"/>
         </w:rPr>
-        <w:t>Folder on T: drive</w:t>
+        <w:t>Materials for each class</w:t>
       </w:r>
     </w:p>
     <w:p>
@@ -241,7 +241,19 @@
         <w:rPr>
           <w:rFonts w:ascii="Arial" w:hAnsi="Arial" w:cs="Arial"/>
         </w:rPr>
-        <w:t xml:space="preserve"> - students make minor changes to code</w:t>
+        <w:t xml:space="preserve"> - students make minor changes to </w:t>
+      </w:r>
+      <w:r>
+        <w:rPr>
+          <w:rFonts w:ascii="Arial" w:hAnsi="Arial" w:cs="Arial"/>
+        </w:rPr>
+        <w:t>app code</w:t>
+      </w:r>
+      <w:r>
+        <w:rPr>
+          <w:rFonts w:ascii="Arial" w:hAnsi="Arial" w:cs="Arial"/>
+        </w:rPr>
+        <w:t xml:space="preserve"> (change title, plot look)</w:t>
       </w:r>
     </w:p>
     <w:p>
@@ -279,6 +291,12 @@
         </w:rPr>
         <w:t>Start with minimal app</w:t>
       </w:r>
+      <w:r>
+        <w:rPr>
+          <w:rFonts w:ascii="Arial" w:hAnsi="Arial" w:cs="Arial"/>
+        </w:rPr>
+        <w:t xml:space="preserve"> template</w:t>
+      </w:r>
     </w:p>
     <w:p>
       <w:pPr>
@@ -382,6 +400,12 @@
         </w:rPr>
         <w:t>Start with minimal app</w:t>
       </w:r>
+      <w:r>
+        <w:rPr>
+          <w:rFonts w:ascii="Arial" w:hAnsi="Arial" w:cs="Arial"/>
+        </w:rPr>
+        <w:t xml:space="preserve"> template</w:t>
+      </w:r>
     </w:p>
     <w:p>
       <w:pPr>
@@ -416,7 +440,7 @@
         <w:rPr>
           <w:rFonts w:ascii="Arial" w:hAnsi="Arial" w:cs="Arial"/>
         </w:rPr>
-        <w:t>Look at app showing all input functions</w:t>
+        <w:t>Run app "all_input_functions" to see all input functions</w:t>
       </w:r>
     </w:p>
     <w:p>
@@ -535,7 +559,31 @@
         <w:rPr>
           <w:rFonts w:ascii="Arial" w:hAnsi="Arial" w:cs="Arial"/>
         </w:rPr>
-        <w:t>Start with minimal app</w:t>
+        <w:t xml:space="preserve">Start with </w:t>
+      </w:r>
+      <w:r>
+        <w:rPr>
+          <w:rFonts w:ascii="Arial" w:hAnsi="Arial" w:cs="Arial"/>
+        </w:rPr>
+        <w:t>histogram</w:t>
+      </w:r>
+      <w:r>
+        <w:rPr>
+          <w:rFonts w:ascii="Arial" w:hAnsi="Arial" w:cs="Arial"/>
+        </w:rPr>
+        <w:t xml:space="preserve"> app</w:t>
+      </w:r>
+      <w:r>
+        <w:rPr>
+          <w:rFonts w:ascii="Arial" w:hAnsi="Arial" w:cs="Arial"/>
+        </w:rPr>
+        <w:t xml:space="preserve"> template</w:t>
+      </w:r>
+      <w:r>
+        <w:rPr>
+          <w:rFonts w:ascii="Arial" w:hAnsi="Arial" w:cs="Arial"/>
+        </w:rPr>
+        <w:t xml:space="preserve"> we made in first week</w:t>
       </w:r>
     </w:p>
     <w:p>
@@ -571,43 +619,67 @@
         <w:rPr>
           <w:rFonts w:ascii="Arial" w:hAnsi="Arial" w:cs="Arial"/>
         </w:rPr>
-        <w:t>add inputs (</w:t>
-      </w:r>
-      <w:r>
-        <w:rPr>
-          <w:rFonts w:ascii="Arial" w:hAnsi="Arial" w:cs="Arial"/>
-        </w:rPr>
-        <w:t>numericInput(), helpTextInput(), sliderInput(), selectInput()</w:t>
+        <w:t>render functions</w:t>
+      </w:r>
+      <w:r>
+        <w:rPr>
+          <w:rFonts w:ascii="Arial" w:hAnsi="Arial" w:cs="Arial"/>
+        </w:rPr>
+        <w:t xml:space="preserve"> (</w:t>
+      </w:r>
+      <w:r>
+        <w:rPr>
+          <w:rFonts w:ascii="Arial" w:hAnsi="Arial" w:cs="Arial"/>
+        </w:rPr>
+        <w:t>renderPlot</w:t>
+      </w:r>
+      <w:r>
+        <w:rPr>
+          <w:rFonts w:ascii="Arial" w:hAnsi="Arial" w:cs="Arial"/>
+        </w:rPr>
+        <w:t xml:space="preserve">(), </w:t>
+      </w:r>
+      <w:r>
+        <w:rPr>
+          <w:rFonts w:ascii="Arial" w:hAnsi="Arial" w:cs="Arial"/>
+        </w:rPr>
+        <w:t>renderPrint</w:t>
+      </w:r>
+      <w:r>
+        <w:rPr>
+          <w:rFonts w:ascii="Arial" w:hAnsi="Arial" w:cs="Arial"/>
+        </w:rPr>
+        <w:t xml:space="preserve">(), </w:t>
+      </w:r>
+      <w:r>
+        <w:rPr>
+          <w:rFonts w:ascii="Arial" w:hAnsi="Arial" w:cs="Arial"/>
+        </w:rPr>
+        <w:t>renderText</w:t>
+      </w:r>
+      <w:r>
+        <w:rPr>
+          <w:rFonts w:ascii="Arial" w:hAnsi="Arial" w:cs="Arial"/>
+        </w:rPr>
+        <w:t xml:space="preserve">(), </w:t>
+      </w:r>
+      <w:r>
+        <w:rPr>
+          <w:rFonts w:ascii="Arial" w:hAnsi="Arial" w:cs="Arial"/>
+        </w:rPr>
+        <w:t>renderTable</w:t>
+      </w:r>
+      <w:r>
+        <w:rPr>
+          <w:rFonts w:ascii="Arial" w:hAnsi="Arial" w:cs="Arial"/>
+        </w:rPr>
+        <w:t>()</w:t>
       </w:r>
       <w:r>
         <w:rPr>
           <w:rFonts w:ascii="Arial" w:hAnsi="Arial" w:cs="Arial"/>
         </w:rPr>
         <w:t xml:space="preserve"> )</w:t>
-      </w:r>
-    </w:p>
-    <w:p>
-      <w:pPr>
-        <w:pStyle w:val="ListParagraph"/>
-        <w:numPr>
-          <w:ilvl w:val="0"/>
-          <w:numId w:val="13"/>
-        </w:numPr>
-        <w:rPr>
-          <w:rFonts w:ascii="Arial" w:hAnsi="Arial" w:cs="Arial"/>
-        </w:rPr>
-      </w:pPr>
-      <w:r>
-        <w:rPr>
-          <w:rFonts w:ascii="Arial" w:hAnsi="Arial" w:cs="Arial"/>
-        </w:rPr>
-        <w:t>Run</w:t>
-      </w:r>
-      <w:r>
-        <w:rPr>
-          <w:rFonts w:ascii="Arial" w:hAnsi="Arial" w:cs="Arial"/>
-        </w:rPr>
-        <w:t xml:space="preserve"> app showing all input functions</w:t>
       </w:r>
     </w:p>
     <w:p>
@@ -665,6 +737,12 @@
         </w:rPr>
         <w:t>Reading data</w:t>
       </w:r>
+      <w:r>
+        <w:rPr>
+          <w:rFonts w:ascii="Arial" w:hAnsi="Arial" w:cs="Arial"/>
+        </w:rPr>
+        <w:t xml:space="preserve"> into app</w:t>
+      </w:r>
     </w:p>
     <w:p>
       <w:pPr>
@@ -681,25 +759,25 @@
         <w:rPr>
           <w:rFonts w:ascii="Arial" w:hAnsi="Arial" w:cs="Arial"/>
         </w:rPr>
-        <w:t>Interactive coding - place data within folder</w:t>
-      </w:r>
-    </w:p>
-    <w:p>
-      <w:pPr>
-        <w:pStyle w:val="ListParagraph"/>
-        <w:numPr>
-          <w:ilvl w:val="0"/>
-          <w:numId w:val="11"/>
-        </w:numPr>
-        <w:rPr>
-          <w:rFonts w:ascii="Arial" w:hAnsi="Arial" w:cs="Arial"/>
-        </w:rPr>
-      </w:pPr>
-      <w:r>
-        <w:rPr>
-          <w:rFonts w:ascii="Arial" w:hAnsi="Arial" w:cs="Arial"/>
-        </w:rPr>
-        <w:t>Read data outside of ui()/server()</w:t>
+        <w:t xml:space="preserve">Interactive coding </w:t>
+      </w:r>
+      <w:r>
+        <w:rPr>
+          <w:rFonts w:ascii="Arial" w:hAnsi="Arial" w:cs="Arial"/>
+        </w:rPr>
+        <w:t>-</w:t>
+      </w:r>
+      <w:r>
+        <w:rPr>
+          <w:rFonts w:ascii="Arial" w:hAnsi="Arial" w:cs="Arial"/>
+        </w:rPr>
+        <w:t xml:space="preserve"> </w:t>
+      </w:r>
+      <w:r>
+        <w:rPr>
+          <w:rFonts w:ascii="Arial" w:hAnsi="Arial" w:cs="Arial"/>
+        </w:rPr>
+        <w:t>data within app folder</w:t>
       </w:r>
     </w:p>
     <w:p>
@@ -900,7 +978,31 @@
         <w:rPr>
           <w:rFonts w:ascii="Arial" w:hAnsi="Arial" w:cs="Arial"/>
         </w:rPr>
-        <w:t>Run app to show more HTML tags</w:t>
+        <w:t xml:space="preserve">Run </w:t>
+      </w:r>
+      <w:r>
+        <w:rPr>
+          <w:rFonts w:ascii="Arial" w:hAnsi="Arial" w:cs="Arial"/>
+        </w:rPr>
+        <w:t>“html_tags</w:t>
+      </w:r>
+      <w:r>
+        <w:rPr>
+          <w:rFonts w:ascii="Arial" w:hAnsi="Arial" w:cs="Arial"/>
+        </w:rPr>
+        <w:t>_</w:t>
+      </w:r>
+      <w:r>
+        <w:rPr>
+          <w:rFonts w:ascii="Arial" w:hAnsi="Arial" w:cs="Arial"/>
+        </w:rPr>
+        <w:t xml:space="preserve">example” </w:t>
+      </w:r>
+      <w:r>
+        <w:rPr>
+          <w:rFonts w:ascii="Arial" w:hAnsi="Arial" w:cs="Arial"/>
+        </w:rPr>
+        <w:t>app to show more HTML tags</w:t>
       </w:r>
     </w:p>
     <w:p>
@@ -997,7 +1099,6 @@
           <w:b/>
           <w:bCs/>
         </w:rPr>
-        <w:lastRenderedPageBreak/>
         <w:t xml:space="preserve">Class </w:t>
       </w:r>
       <w:r>
@@ -1026,6 +1127,7 @@
           <w:b/>
           <w:bCs/>
         </w:rPr>
+        <w:lastRenderedPageBreak/>
         <w:t>In class assignment</w:t>
       </w:r>
       <w:r>
@@ -1233,7 +1335,19 @@
         <w:rPr>
           <w:rFonts w:ascii="Arial" w:hAnsi="Arial" w:cs="Arial"/>
         </w:rPr>
-        <w:t>As time allows, show adding an “All” option and for a conditional in reactive()</w:t>
+        <w:t xml:space="preserve">As time allows, show adding an “All” option </w:t>
+      </w:r>
+      <w:r>
+        <w:rPr>
+          <w:rFonts w:ascii="Arial" w:hAnsi="Arial" w:cs="Arial"/>
+        </w:rPr>
+        <w:t xml:space="preserve">to selectInput() </w:t>
+      </w:r>
+      <w:r>
+        <w:rPr>
+          <w:rFonts w:ascii="Arial" w:hAnsi="Arial" w:cs="Arial"/>
+        </w:rPr>
+        <w:t>and a conditional in reactive()</w:t>
       </w:r>
     </w:p>
     <w:p>
@@ -1258,8 +1372,10 @@
           <w:b/>
           <w:bCs/>
         </w:rPr>
-        <w:t>6</w:t>
-      </w:r>
+        <w:t>7</w:t>
+      </w:r>
+      <w:bookmarkStart w:id="0" w:name="_GoBack"/>
+      <w:bookmarkEnd w:id="0"/>
     </w:p>
     <w:p>
       <w:pPr>
@@ -1388,8 +1504,6 @@
         </w:rPr>
         <w:t xml:space="preserve"> and reactiveValues()</w:t>
       </w:r>
-      <w:bookmarkStart w:id="0" w:name="_GoBack"/>
-      <w:bookmarkEnd w:id="0"/>
     </w:p>
     <w:p>
       <w:pPr>
@@ -1651,7 +1765,7 @@
         <w:sz w:val="16"/>
         <w:szCs w:val="16"/>
       </w:rPr>
-      <w:t>2019-09-17</w:t>
+      <w:t>2019-09-19</w:t>
     </w:r>
     <w:r>
       <w:rPr>

</xml_diff>

<commit_message>
Add resources document and clean up README
</commit_message>
<xml_diff>
--- a/shiny_class_materials/shiny_class_topics_outline.docx
+++ b/shiny_class_materials/shiny_class_topics_outline.docx
@@ -177,13 +177,33 @@
         <w:rPr>
           <w:rFonts w:ascii="Arial" w:hAnsi="Arial" w:cs="Arial"/>
         </w:rPr>
-        <w:t>Go through example apps with runExample()</w:t>
-      </w:r>
-      <w:r>
-        <w:rPr>
-          <w:rFonts w:ascii="Arial" w:hAnsi="Arial" w:cs="Arial"/>
-        </w:rPr>
-        <w:t xml:space="preserve"> - </w:t>
+        <w:t xml:space="preserve">Go through example apps with </w:t>
+      </w:r>
+      <w:proofErr w:type="spellStart"/>
+      <w:r>
+        <w:rPr>
+          <w:rFonts w:ascii="Arial" w:hAnsi="Arial" w:cs="Arial"/>
+        </w:rPr>
+        <w:t>runExample</w:t>
+      </w:r>
+      <w:proofErr w:type="spellEnd"/>
+      <w:r>
+        <w:rPr>
+          <w:rFonts w:ascii="Arial" w:hAnsi="Arial" w:cs="Arial"/>
+        </w:rPr>
+        <w:t>()</w:t>
+      </w:r>
+      <w:r>
+        <w:rPr>
+          <w:rFonts w:ascii="Arial" w:hAnsi="Arial" w:cs="Arial"/>
+        </w:rPr>
+        <w:t xml:space="preserve"> </w:t>
+      </w:r>
+      <w:r>
+        <w:rPr>
+          <w:rFonts w:ascii="Arial" w:hAnsi="Arial" w:cs="Arial"/>
+        </w:rPr>
+        <w:t>(</w:t>
       </w:r>
       <w:r>
         <w:rPr>
@@ -192,6 +212,12 @@
           <w:bCs/>
         </w:rPr>
         <w:t>handout</w:t>
+      </w:r>
+      <w:r>
+        <w:rPr>
+          <w:rFonts w:ascii="Arial" w:hAnsi="Arial" w:cs="Arial"/>
+        </w:rPr>
+        <w:t>)</w:t>
       </w:r>
     </w:p>
     <w:p>
@@ -209,13 +235,25 @@
         <w:rPr>
           <w:rFonts w:ascii="Arial" w:hAnsi="Arial" w:cs="Arial"/>
         </w:rPr>
-        <w:t xml:space="preserve">Interactive coding - make first app by copying </w:t>
+        <w:t>M</w:t>
+      </w:r>
+      <w:r>
+        <w:rPr>
+          <w:rFonts w:ascii="Arial" w:hAnsi="Arial" w:cs="Arial"/>
+        </w:rPr>
+        <w:t xml:space="preserve">ake first app by copying </w:t>
       </w:r>
       <w:r>
         <w:rPr>
           <w:rFonts w:ascii="Arial" w:hAnsi="Arial" w:cs="Arial"/>
         </w:rPr>
         <w:t>"01_hello"</w:t>
+      </w:r>
+      <w:r>
+        <w:rPr>
+          <w:rFonts w:ascii="Arial" w:hAnsi="Arial" w:cs="Arial"/>
+        </w:rPr>
+        <w:t>: interactive coding</w:t>
       </w:r>
     </w:p>
     <w:p>
@@ -235,13 +273,21 @@
           <w:b/>
           <w:bCs/>
         </w:rPr>
-        <w:t>In class assignment</w:t>
-      </w:r>
-      <w:r>
-        <w:rPr>
-          <w:rFonts w:ascii="Arial" w:hAnsi="Arial" w:cs="Arial"/>
-        </w:rPr>
-        <w:t xml:space="preserve"> - students make minor changes to </w:t>
+        <w:t xml:space="preserve">In class </w:t>
+      </w:r>
+      <w:r>
+        <w:rPr>
+          <w:rFonts w:ascii="Arial" w:hAnsi="Arial" w:cs="Arial"/>
+          <w:b/>
+          <w:bCs/>
+        </w:rPr>
+        <w:t>activity:</w:t>
+      </w:r>
+      <w:r>
+        <w:rPr>
+          <w:rFonts w:ascii="Arial" w:hAnsi="Arial" w:cs="Arial"/>
+        </w:rPr>
+        <w:t xml:space="preserve"> students make minor changes to </w:t>
       </w:r>
       <w:r>
         <w:rPr>
@@ -313,7 +359,19 @@
         <w:rPr>
           <w:rFonts w:ascii="Arial" w:hAnsi="Arial" w:cs="Arial"/>
         </w:rPr>
-        <w:t>Interactive coding - add reactive input, reactive function, reactive output (histogram example)</w:t>
+        <w:t>A</w:t>
+      </w:r>
+      <w:r>
+        <w:rPr>
+          <w:rFonts w:ascii="Arial" w:hAnsi="Arial" w:cs="Arial"/>
+        </w:rPr>
+        <w:t>dd reactive input, reactive function, reactive output (histogram example)</w:t>
+      </w:r>
+      <w:r>
+        <w:rPr>
+          <w:rFonts w:ascii="Arial" w:hAnsi="Arial" w:cs="Arial"/>
+        </w:rPr>
+        <w:t>: interactive coding</w:t>
       </w:r>
     </w:p>
     <w:p>
@@ -372,7 +430,13 @@
         <w:rPr>
           <w:rFonts w:ascii="Arial" w:hAnsi="Arial" w:cs="Arial"/>
         </w:rPr>
-        <w:t xml:space="preserve"> - </w:t>
+        <w:t xml:space="preserve"> </w:t>
+      </w:r>
+      <w:r>
+        <w:rPr>
+          <w:rFonts w:ascii="Arial" w:hAnsi="Arial" w:cs="Arial"/>
+        </w:rPr>
+        <w:t>(</w:t>
       </w:r>
       <w:r>
         <w:rPr>
@@ -381,6 +445,12 @@
           <w:bCs/>
         </w:rPr>
         <w:t>handout</w:t>
+      </w:r>
+      <w:r>
+        <w:rPr>
+          <w:rFonts w:ascii="Arial" w:hAnsi="Arial" w:cs="Arial"/>
+        </w:rPr>
+        <w:t>)</w:t>
       </w:r>
     </w:p>
     <w:p>
@@ -422,7 +492,75 @@
         <w:rPr>
           <w:rFonts w:ascii="Arial" w:hAnsi="Arial" w:cs="Arial"/>
         </w:rPr>
-        <w:t>Interactive coding – explore numericInput(), helpTextInput(), sliderInput(), selectInput()</w:t>
+        <w:t>E</w:t>
+      </w:r>
+      <w:r>
+        <w:rPr>
+          <w:rFonts w:ascii="Arial" w:hAnsi="Arial" w:cs="Arial"/>
+        </w:rPr>
+        <w:t xml:space="preserve">xplore </w:t>
+      </w:r>
+      <w:proofErr w:type="spellStart"/>
+      <w:r>
+        <w:rPr>
+          <w:rFonts w:ascii="Arial" w:hAnsi="Arial" w:cs="Arial"/>
+        </w:rPr>
+        <w:t>numericInput</w:t>
+      </w:r>
+      <w:proofErr w:type="spellEnd"/>
+      <w:r>
+        <w:rPr>
+          <w:rFonts w:ascii="Arial" w:hAnsi="Arial" w:cs="Arial"/>
+        </w:rPr>
+        <w:t xml:space="preserve">(), </w:t>
+      </w:r>
+      <w:proofErr w:type="spellStart"/>
+      <w:r>
+        <w:rPr>
+          <w:rFonts w:ascii="Arial" w:hAnsi="Arial" w:cs="Arial"/>
+        </w:rPr>
+        <w:t>helpTextInput</w:t>
+      </w:r>
+      <w:proofErr w:type="spellEnd"/>
+      <w:r>
+        <w:rPr>
+          <w:rFonts w:ascii="Arial" w:hAnsi="Arial" w:cs="Arial"/>
+        </w:rPr>
+        <w:t xml:space="preserve">(), </w:t>
+      </w:r>
+      <w:proofErr w:type="spellStart"/>
+      <w:r>
+        <w:rPr>
+          <w:rFonts w:ascii="Arial" w:hAnsi="Arial" w:cs="Arial"/>
+        </w:rPr>
+        <w:t>sliderInput</w:t>
+      </w:r>
+      <w:proofErr w:type="spellEnd"/>
+      <w:r>
+        <w:rPr>
+          <w:rFonts w:ascii="Arial" w:hAnsi="Arial" w:cs="Arial"/>
+        </w:rPr>
+        <w:t xml:space="preserve">(), </w:t>
+      </w:r>
+      <w:proofErr w:type="spellStart"/>
+      <w:r>
+        <w:rPr>
+          <w:rFonts w:ascii="Arial" w:hAnsi="Arial" w:cs="Arial"/>
+        </w:rPr>
+        <w:t>selectInput</w:t>
+      </w:r>
+      <w:proofErr w:type="spellEnd"/>
+      <w:r>
+        <w:rPr>
+          <w:rFonts w:ascii="Arial" w:hAnsi="Arial" w:cs="Arial"/>
+        </w:rPr>
+        <w:t>()</w:t>
+      </w:r>
+      <w:r>
+        <w:rPr>
+          <w:rFonts w:ascii="Arial" w:hAnsi="Arial" w:cs="Arial"/>
+        </w:rPr>
+        <w:t>: interactive coding</w:t>
       </w:r>
     </w:p>
     <w:p>
@@ -440,7 +578,21 @@
         <w:rPr>
           <w:rFonts w:ascii="Arial" w:hAnsi="Arial" w:cs="Arial"/>
         </w:rPr>
-        <w:t>Run app "all_input_functions" to see all input functions</w:t>
+        <w:t>Run app "</w:t>
+      </w:r>
+      <w:proofErr w:type="spellStart"/>
+      <w:r>
+        <w:rPr>
+          <w:rFonts w:ascii="Arial" w:hAnsi="Arial" w:cs="Arial"/>
+        </w:rPr>
+        <w:t>all_input_functions</w:t>
+      </w:r>
+      <w:proofErr w:type="spellEnd"/>
+      <w:r>
+        <w:rPr>
+          <w:rFonts w:ascii="Arial" w:hAnsi="Arial" w:cs="Arial"/>
+        </w:rPr>
+        <w:t>" to see all input functions</w:t>
       </w:r>
     </w:p>
     <w:p>
@@ -460,13 +612,21 @@
           <w:b/>
           <w:bCs/>
         </w:rPr>
-        <w:t>In class assignment</w:t>
-      </w:r>
-      <w:r>
-        <w:rPr>
-          <w:rFonts w:ascii="Arial" w:hAnsi="Arial" w:cs="Arial"/>
-        </w:rPr>
-        <w:t xml:space="preserve"> - students recreate app shown in image “</w:t>
+        <w:t xml:space="preserve">In class </w:t>
+      </w:r>
+      <w:r>
+        <w:rPr>
+          <w:rFonts w:ascii="Arial" w:hAnsi="Arial" w:cs="Arial"/>
+          <w:b/>
+          <w:bCs/>
+        </w:rPr>
+        <w:t>activity:</w:t>
+      </w:r>
+      <w:r>
+        <w:rPr>
+          <w:rFonts w:ascii="Arial" w:hAnsi="Arial" w:cs="Arial"/>
+        </w:rPr>
+        <w:t xml:space="preserve"> students recreate app shown in image “</w:t>
       </w:r>
       <w:r>
         <w:rPr>
@@ -533,7 +693,7 @@
         <w:rPr>
           <w:rFonts w:ascii="Arial" w:hAnsi="Arial" w:cs="Arial"/>
         </w:rPr>
-        <w:t xml:space="preserve">- </w:t>
+        <w:t>(</w:t>
       </w:r>
       <w:r>
         <w:rPr>
@@ -542,6 +702,12 @@
           <w:bCs/>
         </w:rPr>
         <w:t>handout</w:t>
+      </w:r>
+      <w:r>
+        <w:rPr>
+          <w:rFonts w:ascii="Arial" w:hAnsi="Arial" w:cs="Arial"/>
+        </w:rPr>
+        <w:t>)</w:t>
       </w:r>
     </w:p>
     <w:p>
@@ -601,25 +767,13 @@
         <w:rPr>
           <w:rFonts w:ascii="Arial" w:hAnsi="Arial" w:cs="Arial"/>
         </w:rPr>
-        <w:t xml:space="preserve">Interactive coding </w:t>
-      </w:r>
-      <w:r>
-        <w:rPr>
-          <w:rFonts w:ascii="Arial" w:hAnsi="Arial" w:cs="Arial"/>
-        </w:rPr>
-        <w:t>-</w:t>
-      </w:r>
-      <w:r>
-        <w:rPr>
-          <w:rFonts w:ascii="Arial" w:hAnsi="Arial" w:cs="Arial"/>
-        </w:rPr>
-        <w:t xml:space="preserve"> </w:t>
-      </w:r>
-      <w:r>
-        <w:rPr>
-          <w:rFonts w:ascii="Arial" w:hAnsi="Arial" w:cs="Arial"/>
-        </w:rPr>
-        <w:t>render functions</w:t>
+        <w:t>R</w:t>
+      </w:r>
+      <w:r>
+        <w:rPr>
+          <w:rFonts w:ascii="Arial" w:hAnsi="Arial" w:cs="Arial"/>
+        </w:rPr>
+        <w:t>ender functions</w:t>
       </w:r>
       <w:r>
         <w:rPr>
@@ -627,48 +781,56 @@
         </w:rPr>
         <w:t xml:space="preserve"> (</w:t>
       </w:r>
+      <w:proofErr w:type="spellStart"/>
       <w:r>
         <w:rPr>
           <w:rFonts w:ascii="Arial" w:hAnsi="Arial" w:cs="Arial"/>
         </w:rPr>
         <w:t>renderPlot</w:t>
       </w:r>
+      <w:proofErr w:type="spellEnd"/>
       <w:r>
         <w:rPr>
           <w:rFonts w:ascii="Arial" w:hAnsi="Arial" w:cs="Arial"/>
         </w:rPr>
         <w:t xml:space="preserve">(), </w:t>
       </w:r>
+      <w:proofErr w:type="spellStart"/>
       <w:r>
         <w:rPr>
           <w:rFonts w:ascii="Arial" w:hAnsi="Arial" w:cs="Arial"/>
         </w:rPr>
         <w:t>renderPrint</w:t>
       </w:r>
+      <w:proofErr w:type="spellEnd"/>
       <w:r>
         <w:rPr>
           <w:rFonts w:ascii="Arial" w:hAnsi="Arial" w:cs="Arial"/>
         </w:rPr>
         <w:t xml:space="preserve">(), </w:t>
       </w:r>
+      <w:proofErr w:type="spellStart"/>
       <w:r>
         <w:rPr>
           <w:rFonts w:ascii="Arial" w:hAnsi="Arial" w:cs="Arial"/>
         </w:rPr>
         <w:t>renderText</w:t>
       </w:r>
+      <w:proofErr w:type="spellEnd"/>
       <w:r>
         <w:rPr>
           <w:rFonts w:ascii="Arial" w:hAnsi="Arial" w:cs="Arial"/>
         </w:rPr>
         <w:t xml:space="preserve">(), </w:t>
       </w:r>
+      <w:proofErr w:type="spellStart"/>
       <w:r>
         <w:rPr>
           <w:rFonts w:ascii="Arial" w:hAnsi="Arial" w:cs="Arial"/>
         </w:rPr>
         <w:t>renderTable</w:t>
       </w:r>
+      <w:proofErr w:type="spellEnd"/>
       <w:r>
         <w:rPr>
           <w:rFonts w:ascii="Arial" w:hAnsi="Arial" w:cs="Arial"/>
@@ -680,6 +842,12 @@
           <w:rFonts w:ascii="Arial" w:hAnsi="Arial" w:cs="Arial"/>
         </w:rPr>
         <w:t xml:space="preserve"> )</w:t>
+      </w:r>
+      <w:r>
+        <w:rPr>
+          <w:rFonts w:ascii="Arial" w:hAnsi="Arial" w:cs="Arial"/>
+        </w:rPr>
+        <w:t>: interactive coding</w:t>
       </w:r>
     </w:p>
     <w:p>
@@ -699,13 +867,21 @@
           <w:b/>
           <w:bCs/>
         </w:rPr>
-        <w:t>In class assignment</w:t>
-      </w:r>
-      <w:r>
-        <w:rPr>
-          <w:rFonts w:ascii="Arial" w:hAnsi="Arial" w:cs="Arial"/>
-        </w:rPr>
-        <w:t xml:space="preserve"> - students recreate app shown in image “shiny_class_</w:t>
+        <w:t xml:space="preserve">In class </w:t>
+      </w:r>
+      <w:r>
+        <w:rPr>
+          <w:rFonts w:ascii="Arial" w:hAnsi="Arial" w:cs="Arial"/>
+          <w:b/>
+          <w:bCs/>
+        </w:rPr>
+        <w:t>activity:</w:t>
+      </w:r>
+      <w:r>
+        <w:rPr>
+          <w:rFonts w:ascii="Arial" w:hAnsi="Arial" w:cs="Arial"/>
+        </w:rPr>
+        <w:t xml:space="preserve"> students recreate app shown in image “shiny_class_</w:t>
       </w:r>
       <w:r>
         <w:rPr>
@@ -759,25 +935,19 @@
         <w:rPr>
           <w:rFonts w:ascii="Arial" w:hAnsi="Arial" w:cs="Arial"/>
         </w:rPr>
-        <w:t xml:space="preserve">Interactive coding </w:t>
-      </w:r>
-      <w:r>
-        <w:rPr>
-          <w:rFonts w:ascii="Arial" w:hAnsi="Arial" w:cs="Arial"/>
-        </w:rPr>
-        <w:t>-</w:t>
-      </w:r>
-      <w:r>
-        <w:rPr>
-          <w:rFonts w:ascii="Arial" w:hAnsi="Arial" w:cs="Arial"/>
-        </w:rPr>
-        <w:t xml:space="preserve"> </w:t>
-      </w:r>
-      <w:r>
-        <w:rPr>
-          <w:rFonts w:ascii="Arial" w:hAnsi="Arial" w:cs="Arial"/>
-        </w:rPr>
-        <w:t>data within app folder</w:t>
+        <w:t>D</w:t>
+      </w:r>
+      <w:r>
+        <w:rPr>
+          <w:rFonts w:ascii="Arial" w:hAnsi="Arial" w:cs="Arial"/>
+        </w:rPr>
+        <w:t>ata within app folder</w:t>
+      </w:r>
+      <w:r>
+        <w:rPr>
+          <w:rFonts w:ascii="Arial" w:hAnsi="Arial" w:cs="Arial"/>
+        </w:rPr>
+        <w:t>: interactive coding</w:t>
       </w:r>
     </w:p>
     <w:p>
@@ -898,19 +1068,59 @@
         <w:rPr>
           <w:rFonts w:ascii="Arial" w:hAnsi="Arial" w:cs="Arial"/>
         </w:rPr>
-        <w:t xml:space="preserve">Sidebar layout </w:t>
-      </w:r>
-      <w:r>
-        <w:rPr>
-          <w:rFonts w:ascii="Arial" w:hAnsi="Arial" w:cs="Arial"/>
-        </w:rPr>
-        <w:t>-</w:t>
-      </w:r>
-      <w:r>
-        <w:rPr>
-          <w:rFonts w:ascii="Arial" w:hAnsi="Arial" w:cs="Arial"/>
-        </w:rPr>
-        <w:t xml:space="preserve"> interactive coding (titlePanel(), sidebarPanel() )</w:t>
+        <w:t>Sidebar layout</w:t>
+      </w:r>
+      <w:r>
+        <w:rPr>
+          <w:rFonts w:ascii="Arial" w:hAnsi="Arial" w:cs="Arial"/>
+        </w:rPr>
+        <w:t xml:space="preserve"> </w:t>
+      </w:r>
+      <w:r>
+        <w:rPr>
+          <w:rFonts w:ascii="Arial" w:hAnsi="Arial" w:cs="Arial"/>
+        </w:rPr>
+        <w:t>(</w:t>
+      </w:r>
+      <w:proofErr w:type="spellStart"/>
+      <w:r>
+        <w:rPr>
+          <w:rFonts w:ascii="Arial" w:hAnsi="Arial" w:cs="Arial"/>
+        </w:rPr>
+        <w:t>titlePanel</w:t>
+      </w:r>
+      <w:proofErr w:type="spellEnd"/>
+      <w:r>
+        <w:rPr>
+          <w:rFonts w:ascii="Arial" w:hAnsi="Arial" w:cs="Arial"/>
+        </w:rPr>
+        <w:t xml:space="preserve">(), </w:t>
+      </w:r>
+      <w:proofErr w:type="spellStart"/>
+      <w:r>
+        <w:rPr>
+          <w:rFonts w:ascii="Arial" w:hAnsi="Arial" w:cs="Arial"/>
+        </w:rPr>
+        <w:t>sidebarPanel</w:t>
+      </w:r>
+      <w:proofErr w:type="spellEnd"/>
+      <w:r>
+        <w:rPr>
+          <w:rFonts w:ascii="Arial" w:hAnsi="Arial" w:cs="Arial"/>
+        </w:rPr>
+        <w:t>() )</w:t>
+      </w:r>
+      <w:r>
+        <w:rPr>
+          <w:rFonts w:ascii="Arial" w:hAnsi="Arial" w:cs="Arial"/>
+        </w:rPr>
+        <w:t xml:space="preserve">: </w:t>
+      </w:r>
+      <w:r>
+        <w:rPr>
+          <w:rFonts w:ascii="Arial" w:hAnsi="Arial" w:cs="Arial"/>
+        </w:rPr>
+        <w:t xml:space="preserve">interactive coding </w:t>
       </w:r>
     </w:p>
     <w:p>
@@ -934,7 +1144,13 @@
         <w:rPr>
           <w:rFonts w:ascii="Arial" w:hAnsi="Arial" w:cs="Arial"/>
         </w:rPr>
-        <w:t xml:space="preserve"> - </w:t>
+        <w:t xml:space="preserve"> </w:t>
+      </w:r>
+      <w:r>
+        <w:rPr>
+          <w:rFonts w:ascii="Arial" w:hAnsi="Arial" w:cs="Arial"/>
+        </w:rPr>
+        <w:t>(</w:t>
       </w:r>
       <w:r>
         <w:rPr>
@@ -943,6 +1159,12 @@
           <w:bCs/>
         </w:rPr>
         <w:t>handout</w:t>
+      </w:r>
+      <w:r>
+        <w:rPr>
+          <w:rFonts w:ascii="Arial" w:hAnsi="Arial" w:cs="Arial"/>
+        </w:rPr>
+        <w:t>)</w:t>
       </w:r>
     </w:p>
     <w:p>
@@ -960,7 +1182,59 @@
         <w:rPr>
           <w:rFonts w:ascii="Arial" w:hAnsi="Arial" w:cs="Arial"/>
         </w:rPr>
-        <w:t>Interactive coding to demonstrate (p(), em(), h1(), h2(), img() )</w:t>
+        <w:t>D</w:t>
+      </w:r>
+      <w:r>
+        <w:rPr>
+          <w:rFonts w:ascii="Arial" w:hAnsi="Arial" w:cs="Arial"/>
+        </w:rPr>
+        <w:t>emonstrate</w:t>
+      </w:r>
+      <w:r>
+        <w:rPr>
+          <w:rFonts w:ascii="Arial" w:hAnsi="Arial" w:cs="Arial"/>
+        </w:rPr>
+        <w:t xml:space="preserve"> tags</w:t>
+      </w:r>
+      <w:r>
+        <w:rPr>
+          <w:rFonts w:ascii="Arial" w:hAnsi="Arial" w:cs="Arial"/>
+        </w:rPr>
+        <w:t xml:space="preserve"> (p(), </w:t>
+      </w:r>
+      <w:proofErr w:type="spellStart"/>
+      <w:r>
+        <w:rPr>
+          <w:rFonts w:ascii="Arial" w:hAnsi="Arial" w:cs="Arial"/>
+        </w:rPr>
+        <w:t>em</w:t>
+      </w:r>
+      <w:proofErr w:type="spellEnd"/>
+      <w:r>
+        <w:rPr>
+          <w:rFonts w:ascii="Arial" w:hAnsi="Arial" w:cs="Arial"/>
+        </w:rPr>
+        <w:t xml:space="preserve">(), h1(), h2(), </w:t>
+      </w:r>
+      <w:proofErr w:type="spellStart"/>
+      <w:r>
+        <w:rPr>
+          <w:rFonts w:ascii="Arial" w:hAnsi="Arial" w:cs="Arial"/>
+        </w:rPr>
+        <w:t>img</w:t>
+      </w:r>
+      <w:proofErr w:type="spellEnd"/>
+      <w:r>
+        <w:rPr>
+          <w:rFonts w:ascii="Arial" w:hAnsi="Arial" w:cs="Arial"/>
+        </w:rPr>
+        <w:t>() )</w:t>
+      </w:r>
+      <w:r>
+        <w:rPr>
+          <w:rFonts w:ascii="Arial" w:hAnsi="Arial" w:cs="Arial"/>
+        </w:rPr>
+        <w:t>: interactive coding</w:t>
       </w:r>
     </w:p>
     <w:p>
@@ -984,7 +1258,14 @@
         <w:rPr>
           <w:rFonts w:ascii="Arial" w:hAnsi="Arial" w:cs="Arial"/>
         </w:rPr>
-        <w:t>“html_tags</w:t>
+        <w:t>“</w:t>
+      </w:r>
+      <w:proofErr w:type="spellStart"/>
+      <w:r>
+        <w:rPr>
+          <w:rFonts w:ascii="Arial" w:hAnsi="Arial" w:cs="Arial"/>
+        </w:rPr>
+        <w:t>html_tags</w:t>
       </w:r>
       <w:r>
         <w:rPr>
@@ -996,7 +1277,14 @@
         <w:rPr>
           <w:rFonts w:ascii="Arial" w:hAnsi="Arial" w:cs="Arial"/>
         </w:rPr>
-        <w:t xml:space="preserve">example” </w:t>
+        <w:t>example</w:t>
+      </w:r>
+      <w:proofErr w:type="spellEnd"/>
+      <w:r>
+        <w:rPr>
+          <w:rFonts w:ascii="Arial" w:hAnsi="Arial" w:cs="Arial"/>
+        </w:rPr>
+        <w:t xml:space="preserve">” </w:t>
       </w:r>
       <w:r>
         <w:rPr>
@@ -1022,13 +1310,21 @@
           <w:b/>
           <w:bCs/>
         </w:rPr>
-        <w:t>In class assignment</w:t>
-      </w:r>
-      <w:r>
-        <w:rPr>
-          <w:rFonts w:ascii="Arial" w:hAnsi="Arial" w:cs="Arial"/>
-        </w:rPr>
-        <w:t xml:space="preserve"> - students recreate app shown in image “</w:t>
+        <w:t xml:space="preserve">In class </w:t>
+      </w:r>
+      <w:r>
+        <w:rPr>
+          <w:rFonts w:ascii="Arial" w:hAnsi="Arial" w:cs="Arial"/>
+          <w:b/>
+          <w:bCs/>
+        </w:rPr>
+        <w:t>activity:</w:t>
+      </w:r>
+      <w:r>
+        <w:rPr>
+          <w:rFonts w:ascii="Arial" w:hAnsi="Arial" w:cs="Arial"/>
+        </w:rPr>
+        <w:t xml:space="preserve"> students recreate app shown in image “</w:t>
       </w:r>
       <w:r>
         <w:rPr>
@@ -1070,19 +1366,45 @@
         <w:rPr>
           <w:rFonts w:ascii="Arial" w:hAnsi="Arial" w:cs="Arial"/>
         </w:rPr>
-        <w:t xml:space="preserve">Grid layout </w:t>
-      </w:r>
-      <w:r>
-        <w:rPr>
-          <w:rFonts w:ascii="Arial" w:hAnsi="Arial" w:cs="Arial"/>
-        </w:rPr>
-        <w:t>-</w:t>
-      </w:r>
-      <w:r>
-        <w:rPr>
-          <w:rFonts w:ascii="Arial" w:hAnsi="Arial" w:cs="Arial"/>
-        </w:rPr>
-        <w:t xml:space="preserve"> interactive coding (fluidRow(), column() )</w:t>
+        <w:t>Grid layout</w:t>
+      </w:r>
+      <w:r>
+        <w:rPr>
+          <w:rFonts w:ascii="Arial" w:hAnsi="Arial" w:cs="Arial"/>
+        </w:rPr>
+        <w:t xml:space="preserve"> </w:t>
+      </w:r>
+      <w:r>
+        <w:rPr>
+          <w:rFonts w:ascii="Arial" w:hAnsi="Arial" w:cs="Arial"/>
+        </w:rPr>
+        <w:t>(</w:t>
+      </w:r>
+      <w:proofErr w:type="spellStart"/>
+      <w:r>
+        <w:rPr>
+          <w:rFonts w:ascii="Arial" w:hAnsi="Arial" w:cs="Arial"/>
+        </w:rPr>
+        <w:t>fluidRow</w:t>
+      </w:r>
+      <w:proofErr w:type="spellEnd"/>
+      <w:r>
+        <w:rPr>
+          <w:rFonts w:ascii="Arial" w:hAnsi="Arial" w:cs="Arial"/>
+        </w:rPr>
+        <w:t>(), column() )</w:t>
+      </w:r>
+      <w:r>
+        <w:rPr>
+          <w:rFonts w:ascii="Arial" w:hAnsi="Arial" w:cs="Arial"/>
+        </w:rPr>
+        <w:t>:</w:t>
+      </w:r>
+      <w:r>
+        <w:rPr>
+          <w:rFonts w:ascii="Arial" w:hAnsi="Arial" w:cs="Arial"/>
+        </w:rPr>
+        <w:t xml:space="preserve"> interactive coding </w:t>
       </w:r>
     </w:p>
     <w:p>
@@ -1093,12 +1415,22 @@
           <w:bCs/>
         </w:rPr>
       </w:pPr>
-      <w:r>
+    </w:p>
+    <w:p>
+      <w:pPr>
         <w:rPr>
           <w:rFonts w:ascii="Arial" w:hAnsi="Arial" w:cs="Arial"/>
           <w:b/>
           <w:bCs/>
         </w:rPr>
+      </w:pPr>
+      <w:r>
+        <w:rPr>
+          <w:rFonts w:ascii="Arial" w:hAnsi="Arial" w:cs="Arial"/>
+          <w:b/>
+          <w:bCs/>
+        </w:rPr>
+        <w:lastRenderedPageBreak/>
         <w:t xml:space="preserve">Class </w:t>
       </w:r>
       <w:r>
@@ -1127,14 +1459,21 @@
           <w:b/>
           <w:bCs/>
         </w:rPr>
-        <w:lastRenderedPageBreak/>
-        <w:t>In class assignment</w:t>
-      </w:r>
-      <w:r>
-        <w:rPr>
-          <w:rFonts w:ascii="Arial" w:hAnsi="Arial" w:cs="Arial"/>
-        </w:rPr>
-        <w:t xml:space="preserve"> - students recreate app shown in image “</w:t>
+        <w:t xml:space="preserve">In class </w:t>
+      </w:r>
+      <w:r>
+        <w:rPr>
+          <w:rFonts w:ascii="Arial" w:hAnsi="Arial" w:cs="Arial"/>
+          <w:b/>
+          <w:bCs/>
+        </w:rPr>
+        <w:t>activity:</w:t>
+      </w:r>
+      <w:r>
+        <w:rPr>
+          <w:rFonts w:ascii="Arial" w:hAnsi="Arial" w:cs="Arial"/>
+        </w:rPr>
+        <w:t xml:space="preserve"> students recreate app shown in image “</w:t>
       </w:r>
       <w:r>
         <w:rPr>
@@ -1176,7 +1515,19 @@
         <w:rPr>
           <w:rFonts w:ascii="Arial" w:hAnsi="Arial" w:cs="Arial"/>
         </w:rPr>
-        <w:t>The reactive() function to build dataset for use in render*() functions – interactive coding</w:t>
+        <w:t>The reactive() function to build dataset for use in render*() functions</w:t>
+      </w:r>
+      <w:r>
+        <w:rPr>
+          <w:rFonts w:ascii="Arial" w:hAnsi="Arial" w:cs="Arial"/>
+        </w:rPr>
+        <w:t>:</w:t>
+      </w:r>
+      <w:r>
+        <w:rPr>
+          <w:rFonts w:ascii="Arial" w:hAnsi="Arial" w:cs="Arial"/>
+        </w:rPr>
+        <w:t xml:space="preserve"> interactive coding</w:t>
       </w:r>
     </w:p>
     <w:p>
@@ -1221,13 +1572,21 @@
           <w:b/>
           <w:bCs/>
         </w:rPr>
-        <w:t>In class assignment</w:t>
-      </w:r>
-      <w:r>
-        <w:rPr>
-          <w:rFonts w:ascii="Arial" w:hAnsi="Arial" w:cs="Arial"/>
-        </w:rPr>
-        <w:t xml:space="preserve"> - fix errors in five example apps</w:t>
+        <w:t xml:space="preserve">In class </w:t>
+      </w:r>
+      <w:r>
+        <w:rPr>
+          <w:rFonts w:ascii="Arial" w:hAnsi="Arial" w:cs="Arial"/>
+          <w:b/>
+          <w:bCs/>
+        </w:rPr>
+        <w:t>activity:</w:t>
+      </w:r>
+      <w:r>
+        <w:rPr>
+          <w:rFonts w:ascii="Arial" w:hAnsi="Arial" w:cs="Arial"/>
+        </w:rPr>
+        <w:t xml:space="preserve"> fix errors in five example apps</w:t>
       </w:r>
     </w:p>
     <w:p>
@@ -1245,7 +1604,19 @@
         <w:rPr>
           <w:rFonts w:ascii="Arial" w:hAnsi="Arial" w:cs="Arial"/>
         </w:rPr>
-        <w:t>Add interactivity to a scatterplot - interactive coding</w:t>
+        <w:t>Add interactivity to a scatterplot</w:t>
+      </w:r>
+      <w:r>
+        <w:rPr>
+          <w:rFonts w:ascii="Arial" w:hAnsi="Arial" w:cs="Arial"/>
+        </w:rPr>
+        <w:t xml:space="preserve">: </w:t>
+      </w:r>
+      <w:r>
+        <w:rPr>
+          <w:rFonts w:ascii="Arial" w:hAnsi="Arial" w:cs="Arial"/>
+        </w:rPr>
+        <w:t>interactive coding</w:t>
       </w:r>
     </w:p>
     <w:p>
@@ -1299,7 +1670,21 @@
         <w:rPr>
           <w:rFonts w:ascii="Arial" w:hAnsi="Arial" w:cs="Arial"/>
         </w:rPr>
-        <w:t>Add click/hover/brush to plotOutput()</w:t>
+        <w:t xml:space="preserve">Add click/hover/brush to </w:t>
+      </w:r>
+      <w:proofErr w:type="spellStart"/>
+      <w:r>
+        <w:rPr>
+          <w:rFonts w:ascii="Arial" w:hAnsi="Arial" w:cs="Arial"/>
+        </w:rPr>
+        <w:t>plotOutput</w:t>
+      </w:r>
+      <w:proofErr w:type="spellEnd"/>
+      <w:r>
+        <w:rPr>
+          <w:rFonts w:ascii="Arial" w:hAnsi="Arial" w:cs="Arial"/>
+        </w:rPr>
+        <w:t>()</w:t>
       </w:r>
     </w:p>
     <w:p>
@@ -1317,8 +1702,24 @@
         <w:rPr>
           <w:rFonts w:ascii="Arial" w:hAnsi="Arial" w:cs="Arial"/>
         </w:rPr>
-        <w:t>Make tables in server(), add tableOutput() to UI</w:t>
-      </w:r>
+        <w:t xml:space="preserve">Make tables in server(), add </w:t>
+      </w:r>
+      <w:proofErr w:type="spellStart"/>
+      <w:r>
+        <w:rPr>
+          <w:rFonts w:ascii="Arial" w:hAnsi="Arial" w:cs="Arial"/>
+        </w:rPr>
+        <w:t>tableOutput</w:t>
+      </w:r>
+      <w:proofErr w:type="spellEnd"/>
+      <w:r>
+        <w:rPr>
+          <w:rFonts w:ascii="Arial" w:hAnsi="Arial" w:cs="Arial"/>
+        </w:rPr>
+        <w:t>() to UI</w:t>
+      </w:r>
+      <w:bookmarkStart w:id="0" w:name="_GoBack"/>
+      <w:bookmarkEnd w:id="0"/>
     </w:p>
     <w:p>
       <w:pPr>
@@ -1341,7 +1742,21 @@
         <w:rPr>
           <w:rFonts w:ascii="Arial" w:hAnsi="Arial" w:cs="Arial"/>
         </w:rPr>
-        <w:t xml:space="preserve">to selectInput() </w:t>
+        <w:t xml:space="preserve">to </w:t>
+      </w:r>
+      <w:proofErr w:type="spellStart"/>
+      <w:r>
+        <w:rPr>
+          <w:rFonts w:ascii="Arial" w:hAnsi="Arial" w:cs="Arial"/>
+        </w:rPr>
+        <w:t>selectInput</w:t>
+      </w:r>
+      <w:proofErr w:type="spellEnd"/>
+      <w:r>
+        <w:rPr>
+          <w:rFonts w:ascii="Arial" w:hAnsi="Arial" w:cs="Arial"/>
+        </w:rPr>
+        <w:t xml:space="preserve">() </w:t>
       </w:r>
       <w:r>
         <w:rPr>
@@ -1374,8 +1789,6 @@
         </w:rPr>
         <w:t>7</w:t>
       </w:r>
-      <w:bookmarkStart w:id="0" w:name="_GoBack"/>
-      <w:bookmarkEnd w:id="0"/>
     </w:p>
     <w:p>
       <w:pPr>
@@ -1394,13 +1807,21 @@
           <w:b/>
           <w:bCs/>
         </w:rPr>
-        <w:t>In class assignment</w:t>
-      </w:r>
-      <w:r>
-        <w:rPr>
-          <w:rFonts w:ascii="Arial" w:hAnsi="Arial" w:cs="Arial"/>
-        </w:rPr>
-        <w:t xml:space="preserve"> - add second variable to app to recreate “</w:t>
+        <w:t xml:space="preserve">In class </w:t>
+      </w:r>
+      <w:r>
+        <w:rPr>
+          <w:rFonts w:ascii="Arial" w:hAnsi="Arial" w:cs="Arial"/>
+          <w:b/>
+          <w:bCs/>
+        </w:rPr>
+        <w:t>activity:</w:t>
+      </w:r>
+      <w:r>
+        <w:rPr>
+          <w:rFonts w:ascii="Arial" w:hAnsi="Arial" w:cs="Arial"/>
+        </w:rPr>
+        <w:t xml:space="preserve"> add second variable to app to recreate “</w:t>
       </w:r>
       <w:r>
         <w:rPr>
@@ -1442,7 +1863,19 @@
         <w:rPr>
           <w:rFonts w:ascii="Arial" w:hAnsi="Arial" w:cs="Arial"/>
         </w:rPr>
-        <w:t>Action buttons to delay reaction - in</w:t>
+        <w:t>Action buttons to delay reaction</w:t>
+      </w:r>
+      <w:r>
+        <w:rPr>
+          <w:rFonts w:ascii="Arial" w:hAnsi="Arial" w:cs="Arial"/>
+        </w:rPr>
+        <w:t xml:space="preserve">: </w:t>
+      </w:r>
+      <w:r>
+        <w:rPr>
+          <w:rFonts w:ascii="Arial" w:hAnsi="Arial" w:cs="Arial"/>
+        </w:rPr>
+        <w:t>in</w:t>
       </w:r>
       <w:r>
         <w:rPr>
@@ -1478,7 +1911,21 @@
         <w:rPr>
           <w:rFonts w:ascii="Arial" w:hAnsi="Arial" w:cs="Arial"/>
         </w:rPr>
-        <w:t>Replace reactive() with eventReactive()</w:t>
+        <w:t xml:space="preserve">Replace reactive() with </w:t>
+      </w:r>
+      <w:proofErr w:type="spellStart"/>
+      <w:r>
+        <w:rPr>
+          <w:rFonts w:ascii="Arial" w:hAnsi="Arial" w:cs="Arial"/>
+        </w:rPr>
+        <w:t>eventReactive</w:t>
+      </w:r>
+      <w:proofErr w:type="spellEnd"/>
+      <w:r>
+        <w:rPr>
+          <w:rFonts w:ascii="Arial" w:hAnsi="Arial" w:cs="Arial"/>
+        </w:rPr>
+        <w:t>()</w:t>
       </w:r>
     </w:p>
     <w:p>
@@ -1496,13 +1943,41 @@
         <w:rPr>
           <w:rFonts w:ascii="Arial" w:hAnsi="Arial" w:cs="Arial"/>
         </w:rPr>
-        <w:t>Mention observeReactive()</w:t>
-      </w:r>
-      <w:r>
-        <w:rPr>
-          <w:rFonts w:ascii="Arial" w:hAnsi="Arial" w:cs="Arial"/>
-        </w:rPr>
-        <w:t xml:space="preserve"> and reactiveValues()</w:t>
+        <w:t xml:space="preserve">Mention </w:t>
+      </w:r>
+      <w:proofErr w:type="spellStart"/>
+      <w:r>
+        <w:rPr>
+          <w:rFonts w:ascii="Arial" w:hAnsi="Arial" w:cs="Arial"/>
+        </w:rPr>
+        <w:t>observeReactive</w:t>
+      </w:r>
+      <w:proofErr w:type="spellEnd"/>
+      <w:r>
+        <w:rPr>
+          <w:rFonts w:ascii="Arial" w:hAnsi="Arial" w:cs="Arial"/>
+        </w:rPr>
+        <w:t>()</w:t>
+      </w:r>
+      <w:r>
+        <w:rPr>
+          <w:rFonts w:ascii="Arial" w:hAnsi="Arial" w:cs="Arial"/>
+        </w:rPr>
+        <w:t xml:space="preserve"> and </w:t>
+      </w:r>
+      <w:proofErr w:type="spellStart"/>
+      <w:r>
+        <w:rPr>
+          <w:rFonts w:ascii="Arial" w:hAnsi="Arial" w:cs="Arial"/>
+        </w:rPr>
+        <w:t>reactiveValues</w:t>
+      </w:r>
+      <w:proofErr w:type="spellEnd"/>
+      <w:r>
+        <w:rPr>
+          <w:rFonts w:ascii="Arial" w:hAnsi="Arial" w:cs="Arial"/>
+        </w:rPr>
+        <w:t>()</w:t>
       </w:r>
     </w:p>
     <w:p>
@@ -1520,7 +1995,13 @@
         <w:rPr>
           <w:rFonts w:ascii="Arial" w:hAnsi="Arial" w:cs="Arial"/>
         </w:rPr>
-        <w:t xml:space="preserve">More built-in panel layouts - </w:t>
+        <w:t xml:space="preserve">More built-in panel layouts </w:t>
+      </w:r>
+      <w:r>
+        <w:rPr>
+          <w:rFonts w:ascii="Arial" w:hAnsi="Arial" w:cs="Arial"/>
+        </w:rPr>
+        <w:t>(</w:t>
       </w:r>
       <w:r>
         <w:rPr>
@@ -1529,6 +2010,12 @@
           <w:bCs/>
         </w:rPr>
         <w:t>handout</w:t>
+      </w:r>
+      <w:r>
+        <w:rPr>
+          <w:rFonts w:ascii="Arial" w:hAnsi="Arial" w:cs="Arial"/>
+        </w:rPr>
+        <w:t>)</w:t>
       </w:r>
     </w:p>
     <w:p>
@@ -1570,7 +2057,14 @@
         <w:rPr>
           <w:rFonts w:ascii="Arial" w:hAnsi="Arial" w:cs="Arial"/>
         </w:rPr>
-        <w:t>Show nav</w:t>
+        <w:t xml:space="preserve">Show </w:t>
+      </w:r>
+      <w:proofErr w:type="spellStart"/>
+      <w:r>
+        <w:rPr>
+          <w:rFonts w:ascii="Arial" w:hAnsi="Arial" w:cs="Arial"/>
+        </w:rPr>
+        <w:t>nav</w:t>
       </w:r>
       <w:r>
         <w:rPr>
@@ -1582,12 +2076,20 @@
         <w:rPr>
           <w:rFonts w:ascii="Arial" w:hAnsi="Arial" w:cs="Arial"/>
         </w:rPr>
-        <w:t xml:space="preserve">istPanel example: </w:t>
+        <w:t>istPanel</w:t>
+      </w:r>
+      <w:proofErr w:type="spellEnd"/>
+      <w:r>
+        <w:rPr>
+          <w:rFonts w:ascii="Arial" w:hAnsi="Arial" w:cs="Arial"/>
+        </w:rPr>
+        <w:t xml:space="preserve"> example: </w:t>
       </w:r>
       <w:hyperlink r:id="rId7" w:history="1">
         <w:r>
           <w:rPr>
             <w:rStyle w:val="Hyperlink"/>
+            <w:rFonts w:ascii="Arial" w:hAnsi="Arial" w:cs="Arial"/>
           </w:rPr>
           <w:t>https://shiny.rstudio.com/gallery/navlistpanel-example.html</w:t>
         </w:r>
@@ -1765,7 +2267,7 @@
         <w:sz w:val="16"/>
         <w:szCs w:val="16"/>
       </w:rPr>
-      <w:t>2019-09-19</w:t>
+      <w:t>2019-09-20</w:t>
     </w:r>
     <w:r>
       <w:rPr>

</xml_diff>

<commit_message>
Add more specifics for first class to outline
</commit_message>
<xml_diff>
--- a/shiny_class_materials/shiny_class_topics_outline.docx
+++ b/shiny_class_materials/shiny_class_topics_outline.docx
@@ -177,7 +177,19 @@
         <w:rPr>
           <w:rFonts w:ascii="Arial" w:hAnsi="Arial" w:cs="Arial"/>
         </w:rPr>
-        <w:t xml:space="preserve">Go through example apps with </w:t>
+        <w:t xml:space="preserve">Go through example apps </w:t>
+      </w:r>
+      <w:r>
+        <w:rPr>
+          <w:rFonts w:ascii="Arial" w:hAnsi="Arial" w:cs="Arial"/>
+        </w:rPr>
+        <w:t xml:space="preserve">1, 3, 4, 6, and 10 </w:t>
+      </w:r>
+      <w:r>
+        <w:rPr>
+          <w:rFonts w:ascii="Arial" w:hAnsi="Arial" w:cs="Arial"/>
+        </w:rPr>
+        <w:t xml:space="preserve">with </w:t>
       </w:r>
       <w:proofErr w:type="spellStart"/>
       <w:proofErr w:type="gramStart"/>
@@ -251,26 +263,148 @@
         <w:rPr>
           <w:rFonts w:ascii="Arial" w:hAnsi="Arial" w:cs="Arial"/>
         </w:rPr>
-        <w:t>M</w:t>
-      </w:r>
-      <w:r>
-        <w:rPr>
-          <w:rFonts w:ascii="Arial" w:hAnsi="Arial" w:cs="Arial"/>
-        </w:rPr>
-        <w:t xml:space="preserve">ake first app by copying </w:t>
-      </w:r>
-      <w:r>
-        <w:rPr>
-          <w:rFonts w:ascii="Arial" w:hAnsi="Arial" w:cs="Arial"/>
-        </w:rPr>
-        <w:t>"01_hello"</w:t>
-      </w:r>
-      <w:r>
-        <w:rPr>
-          <w:rFonts w:ascii="Arial" w:hAnsi="Arial" w:cs="Arial"/>
-        </w:rPr>
-        <w:t>: interactive coding</w:t>
-      </w:r>
+        <w:t>Create</w:t>
+      </w:r>
+      <w:r>
+        <w:rPr>
+          <w:rFonts w:ascii="Arial" w:hAnsi="Arial" w:cs="Arial"/>
+        </w:rPr>
+        <w:t xml:space="preserve"> first app</w:t>
+      </w:r>
+      <w:r>
+        <w:rPr>
+          <w:rFonts w:ascii="Arial" w:hAnsi="Arial" w:cs="Arial"/>
+        </w:rPr>
+        <w:t xml:space="preserve">: </w:t>
+      </w:r>
+      <w:r>
+        <w:rPr>
+          <w:rFonts w:ascii="Arial" w:hAnsi="Arial" w:cs="Arial"/>
+        </w:rPr>
+        <w:t>interactive coding</w:t>
+      </w:r>
+    </w:p>
+    <w:p>
+      <w:pPr>
+        <w:pStyle w:val="ListParagraph"/>
+        <w:numPr>
+          <w:ilvl w:val="0"/>
+          <w:numId w:val="26"/>
+        </w:numPr>
+        <w:rPr>
+          <w:rFonts w:ascii="Arial" w:hAnsi="Arial" w:cs="Arial"/>
+        </w:rPr>
+      </w:pPr>
+      <w:r>
+        <w:rPr>
+          <w:rFonts w:ascii="Arial" w:hAnsi="Arial" w:cs="Arial"/>
+        </w:rPr>
+        <w:t>Set working directory</w:t>
+      </w:r>
+    </w:p>
+    <w:p>
+      <w:pPr>
+        <w:pStyle w:val="ListParagraph"/>
+        <w:numPr>
+          <w:ilvl w:val="0"/>
+          <w:numId w:val="26"/>
+        </w:numPr>
+        <w:rPr>
+          <w:rFonts w:ascii="Arial" w:hAnsi="Arial" w:cs="Arial"/>
+        </w:rPr>
+      </w:pPr>
+      <w:r>
+        <w:rPr>
+          <w:rFonts w:ascii="Arial" w:hAnsi="Arial" w:cs="Arial"/>
+        </w:rPr>
+        <w:t>Make folder for app in that directory</w:t>
+      </w:r>
+    </w:p>
+    <w:p>
+      <w:pPr>
+        <w:pStyle w:val="ListParagraph"/>
+        <w:numPr>
+          <w:ilvl w:val="0"/>
+          <w:numId w:val="26"/>
+        </w:numPr>
+        <w:rPr>
+          <w:rFonts w:ascii="Arial" w:hAnsi="Arial" w:cs="Arial"/>
+        </w:rPr>
+      </w:pPr>
+      <w:r>
+        <w:rPr>
+          <w:rFonts w:ascii="Arial" w:hAnsi="Arial" w:cs="Arial"/>
+        </w:rPr>
+        <w:t>Copy code from “01_hello” into new script</w:t>
+      </w:r>
+    </w:p>
+    <w:p>
+      <w:pPr>
+        <w:pStyle w:val="ListParagraph"/>
+        <w:numPr>
+          <w:ilvl w:val="0"/>
+          <w:numId w:val="26"/>
+        </w:numPr>
+        <w:rPr>
+          <w:rFonts w:ascii="Arial" w:hAnsi="Arial" w:cs="Arial"/>
+        </w:rPr>
+      </w:pPr>
+      <w:r>
+        <w:rPr>
+          <w:rFonts w:ascii="Arial" w:hAnsi="Arial" w:cs="Arial"/>
+        </w:rPr>
+        <w:t xml:space="preserve">Save that script as </w:t>
+      </w:r>
+      <w:proofErr w:type="spellStart"/>
+      <w:proofErr w:type="gramStart"/>
+      <w:r>
+        <w:rPr>
+          <w:rFonts w:ascii="Arial" w:hAnsi="Arial" w:cs="Arial"/>
+        </w:rPr>
+        <w:t>app.R</w:t>
+      </w:r>
+      <w:proofErr w:type="spellEnd"/>
+      <w:proofErr w:type="gramEnd"/>
+      <w:r>
+        <w:rPr>
+          <w:rFonts w:ascii="Arial" w:hAnsi="Arial" w:cs="Arial"/>
+        </w:rPr>
+        <w:t xml:space="preserve"> into the app folder</w:t>
+      </w:r>
+    </w:p>
+    <w:p>
+      <w:pPr>
+        <w:pStyle w:val="ListParagraph"/>
+        <w:numPr>
+          <w:ilvl w:val="0"/>
+          <w:numId w:val="26"/>
+        </w:numPr>
+        <w:rPr>
+          <w:rFonts w:ascii="Arial" w:hAnsi="Arial" w:cs="Arial"/>
+        </w:rPr>
+      </w:pPr>
+      <w:r>
+        <w:rPr>
+          <w:rFonts w:ascii="Arial" w:hAnsi="Arial" w:cs="Arial"/>
+        </w:rPr>
+        <w:t xml:space="preserve">Use </w:t>
+      </w:r>
+      <w:proofErr w:type="spellStart"/>
+      <w:r>
+        <w:rPr>
+          <w:rFonts w:ascii="Arial" w:hAnsi="Arial" w:cs="Arial"/>
+        </w:rPr>
+        <w:t>runApp</w:t>
+      </w:r>
+      <w:proofErr w:type="spellEnd"/>
+      <w:r>
+        <w:rPr>
+          <w:rFonts w:ascii="Arial" w:hAnsi="Arial" w:cs="Arial"/>
+        </w:rPr>
+        <w:t>() function or Run App button</w:t>
+      </w:r>
+      <w:bookmarkStart w:id="0" w:name="_GoBack"/>
+      <w:bookmarkEnd w:id="0"/>
     </w:p>
     <w:p>
       <w:pPr>
@@ -309,6 +443,12 @@
         <w:rPr>
           <w:rFonts w:ascii="Arial" w:hAnsi="Arial" w:cs="Arial"/>
         </w:rPr>
+        <w:t xml:space="preserve">first </w:t>
+      </w:r>
+      <w:r>
+        <w:rPr>
+          <w:rFonts w:ascii="Arial" w:hAnsi="Arial" w:cs="Arial"/>
+        </w:rPr>
         <w:t>app code</w:t>
       </w:r>
       <w:r>
@@ -323,8 +463,6 @@
         </w:rPr>
         <w:t xml:space="preserve">max slider #, </w:t>
       </w:r>
-      <w:bookmarkStart w:id="0" w:name="_GoBack"/>
-      <w:bookmarkEnd w:id="0"/>
       <w:r>
         <w:rPr>
           <w:rFonts w:ascii="Arial" w:hAnsi="Arial" w:cs="Arial"/>
@@ -1242,6 +1380,7 @@
         <w:rPr>
           <w:rFonts w:ascii="Arial" w:hAnsi="Arial" w:cs="Arial"/>
         </w:rPr>
+        <w:lastRenderedPageBreak/>
         <w:t>D</w:t>
       </w:r>
       <w:r>
@@ -2326,7 +2465,7 @@
         <w:sz w:val="16"/>
         <w:szCs w:val="16"/>
       </w:rPr>
-      <w:t>2019-09-23</w:t>
+      <w:t>2019-09-25</w:t>
     </w:r>
     <w:r>
       <w:rPr>
@@ -2462,6 +2601,119 @@
     </w:lvl>
   </w:abstractNum>
   <w:abstractNum w:abstractNumId="1" w15:restartNumberingAfterBreak="0">
+    <w:nsid w:val="1F2F7E98"/>
+    <w:multiLevelType w:val="hybridMultilevel"/>
+    <w:tmpl w:val="9078BE98"/>
+    <w:lvl w:ilvl="0" w:tplc="05AC020A">
+      <w:start w:val="1"/>
+      <w:numFmt w:val="bullet"/>
+      <w:lvlText w:val=""/>
+      <w:lvlJc w:val="left"/>
+      <w:pPr>
+        <w:ind w:left="1440" w:hanging="360"/>
+      </w:pPr>
+      <w:rPr>
+        <w:rFonts w:ascii="Symbol" w:eastAsiaTheme="minorHAnsi" w:hAnsi="Symbol" w:cs="Arial" w:hint="default"/>
+      </w:rPr>
+    </w:lvl>
+    <w:lvl w:ilvl="1" w:tplc="04090003" w:tentative="1">
+      <w:start w:val="1"/>
+      <w:numFmt w:val="bullet"/>
+      <w:lvlText w:val="o"/>
+      <w:lvlJc w:val="left"/>
+      <w:pPr>
+        <w:ind w:left="2160" w:hanging="360"/>
+      </w:pPr>
+      <w:rPr>
+        <w:rFonts w:ascii="Courier New" w:hAnsi="Courier New" w:cs="Courier New" w:hint="default"/>
+      </w:rPr>
+    </w:lvl>
+    <w:lvl w:ilvl="2" w:tplc="04090005" w:tentative="1">
+      <w:start w:val="1"/>
+      <w:numFmt w:val="bullet"/>
+      <w:lvlText w:val=""/>
+      <w:lvlJc w:val="left"/>
+      <w:pPr>
+        <w:ind w:left="2880" w:hanging="360"/>
+      </w:pPr>
+      <w:rPr>
+        <w:rFonts w:ascii="Wingdings" w:hAnsi="Wingdings" w:hint="default"/>
+      </w:rPr>
+    </w:lvl>
+    <w:lvl w:ilvl="3" w:tplc="04090001" w:tentative="1">
+      <w:start w:val="1"/>
+      <w:numFmt w:val="bullet"/>
+      <w:lvlText w:val=""/>
+      <w:lvlJc w:val="left"/>
+      <w:pPr>
+        <w:ind w:left="3600" w:hanging="360"/>
+      </w:pPr>
+      <w:rPr>
+        <w:rFonts w:ascii="Symbol" w:hAnsi="Symbol" w:hint="default"/>
+      </w:rPr>
+    </w:lvl>
+    <w:lvl w:ilvl="4" w:tplc="04090003" w:tentative="1">
+      <w:start w:val="1"/>
+      <w:numFmt w:val="bullet"/>
+      <w:lvlText w:val="o"/>
+      <w:lvlJc w:val="left"/>
+      <w:pPr>
+        <w:ind w:left="4320" w:hanging="360"/>
+      </w:pPr>
+      <w:rPr>
+        <w:rFonts w:ascii="Courier New" w:hAnsi="Courier New" w:cs="Courier New" w:hint="default"/>
+      </w:rPr>
+    </w:lvl>
+    <w:lvl w:ilvl="5" w:tplc="04090005" w:tentative="1">
+      <w:start w:val="1"/>
+      <w:numFmt w:val="bullet"/>
+      <w:lvlText w:val=""/>
+      <w:lvlJc w:val="left"/>
+      <w:pPr>
+        <w:ind w:left="5040" w:hanging="360"/>
+      </w:pPr>
+      <w:rPr>
+        <w:rFonts w:ascii="Wingdings" w:hAnsi="Wingdings" w:hint="default"/>
+      </w:rPr>
+    </w:lvl>
+    <w:lvl w:ilvl="6" w:tplc="04090001" w:tentative="1">
+      <w:start w:val="1"/>
+      <w:numFmt w:val="bullet"/>
+      <w:lvlText w:val=""/>
+      <w:lvlJc w:val="left"/>
+      <w:pPr>
+        <w:ind w:left="5760" w:hanging="360"/>
+      </w:pPr>
+      <w:rPr>
+        <w:rFonts w:ascii="Symbol" w:hAnsi="Symbol" w:hint="default"/>
+      </w:rPr>
+    </w:lvl>
+    <w:lvl w:ilvl="7" w:tplc="04090003" w:tentative="1">
+      <w:start w:val="1"/>
+      <w:numFmt w:val="bullet"/>
+      <w:lvlText w:val="o"/>
+      <w:lvlJc w:val="left"/>
+      <w:pPr>
+        <w:ind w:left="6480" w:hanging="360"/>
+      </w:pPr>
+      <w:rPr>
+        <w:rFonts w:ascii="Courier New" w:hAnsi="Courier New" w:cs="Courier New" w:hint="default"/>
+      </w:rPr>
+    </w:lvl>
+    <w:lvl w:ilvl="8" w:tplc="04090005" w:tentative="1">
+      <w:start w:val="1"/>
+      <w:numFmt w:val="bullet"/>
+      <w:lvlText w:val=""/>
+      <w:lvlJc w:val="left"/>
+      <w:pPr>
+        <w:ind w:left="7200" w:hanging="360"/>
+      </w:pPr>
+      <w:rPr>
+        <w:rFonts w:ascii="Wingdings" w:hAnsi="Wingdings" w:hint="default"/>
+      </w:rPr>
+    </w:lvl>
+  </w:abstractNum>
+  <w:abstractNum w:abstractNumId="2" w15:restartNumberingAfterBreak="0">
     <w:nsid w:val="2EBB7E19"/>
     <w:multiLevelType w:val="hybridMultilevel"/>
     <w:tmpl w:val="93409F12"/>
@@ -2550,7 +2802,7 @@
       </w:pPr>
     </w:lvl>
   </w:abstractNum>
-  <w:abstractNum w:abstractNumId="2" w15:restartNumberingAfterBreak="0">
+  <w:abstractNum w:abstractNumId="3" w15:restartNumberingAfterBreak="0">
     <w:nsid w:val="32785CD7"/>
     <w:multiLevelType w:val="hybridMultilevel"/>
     <w:tmpl w:val="03E27450"/>
@@ -2639,7 +2891,7 @@
       </w:pPr>
     </w:lvl>
   </w:abstractNum>
-  <w:abstractNum w:abstractNumId="3" w15:restartNumberingAfterBreak="0">
+  <w:abstractNum w:abstractNumId="4" w15:restartNumberingAfterBreak="0">
     <w:nsid w:val="33213438"/>
     <w:multiLevelType w:val="hybridMultilevel"/>
     <w:tmpl w:val="F3ACBCD0"/>
@@ -2728,7 +2980,7 @@
       </w:pPr>
     </w:lvl>
   </w:abstractNum>
-  <w:abstractNum w:abstractNumId="4" w15:restartNumberingAfterBreak="0">
+  <w:abstractNum w:abstractNumId="5" w15:restartNumberingAfterBreak="0">
     <w:nsid w:val="35D566E6"/>
     <w:multiLevelType w:val="hybridMultilevel"/>
     <w:tmpl w:val="86ECB00A"/>
@@ -2817,7 +3069,7 @@
       </w:pPr>
     </w:lvl>
   </w:abstractNum>
-  <w:abstractNum w:abstractNumId="5" w15:restartNumberingAfterBreak="0">
+  <w:abstractNum w:abstractNumId="6" w15:restartNumberingAfterBreak="0">
     <w:nsid w:val="382473CF"/>
     <w:multiLevelType w:val="hybridMultilevel"/>
     <w:tmpl w:val="93409F12"/>
@@ -2906,7 +3158,7 @@
       </w:pPr>
     </w:lvl>
   </w:abstractNum>
-  <w:abstractNum w:abstractNumId="6" w15:restartNumberingAfterBreak="0">
+  <w:abstractNum w:abstractNumId="7" w15:restartNumberingAfterBreak="0">
     <w:nsid w:val="3E5D47FB"/>
     <w:multiLevelType w:val="hybridMultilevel"/>
     <w:tmpl w:val="490A5386"/>
@@ -2995,7 +3247,7 @@
       </w:pPr>
     </w:lvl>
   </w:abstractNum>
-  <w:abstractNum w:abstractNumId="7" w15:restartNumberingAfterBreak="0">
+  <w:abstractNum w:abstractNumId="8" w15:restartNumberingAfterBreak="0">
     <w:nsid w:val="3ED47B06"/>
     <w:multiLevelType w:val="hybridMultilevel"/>
     <w:tmpl w:val="BCE2E338"/>
@@ -3084,7 +3336,7 @@
       </w:pPr>
     </w:lvl>
   </w:abstractNum>
-  <w:abstractNum w:abstractNumId="8" w15:restartNumberingAfterBreak="0">
+  <w:abstractNum w:abstractNumId="9" w15:restartNumberingAfterBreak="0">
     <w:nsid w:val="4A8A5CD8"/>
     <w:multiLevelType w:val="hybridMultilevel"/>
     <w:tmpl w:val="C512BB92"/>
@@ -3173,7 +3425,7 @@
       </w:pPr>
     </w:lvl>
   </w:abstractNum>
-  <w:abstractNum w:abstractNumId="9" w15:restartNumberingAfterBreak="0">
+  <w:abstractNum w:abstractNumId="10" w15:restartNumberingAfterBreak="0">
     <w:nsid w:val="4B3F792A"/>
     <w:multiLevelType w:val="hybridMultilevel"/>
     <w:tmpl w:val="E3F03136"/>
@@ -3262,7 +3514,7 @@
       </w:pPr>
     </w:lvl>
   </w:abstractNum>
-  <w:abstractNum w:abstractNumId="10" w15:restartNumberingAfterBreak="0">
+  <w:abstractNum w:abstractNumId="11" w15:restartNumberingAfterBreak="0">
     <w:nsid w:val="4FE24DB2"/>
     <w:multiLevelType w:val="hybridMultilevel"/>
     <w:tmpl w:val="93409F12"/>
@@ -3351,7 +3603,7 @@
       </w:pPr>
     </w:lvl>
   </w:abstractNum>
-  <w:abstractNum w:abstractNumId="11" w15:restartNumberingAfterBreak="0">
+  <w:abstractNum w:abstractNumId="12" w15:restartNumberingAfterBreak="0">
     <w:nsid w:val="51014CFF"/>
     <w:multiLevelType w:val="hybridMultilevel"/>
     <w:tmpl w:val="A9082B66"/>
@@ -3440,7 +3692,7 @@
       </w:pPr>
     </w:lvl>
   </w:abstractNum>
-  <w:abstractNum w:abstractNumId="12" w15:restartNumberingAfterBreak="0">
+  <w:abstractNum w:abstractNumId="13" w15:restartNumberingAfterBreak="0">
     <w:nsid w:val="567221F9"/>
     <w:multiLevelType w:val="hybridMultilevel"/>
     <w:tmpl w:val="10586350"/>
@@ -3530,7 +3782,7 @@
       </w:pPr>
     </w:lvl>
   </w:abstractNum>
-  <w:abstractNum w:abstractNumId="13" w15:restartNumberingAfterBreak="0">
+  <w:abstractNum w:abstractNumId="14" w15:restartNumberingAfterBreak="0">
     <w:nsid w:val="59560A2D"/>
     <w:multiLevelType w:val="hybridMultilevel"/>
     <w:tmpl w:val="0068FCF6"/>
@@ -3619,7 +3871,7 @@
       </w:pPr>
     </w:lvl>
   </w:abstractNum>
-  <w:abstractNum w:abstractNumId="14" w15:restartNumberingAfterBreak="0">
+  <w:abstractNum w:abstractNumId="15" w15:restartNumberingAfterBreak="0">
     <w:nsid w:val="5BAB0475"/>
     <w:multiLevelType w:val="hybridMultilevel"/>
     <w:tmpl w:val="27B6F4DC"/>
@@ -3708,7 +3960,7 @@
       </w:pPr>
     </w:lvl>
   </w:abstractNum>
-  <w:abstractNum w:abstractNumId="15" w15:restartNumberingAfterBreak="0">
+  <w:abstractNum w:abstractNumId="16" w15:restartNumberingAfterBreak="0">
     <w:nsid w:val="5BD6740C"/>
     <w:multiLevelType w:val="hybridMultilevel"/>
     <w:tmpl w:val="A22C21A2"/>
@@ -3797,7 +4049,7 @@
       </w:pPr>
     </w:lvl>
   </w:abstractNum>
-  <w:abstractNum w:abstractNumId="16" w15:restartNumberingAfterBreak="0">
+  <w:abstractNum w:abstractNumId="17" w15:restartNumberingAfterBreak="0">
     <w:nsid w:val="5FA21E70"/>
     <w:multiLevelType w:val="hybridMultilevel"/>
     <w:tmpl w:val="FE3CC908"/>
@@ -3886,7 +4138,7 @@
       </w:pPr>
     </w:lvl>
   </w:abstractNum>
-  <w:abstractNum w:abstractNumId="17" w15:restartNumberingAfterBreak="0">
+  <w:abstractNum w:abstractNumId="18" w15:restartNumberingAfterBreak="0">
     <w:nsid w:val="601B2B5B"/>
     <w:multiLevelType w:val="hybridMultilevel"/>
     <w:tmpl w:val="44D61956"/>
@@ -3975,7 +4227,96 @@
       </w:pPr>
     </w:lvl>
   </w:abstractNum>
-  <w:abstractNum w:abstractNumId="18" w15:restartNumberingAfterBreak="0">
+  <w:abstractNum w:abstractNumId="19" w15:restartNumberingAfterBreak="0">
+    <w:nsid w:val="62870F4A"/>
+    <w:multiLevelType w:val="hybridMultilevel"/>
+    <w:tmpl w:val="4692A788"/>
+    <w:lvl w:ilvl="0" w:tplc="7780C6BA">
+      <w:start w:val="1"/>
+      <w:numFmt w:val="decimal"/>
+      <w:lvlText w:val="%1."/>
+      <w:lvlJc w:val="left"/>
+      <w:pPr>
+        <w:ind w:left="1440" w:hanging="360"/>
+      </w:pPr>
+      <w:rPr>
+        <w:rFonts w:hint="default"/>
+      </w:rPr>
+    </w:lvl>
+    <w:lvl w:ilvl="1" w:tplc="04090019" w:tentative="1">
+      <w:start w:val="1"/>
+      <w:numFmt w:val="lowerLetter"/>
+      <w:lvlText w:val="%2."/>
+      <w:lvlJc w:val="left"/>
+      <w:pPr>
+        <w:ind w:left="2160" w:hanging="360"/>
+      </w:pPr>
+    </w:lvl>
+    <w:lvl w:ilvl="2" w:tplc="0409001B" w:tentative="1">
+      <w:start w:val="1"/>
+      <w:numFmt w:val="lowerRoman"/>
+      <w:lvlText w:val="%3."/>
+      <w:lvlJc w:val="right"/>
+      <w:pPr>
+        <w:ind w:left="2880" w:hanging="180"/>
+      </w:pPr>
+    </w:lvl>
+    <w:lvl w:ilvl="3" w:tplc="0409000F" w:tentative="1">
+      <w:start w:val="1"/>
+      <w:numFmt w:val="decimal"/>
+      <w:lvlText w:val="%4."/>
+      <w:lvlJc w:val="left"/>
+      <w:pPr>
+        <w:ind w:left="3600" w:hanging="360"/>
+      </w:pPr>
+    </w:lvl>
+    <w:lvl w:ilvl="4" w:tplc="04090019" w:tentative="1">
+      <w:start w:val="1"/>
+      <w:numFmt w:val="lowerLetter"/>
+      <w:lvlText w:val="%5."/>
+      <w:lvlJc w:val="left"/>
+      <w:pPr>
+        <w:ind w:left="4320" w:hanging="360"/>
+      </w:pPr>
+    </w:lvl>
+    <w:lvl w:ilvl="5" w:tplc="0409001B" w:tentative="1">
+      <w:start w:val="1"/>
+      <w:numFmt w:val="lowerRoman"/>
+      <w:lvlText w:val="%6."/>
+      <w:lvlJc w:val="right"/>
+      <w:pPr>
+        <w:ind w:left="5040" w:hanging="180"/>
+      </w:pPr>
+    </w:lvl>
+    <w:lvl w:ilvl="6" w:tplc="0409000F" w:tentative="1">
+      <w:start w:val="1"/>
+      <w:numFmt w:val="decimal"/>
+      <w:lvlText w:val="%7."/>
+      <w:lvlJc w:val="left"/>
+      <w:pPr>
+        <w:ind w:left="5760" w:hanging="360"/>
+      </w:pPr>
+    </w:lvl>
+    <w:lvl w:ilvl="7" w:tplc="04090019" w:tentative="1">
+      <w:start w:val="1"/>
+      <w:numFmt w:val="lowerLetter"/>
+      <w:lvlText w:val="%8."/>
+      <w:lvlJc w:val="left"/>
+      <w:pPr>
+        <w:ind w:left="6480" w:hanging="360"/>
+      </w:pPr>
+    </w:lvl>
+    <w:lvl w:ilvl="8" w:tplc="0409001B" w:tentative="1">
+      <w:start w:val="1"/>
+      <w:numFmt w:val="lowerRoman"/>
+      <w:lvlText w:val="%9."/>
+      <w:lvlJc w:val="right"/>
+      <w:pPr>
+        <w:ind w:left="7200" w:hanging="180"/>
+      </w:pPr>
+    </w:lvl>
+  </w:abstractNum>
+  <w:abstractNum w:abstractNumId="20" w15:restartNumberingAfterBreak="0">
     <w:nsid w:val="69FE7C90"/>
     <w:multiLevelType w:val="hybridMultilevel"/>
     <w:tmpl w:val="1A466484"/>
@@ -4064,7 +4405,7 @@
       </w:pPr>
     </w:lvl>
   </w:abstractNum>
-  <w:abstractNum w:abstractNumId="19" w15:restartNumberingAfterBreak="0">
+  <w:abstractNum w:abstractNumId="21" w15:restartNumberingAfterBreak="0">
     <w:nsid w:val="6C111342"/>
     <w:multiLevelType w:val="hybridMultilevel"/>
     <w:tmpl w:val="C14CFB58"/>
@@ -4153,7 +4494,7 @@
       </w:pPr>
     </w:lvl>
   </w:abstractNum>
-  <w:abstractNum w:abstractNumId="20" w15:restartNumberingAfterBreak="0">
+  <w:abstractNum w:abstractNumId="22" w15:restartNumberingAfterBreak="0">
     <w:nsid w:val="6C792E8C"/>
     <w:multiLevelType w:val="hybridMultilevel"/>
     <w:tmpl w:val="2D706D6A"/>
@@ -4242,7 +4583,7 @@
       </w:pPr>
     </w:lvl>
   </w:abstractNum>
-  <w:abstractNum w:abstractNumId="21" w15:restartNumberingAfterBreak="0">
+  <w:abstractNum w:abstractNumId="23" w15:restartNumberingAfterBreak="0">
     <w:nsid w:val="6CF8279A"/>
     <w:multiLevelType w:val="hybridMultilevel"/>
     <w:tmpl w:val="6E16B0F8"/>
@@ -4333,7 +4674,7 @@
       </w:pPr>
     </w:lvl>
   </w:abstractNum>
-  <w:abstractNum w:abstractNumId="22" w15:restartNumberingAfterBreak="0">
+  <w:abstractNum w:abstractNumId="24" w15:restartNumberingAfterBreak="0">
     <w:nsid w:val="72B8574D"/>
     <w:multiLevelType w:val="hybridMultilevel"/>
     <w:tmpl w:val="BBB4A174"/>
@@ -4422,7 +4763,7 @@
       </w:pPr>
     </w:lvl>
   </w:abstractNum>
-  <w:abstractNum w:abstractNumId="23" w15:restartNumberingAfterBreak="0">
+  <w:abstractNum w:abstractNumId="25" w15:restartNumberingAfterBreak="0">
     <w:nsid w:val="764F191B"/>
     <w:multiLevelType w:val="hybridMultilevel"/>
     <w:tmpl w:val="20861322"/>
@@ -4512,76 +4853,82 @@
     </w:lvl>
   </w:abstractNum>
   <w:num w:numId="1">
-    <w:abstractNumId w:val="2"/>
+    <w:abstractNumId w:val="3"/>
   </w:num>
   <w:num w:numId="2">
-    <w:abstractNumId w:val="11"/>
+    <w:abstractNumId w:val="12"/>
   </w:num>
   <w:num w:numId="3">
-    <w:abstractNumId w:val="18"/>
+    <w:abstractNumId w:val="20"/>
   </w:num>
   <w:num w:numId="4">
     <w:abstractNumId w:val="0"/>
   </w:num>
   <w:num w:numId="5">
+    <w:abstractNumId w:val="24"/>
+  </w:num>
+  <w:num w:numId="6">
+    <w:abstractNumId w:val="15"/>
+  </w:num>
+  <w:num w:numId="7">
+    <w:abstractNumId w:val="14"/>
+  </w:num>
+  <w:num w:numId="8">
+    <w:abstractNumId w:val="10"/>
+  </w:num>
+  <w:num w:numId="9">
+    <w:abstractNumId w:val="8"/>
+  </w:num>
+  <w:num w:numId="10">
+    <w:abstractNumId w:val="21"/>
+  </w:num>
+  <w:num w:numId="11">
+    <w:abstractNumId w:val="5"/>
+  </w:num>
+  <w:num w:numId="12">
+    <w:abstractNumId w:val="7"/>
+  </w:num>
+  <w:num w:numId="13">
+    <w:abstractNumId w:val="18"/>
+  </w:num>
+  <w:num w:numId="14">
+    <w:abstractNumId w:val="13"/>
+  </w:num>
+  <w:num w:numId="15">
+    <w:abstractNumId w:val="4"/>
+  </w:num>
+  <w:num w:numId="16">
+    <w:abstractNumId w:val="11"/>
+  </w:num>
+  <w:num w:numId="17">
+    <w:abstractNumId w:val="9"/>
+  </w:num>
+  <w:num w:numId="18">
+    <w:abstractNumId w:val="16"/>
+  </w:num>
+  <w:num w:numId="19">
+    <w:abstractNumId w:val="2"/>
+  </w:num>
+  <w:num w:numId="20">
     <w:abstractNumId w:val="22"/>
   </w:num>
-  <w:num w:numId="6">
-    <w:abstractNumId w:val="14"/>
+  <w:num w:numId="21">
+    <w:abstractNumId w:val="6"/>
   </w:num>
-  <w:num w:numId="7">
-    <w:abstractNumId w:val="13"/>
+  <w:num w:numId="22">
+    <w:abstractNumId w:val="23"/>
   </w:num>
-  <w:num w:numId="8">
-    <w:abstractNumId w:val="9"/>
+  <w:num w:numId="23">
+    <w:abstractNumId w:val="17"/>
   </w:num>
-  <w:num w:numId="9">
-    <w:abstractNumId w:val="7"/>
+  <w:num w:numId="24">
+    <w:abstractNumId w:val="25"/>
   </w:num>
-  <w:num w:numId="10">
+  <w:num w:numId="25">
     <w:abstractNumId w:val="19"/>
   </w:num>
-  <w:num w:numId="11">
-    <w:abstractNumId w:val="4"/>
-  </w:num>
-  <w:num w:numId="12">
-    <w:abstractNumId w:val="6"/>
-  </w:num>
-  <w:num w:numId="13">
-    <w:abstractNumId w:val="17"/>
-  </w:num>
-  <w:num w:numId="14">
-    <w:abstractNumId w:val="12"/>
-  </w:num>
-  <w:num w:numId="15">
-    <w:abstractNumId w:val="3"/>
-  </w:num>
-  <w:num w:numId="16">
-    <w:abstractNumId w:val="10"/>
-  </w:num>
-  <w:num w:numId="17">
-    <w:abstractNumId w:val="8"/>
-  </w:num>
-  <w:num w:numId="18">
-    <w:abstractNumId w:val="15"/>
-  </w:num>
-  <w:num w:numId="19">
+  <w:num w:numId="26">
     <w:abstractNumId w:val="1"/>
-  </w:num>
-  <w:num w:numId="20">
-    <w:abstractNumId w:val="20"/>
-  </w:num>
-  <w:num w:numId="21">
-    <w:abstractNumId w:val="5"/>
-  </w:num>
-  <w:num w:numId="22">
-    <w:abstractNumId w:val="21"/>
-  </w:num>
-  <w:num w:numId="23">
-    <w:abstractNumId w:val="16"/>
-  </w:num>
-  <w:num w:numId="24">
-    <w:abstractNumId w:val="23"/>
   </w:num>
 </w:numbering>
 </file>

</xml_diff>

<commit_message>
Forgot holiday so need to reduce class material by 1 day
</commit_message>
<xml_diff>
--- a/shiny_class_materials/shiny_class_topics_outline.docx
+++ b/shiny_class_materials/shiny_class_topics_outline.docx
@@ -189,29 +189,7 @@
         <w:rPr>
           <w:rFonts w:ascii="Arial" w:hAnsi="Arial" w:cs="Arial"/>
         </w:rPr>
-        <w:t xml:space="preserve">with </w:t>
-      </w:r>
-      <w:proofErr w:type="spellStart"/>
-      <w:proofErr w:type="gramStart"/>
-      <w:r>
-        <w:rPr>
-          <w:rFonts w:ascii="Arial" w:hAnsi="Arial" w:cs="Arial"/>
-        </w:rPr>
-        <w:t>runExample</w:t>
-      </w:r>
-      <w:proofErr w:type="spellEnd"/>
-      <w:r>
-        <w:rPr>
-          <w:rFonts w:ascii="Arial" w:hAnsi="Arial" w:cs="Arial"/>
-        </w:rPr>
-        <w:t>(</w:t>
-      </w:r>
-      <w:proofErr w:type="gramEnd"/>
-      <w:r>
-        <w:rPr>
-          <w:rFonts w:ascii="Arial" w:hAnsi="Arial" w:cs="Arial"/>
-        </w:rPr>
-        <w:t>)</w:t>
+        <w:t>with runExample()</w:t>
       </w:r>
       <w:r>
         <w:rPr>
@@ -353,23 +331,7 @@
         <w:rPr>
           <w:rFonts w:ascii="Arial" w:hAnsi="Arial" w:cs="Arial"/>
         </w:rPr>
-        <w:t xml:space="preserve">Save that script as </w:t>
-      </w:r>
-      <w:proofErr w:type="spellStart"/>
-      <w:proofErr w:type="gramStart"/>
-      <w:r>
-        <w:rPr>
-          <w:rFonts w:ascii="Arial" w:hAnsi="Arial" w:cs="Arial"/>
-        </w:rPr>
-        <w:t>app.R</w:t>
-      </w:r>
-      <w:proofErr w:type="spellEnd"/>
-      <w:proofErr w:type="gramEnd"/>
-      <w:r>
-        <w:rPr>
-          <w:rFonts w:ascii="Arial" w:hAnsi="Arial" w:cs="Arial"/>
-        </w:rPr>
-        <w:t xml:space="preserve"> into the app folder</w:t>
+        <w:t>Save that script as app.R into the app folder</w:t>
       </w:r>
     </w:p>
     <w:p>
@@ -387,21 +349,7 @@
         <w:rPr>
           <w:rFonts w:ascii="Arial" w:hAnsi="Arial" w:cs="Arial"/>
         </w:rPr>
-        <w:t xml:space="preserve">Use </w:t>
-      </w:r>
-      <w:proofErr w:type="spellStart"/>
-      <w:r>
-        <w:rPr>
-          <w:rFonts w:ascii="Arial" w:hAnsi="Arial" w:cs="Arial"/>
-        </w:rPr>
-        <w:t>runApp</w:t>
-      </w:r>
-      <w:proofErr w:type="spellEnd"/>
-      <w:r>
-        <w:rPr>
-          <w:rFonts w:ascii="Arial" w:hAnsi="Arial" w:cs="Arial"/>
-        </w:rPr>
-        <w:t>() function or Run App button</w:t>
+        <w:t>Use runApp() function or Run App button</w:t>
       </w:r>
     </w:p>
     <w:p>
@@ -684,63 +632,7 @@
         <w:rPr>
           <w:rFonts w:ascii="Arial" w:hAnsi="Arial" w:cs="Arial"/>
         </w:rPr>
-        <w:t xml:space="preserve">xplore </w:t>
-      </w:r>
-      <w:proofErr w:type="spellStart"/>
-      <w:r>
-        <w:rPr>
-          <w:rFonts w:ascii="Arial" w:hAnsi="Arial" w:cs="Arial"/>
-        </w:rPr>
-        <w:t>numericInput</w:t>
-      </w:r>
-      <w:proofErr w:type="spellEnd"/>
-      <w:r>
-        <w:rPr>
-          <w:rFonts w:ascii="Arial" w:hAnsi="Arial" w:cs="Arial"/>
-        </w:rPr>
-        <w:t xml:space="preserve">(), </w:t>
-      </w:r>
-      <w:proofErr w:type="spellStart"/>
-      <w:r>
-        <w:rPr>
-          <w:rFonts w:ascii="Arial" w:hAnsi="Arial" w:cs="Arial"/>
-        </w:rPr>
-        <w:t>helpTextInput</w:t>
-      </w:r>
-      <w:proofErr w:type="spellEnd"/>
-      <w:r>
-        <w:rPr>
-          <w:rFonts w:ascii="Arial" w:hAnsi="Arial" w:cs="Arial"/>
-        </w:rPr>
-        <w:t xml:space="preserve">(), </w:t>
-      </w:r>
-      <w:proofErr w:type="spellStart"/>
-      <w:r>
-        <w:rPr>
-          <w:rFonts w:ascii="Arial" w:hAnsi="Arial" w:cs="Arial"/>
-        </w:rPr>
-        <w:t>sliderInput</w:t>
-      </w:r>
-      <w:proofErr w:type="spellEnd"/>
-      <w:r>
-        <w:rPr>
-          <w:rFonts w:ascii="Arial" w:hAnsi="Arial" w:cs="Arial"/>
-        </w:rPr>
-        <w:t xml:space="preserve">(), </w:t>
-      </w:r>
-      <w:proofErr w:type="spellStart"/>
-      <w:r>
-        <w:rPr>
-          <w:rFonts w:ascii="Arial" w:hAnsi="Arial" w:cs="Arial"/>
-        </w:rPr>
-        <w:t>selectInput</w:t>
-      </w:r>
-      <w:proofErr w:type="spellEnd"/>
-      <w:r>
-        <w:rPr>
-          <w:rFonts w:ascii="Arial" w:hAnsi="Arial" w:cs="Arial"/>
-        </w:rPr>
-        <w:t>()</w:t>
+        <w:t>xplore numericInput(), helpTextInput(), sliderInput(), selectInput()</w:t>
       </w:r>
       <w:r>
         <w:rPr>
@@ -764,21 +656,7 @@
         <w:rPr>
           <w:rFonts w:ascii="Arial" w:hAnsi="Arial" w:cs="Arial"/>
         </w:rPr>
-        <w:t>Run app "</w:t>
-      </w:r>
-      <w:proofErr w:type="spellStart"/>
-      <w:r>
-        <w:rPr>
-          <w:rFonts w:ascii="Arial" w:hAnsi="Arial" w:cs="Arial"/>
-        </w:rPr>
-        <w:t>all_input_functions</w:t>
-      </w:r>
-      <w:proofErr w:type="spellEnd"/>
-      <w:r>
-        <w:rPr>
-          <w:rFonts w:ascii="Arial" w:hAnsi="Arial" w:cs="Arial"/>
-        </w:rPr>
-        <w:t>" to see all input functions</w:t>
+        <w:t>Run app "all_input_functions" to see all input functions</w:t>
       </w:r>
     </w:p>
     <w:p>
@@ -1065,56 +943,48 @@
         </w:rPr>
         <w:t xml:space="preserve"> (</w:t>
       </w:r>
-      <w:proofErr w:type="spellStart"/>
       <w:r>
         <w:rPr>
           <w:rFonts w:ascii="Arial" w:hAnsi="Arial" w:cs="Arial"/>
         </w:rPr>
         <w:t>renderPlot</w:t>
       </w:r>
-      <w:proofErr w:type="spellEnd"/>
       <w:r>
         <w:rPr>
           <w:rFonts w:ascii="Arial" w:hAnsi="Arial" w:cs="Arial"/>
         </w:rPr>
         <w:t xml:space="preserve">(), </w:t>
       </w:r>
-      <w:proofErr w:type="spellStart"/>
       <w:r>
         <w:rPr>
           <w:rFonts w:ascii="Arial" w:hAnsi="Arial" w:cs="Arial"/>
         </w:rPr>
         <w:t>renderPrint</w:t>
       </w:r>
-      <w:proofErr w:type="spellEnd"/>
       <w:r>
         <w:rPr>
           <w:rFonts w:ascii="Arial" w:hAnsi="Arial" w:cs="Arial"/>
         </w:rPr>
         <w:t xml:space="preserve">(), </w:t>
       </w:r>
-      <w:proofErr w:type="spellStart"/>
       <w:r>
         <w:rPr>
           <w:rFonts w:ascii="Arial" w:hAnsi="Arial" w:cs="Arial"/>
         </w:rPr>
         <w:t>renderText</w:t>
       </w:r>
-      <w:proofErr w:type="spellEnd"/>
       <w:r>
         <w:rPr>
           <w:rFonts w:ascii="Arial" w:hAnsi="Arial" w:cs="Arial"/>
         </w:rPr>
         <w:t xml:space="preserve">(), </w:t>
       </w:r>
-      <w:proofErr w:type="spellStart"/>
       <w:r>
         <w:rPr>
           <w:rFonts w:ascii="Arial" w:hAnsi="Arial" w:cs="Arial"/>
         </w:rPr>
         <w:t>renderTable</w:t>
       </w:r>
-      <w:proofErr w:type="spellEnd"/>
       <w:r>
         <w:rPr>
           <w:rFonts w:ascii="Arial" w:hAnsi="Arial" w:cs="Arial"/>
@@ -1392,8 +1262,6 @@
         </w:rPr>
         <w:t xml:space="preserve"> (if haven’t covered yet)</w:t>
       </w:r>
-      <w:bookmarkStart w:id="0" w:name="_GoBack"/>
-      <w:bookmarkEnd w:id="0"/>
     </w:p>
     <w:p>
       <w:pPr>
@@ -1515,35 +1383,7 @@
         <w:rPr>
           <w:rFonts w:ascii="Arial" w:hAnsi="Arial" w:cs="Arial"/>
         </w:rPr>
-        <w:t xml:space="preserve"> (</w:t>
-      </w:r>
-      <w:proofErr w:type="spellStart"/>
-      <w:r>
-        <w:rPr>
-          <w:rFonts w:ascii="Arial" w:hAnsi="Arial" w:cs="Arial"/>
-        </w:rPr>
-        <w:t>titlePanel</w:t>
-      </w:r>
-      <w:proofErr w:type="spellEnd"/>
-      <w:r>
-        <w:rPr>
-          <w:rFonts w:ascii="Arial" w:hAnsi="Arial" w:cs="Arial"/>
-        </w:rPr>
-        <w:t xml:space="preserve">(), </w:t>
-      </w:r>
-      <w:proofErr w:type="spellStart"/>
-      <w:r>
-        <w:rPr>
-          <w:rFonts w:ascii="Arial" w:hAnsi="Arial" w:cs="Arial"/>
-        </w:rPr>
-        <w:t>sidebarPanel</w:t>
-      </w:r>
-      <w:proofErr w:type="spellEnd"/>
-      <w:r>
-        <w:rPr>
-          <w:rFonts w:ascii="Arial" w:hAnsi="Arial" w:cs="Arial"/>
-        </w:rPr>
-        <w:t>() )</w:t>
+        <w:t xml:space="preserve"> (titlePanel(), sidebarPanel() )</w:t>
       </w:r>
       <w:r>
         <w:rPr>
@@ -1643,35 +1483,7 @@
         <w:rPr>
           <w:rFonts w:ascii="Arial" w:hAnsi="Arial" w:cs="Arial"/>
         </w:rPr>
-        <w:t xml:space="preserve"> (p(), </w:t>
-      </w:r>
-      <w:proofErr w:type="spellStart"/>
-      <w:r>
-        <w:rPr>
-          <w:rFonts w:ascii="Arial" w:hAnsi="Arial" w:cs="Arial"/>
-        </w:rPr>
-        <w:t>em</w:t>
-      </w:r>
-      <w:proofErr w:type="spellEnd"/>
-      <w:r>
-        <w:rPr>
-          <w:rFonts w:ascii="Arial" w:hAnsi="Arial" w:cs="Arial"/>
-        </w:rPr>
-        <w:t xml:space="preserve">(), h1(), h2(), </w:t>
-      </w:r>
-      <w:proofErr w:type="spellStart"/>
-      <w:r>
-        <w:rPr>
-          <w:rFonts w:ascii="Arial" w:hAnsi="Arial" w:cs="Arial"/>
-        </w:rPr>
-        <w:t>img</w:t>
-      </w:r>
-      <w:proofErr w:type="spellEnd"/>
-      <w:r>
-        <w:rPr>
-          <w:rFonts w:ascii="Arial" w:hAnsi="Arial" w:cs="Arial"/>
-        </w:rPr>
-        <w:t>() )</w:t>
+        <w:t xml:space="preserve"> (p(), em(), h1(), h2(), img() )</w:t>
       </w:r>
       <w:r>
         <w:rPr>
@@ -1701,14 +1513,7 @@
         <w:rPr>
           <w:rFonts w:ascii="Arial" w:hAnsi="Arial" w:cs="Arial"/>
         </w:rPr>
-        <w:t>“</w:t>
-      </w:r>
-      <w:proofErr w:type="spellStart"/>
-      <w:r>
-        <w:rPr>
-          <w:rFonts w:ascii="Arial" w:hAnsi="Arial" w:cs="Arial"/>
-        </w:rPr>
-        <w:t>html_tags</w:t>
+        <w:t>“html_tags</w:t>
       </w:r>
       <w:r>
         <w:rPr>
@@ -1720,14 +1525,7 @@
         <w:rPr>
           <w:rFonts w:ascii="Arial" w:hAnsi="Arial" w:cs="Arial"/>
         </w:rPr>
-        <w:t>example</w:t>
-      </w:r>
-      <w:proofErr w:type="spellEnd"/>
-      <w:r>
-        <w:rPr>
-          <w:rFonts w:ascii="Arial" w:hAnsi="Arial" w:cs="Arial"/>
-        </w:rPr>
-        <w:t xml:space="preserve">” </w:t>
+        <w:t xml:space="preserve">example” </w:t>
       </w:r>
       <w:r>
         <w:rPr>
@@ -1809,27 +1607,19 @@
         <w:rPr>
           <w:rFonts w:ascii="Arial" w:hAnsi="Arial" w:cs="Arial"/>
         </w:rPr>
-        <w:t>Grid layout</w:t>
-      </w:r>
-      <w:r>
-        <w:rPr>
-          <w:rFonts w:ascii="Arial" w:hAnsi="Arial" w:cs="Arial"/>
-        </w:rPr>
-        <w:t xml:space="preserve"> (</w:t>
-      </w:r>
-      <w:proofErr w:type="spellStart"/>
-      <w:r>
-        <w:rPr>
-          <w:rFonts w:ascii="Arial" w:hAnsi="Arial" w:cs="Arial"/>
-        </w:rPr>
-        <w:t>fluidRow</w:t>
-      </w:r>
-      <w:proofErr w:type="spellEnd"/>
-      <w:r>
-        <w:rPr>
-          <w:rFonts w:ascii="Arial" w:hAnsi="Arial" w:cs="Arial"/>
-        </w:rPr>
-        <w:t>(), column() )</w:t>
+        <w:t>If have time: g</w:t>
+      </w:r>
+      <w:r>
+        <w:rPr>
+          <w:rFonts w:ascii="Arial" w:hAnsi="Arial" w:cs="Arial"/>
+        </w:rPr>
+        <w:t>rid layout</w:t>
+      </w:r>
+      <w:r>
+        <w:rPr>
+          <w:rFonts w:ascii="Arial" w:hAnsi="Arial" w:cs="Arial"/>
+        </w:rPr>
+        <w:t xml:space="preserve"> (fluidRow(), column() )</w:t>
       </w:r>
       <w:r>
         <w:rPr>
@@ -1842,6 +1632,24 @@
           <w:rFonts w:ascii="Arial" w:hAnsi="Arial" w:cs="Arial"/>
         </w:rPr>
         <w:t xml:space="preserve"> interactive coding </w:t>
+      </w:r>
+    </w:p>
+    <w:p>
+      <w:pPr>
+        <w:pStyle w:val="ListParagraph"/>
+        <w:numPr>
+          <w:ilvl w:val="0"/>
+          <w:numId w:val="30"/>
+        </w:numPr>
+        <w:rPr>
+          <w:rFonts w:ascii="Arial" w:hAnsi="Arial" w:cs="Arial"/>
+        </w:rPr>
+      </w:pPr>
+      <w:r>
+        <w:rPr>
+          <w:rFonts w:ascii="Arial" w:hAnsi="Arial" w:cs="Arial"/>
+        </w:rPr>
+        <w:t>Mention shinydashboard package for dashboard templates</w:t>
       </w:r>
     </w:p>
     <w:p>
@@ -1852,155 +1660,338 @@
           <w:bCs/>
         </w:rPr>
       </w:pPr>
-    </w:p>
-    <w:p>
-      <w:pPr>
+      <w:r>
         <w:rPr>
           <w:rFonts w:ascii="Arial" w:hAnsi="Arial" w:cs="Arial"/>
           <w:b/>
           <w:bCs/>
         </w:rPr>
-      </w:pPr>
+        <w:t xml:space="preserve">Class </w:t>
+      </w:r>
       <w:r>
         <w:rPr>
           <w:rFonts w:ascii="Arial" w:hAnsi="Arial" w:cs="Arial"/>
           <w:b/>
           <w:bCs/>
         </w:rPr>
-        <w:t xml:space="preserve">Class </w:t>
-      </w:r>
+        <w:t>5</w:t>
+      </w:r>
+    </w:p>
+    <w:p>
+      <w:pPr>
+        <w:pStyle w:val="ListParagraph"/>
+        <w:numPr>
+          <w:ilvl w:val="0"/>
+          <w:numId w:val="16"/>
+        </w:numPr>
+        <w:rPr>
+          <w:rFonts w:ascii="Arial" w:hAnsi="Arial" w:cs="Arial"/>
+        </w:rPr>
+      </w:pPr>
       <w:r>
         <w:rPr>
           <w:rFonts w:ascii="Arial" w:hAnsi="Arial" w:cs="Arial"/>
           <w:b/>
           <w:bCs/>
         </w:rPr>
-        <w:t>5</w:t>
-      </w:r>
-    </w:p>
-    <w:p>
-      <w:pPr>
-        <w:pStyle w:val="ListParagraph"/>
-        <w:numPr>
-          <w:ilvl w:val="0"/>
-          <w:numId w:val="16"/>
-        </w:numPr>
-        <w:rPr>
-          <w:rFonts w:ascii="Arial" w:hAnsi="Arial" w:cs="Arial"/>
-        </w:rPr>
-      </w:pPr>
+        <w:t xml:space="preserve">In class </w:t>
+      </w:r>
       <w:r>
         <w:rPr>
           <w:rFonts w:ascii="Arial" w:hAnsi="Arial" w:cs="Arial"/>
           <w:b/>
           <w:bCs/>
         </w:rPr>
-        <w:t xml:space="preserve">In class </w:t>
-      </w:r>
-      <w:r>
+        <w:t>activity:</w:t>
+      </w:r>
+      <w:r>
+        <w:rPr>
+          <w:rFonts w:ascii="Arial" w:hAnsi="Arial" w:cs="Arial"/>
+        </w:rPr>
+        <w:t xml:space="preserve"> </w:t>
+      </w:r>
+      <w:r>
+        <w:rPr>
+          <w:rFonts w:ascii="Arial" w:hAnsi="Arial" w:cs="Arial"/>
+        </w:rPr>
+        <w:t>fix errors in five example apps</w:t>
+      </w:r>
+    </w:p>
+    <w:p>
+      <w:pPr>
+        <w:pStyle w:val="ListParagraph"/>
+        <w:numPr>
+          <w:ilvl w:val="0"/>
+          <w:numId w:val="16"/>
+        </w:numPr>
+        <w:rPr>
+          <w:rFonts w:ascii="Arial" w:hAnsi="Arial" w:cs="Arial"/>
+        </w:rPr>
+      </w:pPr>
+      <w:r>
+        <w:rPr>
+          <w:rFonts w:ascii="Arial" w:hAnsi="Arial" w:cs="Arial"/>
+        </w:rPr>
+        <w:t>The reactive() function to build dataset for use in render*() functions</w:t>
+      </w:r>
+      <w:r>
+        <w:rPr>
+          <w:rFonts w:ascii="Arial" w:hAnsi="Arial" w:cs="Arial"/>
+        </w:rPr>
+        <w:t>:</w:t>
+      </w:r>
+      <w:r>
+        <w:rPr>
+          <w:rFonts w:ascii="Arial" w:hAnsi="Arial" w:cs="Arial"/>
+        </w:rPr>
+        <w:t xml:space="preserve"> interactive coding</w:t>
+      </w:r>
+    </w:p>
+    <w:p>
+      <w:pPr>
+        <w:pStyle w:val="ListParagraph"/>
+        <w:numPr>
+          <w:ilvl w:val="0"/>
+          <w:numId w:val="16"/>
+        </w:numPr>
+        <w:rPr>
+          <w:rFonts w:ascii="Arial" w:hAnsi="Arial" w:cs="Arial"/>
+        </w:rPr>
+      </w:pPr>
+      <w:r>
+        <w:rPr>
+          <w:rFonts w:ascii="Arial" w:hAnsi="Arial" w:cs="Arial"/>
+        </w:rPr>
+        <w:t>Making a scatterplot for different groups: interactive coding</w:t>
+      </w:r>
+    </w:p>
+    <w:p>
+      <w:pPr>
+        <w:pStyle w:val="ListParagraph"/>
+        <w:numPr>
+          <w:ilvl w:val="0"/>
+          <w:numId w:val="31"/>
+        </w:numPr>
+        <w:rPr>
+          <w:rFonts w:ascii="Arial" w:hAnsi="Arial" w:cs="Arial"/>
+        </w:rPr>
+      </w:pPr>
+      <w:r>
+        <w:rPr>
+          <w:rFonts w:ascii="Arial" w:hAnsi="Arial" w:cs="Arial"/>
+        </w:rPr>
+        <w:t>Review of selectInput()</w:t>
+      </w:r>
+    </w:p>
+    <w:p>
+      <w:pPr>
+        <w:pStyle w:val="ListParagraph"/>
+        <w:numPr>
+          <w:ilvl w:val="0"/>
+          <w:numId w:val="31"/>
+        </w:numPr>
+        <w:rPr>
+          <w:rFonts w:ascii="Arial" w:hAnsi="Arial" w:cs="Arial"/>
+        </w:rPr>
+      </w:pPr>
+      <w:r>
+        <w:rPr>
+          <w:rFonts w:ascii="Arial" w:hAnsi="Arial" w:cs="Arial"/>
+        </w:rPr>
+        <w:t>Filtering dataset in reactive()</w:t>
+      </w:r>
+    </w:p>
+    <w:p>
+      <w:pPr>
+        <w:pStyle w:val="ListParagraph"/>
+        <w:numPr>
+          <w:ilvl w:val="0"/>
+          <w:numId w:val="31"/>
+        </w:numPr>
+        <w:rPr>
+          <w:rFonts w:ascii="Arial" w:hAnsi="Arial" w:cs="Arial"/>
+        </w:rPr>
+      </w:pPr>
+      <w:r>
+        <w:rPr>
+          <w:rFonts w:ascii="Arial" w:hAnsi="Arial" w:cs="Arial"/>
+        </w:rPr>
+        <w:t xml:space="preserve">Add “All” option </w:t>
+      </w:r>
+      <w:r>
+        <w:rPr>
+          <w:rFonts w:ascii="Arial" w:hAnsi="Arial" w:cs="Arial"/>
+        </w:rPr>
+        <w:t xml:space="preserve">along with </w:t>
+      </w:r>
+      <w:r>
+        <w:rPr>
+          <w:rFonts w:ascii="Arial" w:hAnsi="Arial" w:cs="Arial"/>
+        </w:rPr>
+        <w:t>if() statement in reactive()</w:t>
+      </w:r>
+    </w:p>
+    <w:p>
+      <w:pPr>
         <w:rPr>
           <w:rFonts w:ascii="Arial" w:hAnsi="Arial" w:cs="Arial"/>
           <w:b/>
           <w:bCs/>
         </w:rPr>
-        <w:t>activity:</w:t>
-      </w:r>
-      <w:r>
-        <w:rPr>
-          <w:rFonts w:ascii="Arial" w:hAnsi="Arial" w:cs="Arial"/>
-        </w:rPr>
-        <w:t xml:space="preserve"> students recreate app shown in image “</w:t>
-      </w:r>
-      <w:r>
-        <w:rPr>
-          <w:rFonts w:ascii="Arial" w:hAnsi="Arial" w:cs="Arial"/>
-        </w:rPr>
-        <w:t>shiny_class_</w:t>
-      </w:r>
-      <w:r>
-        <w:rPr>
-          <w:rFonts w:ascii="Arial" w:hAnsi="Arial" w:cs="Arial"/>
-        </w:rPr>
-        <w:t>5</w:t>
-      </w:r>
-      <w:r>
-        <w:rPr>
-          <w:rFonts w:ascii="Arial" w:hAnsi="Arial" w:cs="Arial"/>
-        </w:rPr>
-        <w:t>_recreate_app</w:t>
-      </w:r>
-      <w:r>
-        <w:rPr>
-          <w:rFonts w:ascii="Arial" w:hAnsi="Arial" w:cs="Arial"/>
-        </w:rPr>
-        <w:t>.PNG”</w:t>
-      </w:r>
-    </w:p>
-    <w:p>
-      <w:pPr>
-        <w:pStyle w:val="ListParagraph"/>
-        <w:numPr>
-          <w:ilvl w:val="0"/>
-          <w:numId w:val="16"/>
-        </w:numPr>
-        <w:rPr>
-          <w:rFonts w:ascii="Arial" w:hAnsi="Arial" w:cs="Arial"/>
-        </w:rPr>
-      </w:pPr>
-      <w:r>
-        <w:rPr>
-          <w:rFonts w:ascii="Arial" w:hAnsi="Arial" w:cs="Arial"/>
-        </w:rPr>
-        <w:t>The reactive() function to build dataset for use in render*() functions</w:t>
-      </w:r>
-      <w:r>
-        <w:rPr>
-          <w:rFonts w:ascii="Arial" w:hAnsi="Arial" w:cs="Arial"/>
-        </w:rPr>
-        <w:t>:</w:t>
-      </w:r>
-      <w:r>
-        <w:rPr>
-          <w:rFonts w:ascii="Arial" w:hAnsi="Arial" w:cs="Arial"/>
-        </w:rPr>
-        <w:t xml:space="preserve"> interactive coding</w:t>
-      </w:r>
-    </w:p>
-    <w:p>
-      <w:pPr>
+      </w:pPr>
+      <w:r>
         <w:rPr>
           <w:rFonts w:ascii="Arial" w:hAnsi="Arial" w:cs="Arial"/>
           <w:b/>
           <w:bCs/>
         </w:rPr>
-      </w:pPr>
+        <w:t xml:space="preserve">Class </w:t>
+      </w:r>
       <w:r>
         <w:rPr>
           <w:rFonts w:ascii="Arial" w:hAnsi="Arial" w:cs="Arial"/>
           <w:b/>
           <w:bCs/>
         </w:rPr>
-        <w:t xml:space="preserve">Class </w:t>
-      </w:r>
-      <w:r>
+        <w:t>6</w:t>
+      </w:r>
+    </w:p>
+    <w:p>
+      <w:pPr>
+        <w:rPr>
+          <w:rFonts w:ascii="Arial" w:hAnsi="Arial" w:cs="Arial"/>
+          <w:i/>
+          <w:iCs/>
+        </w:rPr>
+      </w:pPr>
+      <w:r>
+        <w:rPr>
+          <w:rFonts w:ascii="Arial" w:hAnsi="Arial" w:cs="Arial"/>
+          <w:i/>
+          <w:iCs/>
+        </w:rPr>
+        <w:t>Cancelled this class due to Veteran’s Day holiday</w:t>
+      </w:r>
+      <w:r>
+        <w:rPr>
+          <w:rFonts w:ascii="Arial" w:hAnsi="Arial" w:cs="Arial"/>
+          <w:i/>
+          <w:iCs/>
+        </w:rPr>
+        <w:t>; moved some materials to other days</w:t>
+      </w:r>
+    </w:p>
+    <w:p>
+      <w:pPr>
+        <w:pStyle w:val="ListParagraph"/>
+        <w:numPr>
+          <w:ilvl w:val="0"/>
+          <w:numId w:val="19"/>
+        </w:numPr>
+        <w:rPr>
+          <w:rFonts w:ascii="Arial" w:hAnsi="Arial" w:cs="Arial"/>
+        </w:rPr>
+      </w:pPr>
+      <w:bookmarkStart w:id="0" w:name="_GoBack"/>
+      <w:bookmarkEnd w:id="0"/>
+      <w:r>
+        <w:rPr>
+          <w:rFonts w:ascii="Arial" w:hAnsi="Arial" w:cs="Arial"/>
+        </w:rPr>
+        <w:t>Add interactivity to a scatterplot</w:t>
+      </w:r>
+      <w:r>
+        <w:rPr>
+          <w:rFonts w:ascii="Arial" w:hAnsi="Arial" w:cs="Arial"/>
+        </w:rPr>
+        <w:t xml:space="preserve">: </w:t>
+      </w:r>
+      <w:r>
+        <w:rPr>
+          <w:rFonts w:ascii="Arial" w:hAnsi="Arial" w:cs="Arial"/>
+        </w:rPr>
+        <w:t>interactive coding</w:t>
+      </w:r>
+    </w:p>
+    <w:p>
+      <w:pPr>
+        <w:pStyle w:val="ListParagraph"/>
+        <w:numPr>
+          <w:ilvl w:val="0"/>
+          <w:numId w:val="20"/>
+        </w:numPr>
+        <w:rPr>
+          <w:rFonts w:ascii="Arial" w:hAnsi="Arial" w:cs="Arial"/>
+        </w:rPr>
+      </w:pPr>
+      <w:r>
+        <w:rPr>
+          <w:rFonts w:ascii="Arial" w:hAnsi="Arial" w:cs="Arial"/>
+        </w:rPr>
+        <w:t>Can put source code in app folder</w:t>
+      </w:r>
+    </w:p>
+    <w:p>
+      <w:pPr>
+        <w:pStyle w:val="ListParagraph"/>
+        <w:numPr>
+          <w:ilvl w:val="0"/>
+          <w:numId w:val="20"/>
+        </w:numPr>
+        <w:rPr>
+          <w:rFonts w:ascii="Arial" w:hAnsi="Arial" w:cs="Arial"/>
+        </w:rPr>
+      </w:pPr>
+      <w:r>
+        <w:rPr>
+          <w:rFonts w:ascii="Arial" w:hAnsi="Arial" w:cs="Arial"/>
+        </w:rPr>
+        <w:t>Read in data from app folder</w:t>
+      </w:r>
+    </w:p>
+    <w:p>
+      <w:pPr>
+        <w:pStyle w:val="ListParagraph"/>
+        <w:numPr>
+          <w:ilvl w:val="0"/>
+          <w:numId w:val="20"/>
+        </w:numPr>
+        <w:rPr>
+          <w:rFonts w:ascii="Arial" w:hAnsi="Arial" w:cs="Arial"/>
+        </w:rPr>
+      </w:pPr>
+      <w:r>
+        <w:rPr>
+          <w:rFonts w:ascii="Arial" w:hAnsi="Arial" w:cs="Arial"/>
+        </w:rPr>
+        <w:t>Add click/hover/brush to plotOutput()</w:t>
+      </w:r>
+    </w:p>
+    <w:p>
+      <w:pPr>
+        <w:pStyle w:val="ListParagraph"/>
+        <w:numPr>
+          <w:ilvl w:val="0"/>
+          <w:numId w:val="20"/>
+        </w:numPr>
+        <w:rPr>
+          <w:rFonts w:ascii="Arial" w:hAnsi="Arial" w:cs="Arial"/>
+        </w:rPr>
+      </w:pPr>
+      <w:r>
+        <w:rPr>
+          <w:rFonts w:ascii="Arial" w:hAnsi="Arial" w:cs="Arial"/>
+        </w:rPr>
+        <w:t>Make tables in server(), add tableOutput() to UI</w:t>
+      </w:r>
+    </w:p>
+    <w:p>
+      <w:pPr>
         <w:rPr>
           <w:rFonts w:ascii="Arial" w:hAnsi="Arial" w:cs="Arial"/>
           <w:b/>
           <w:bCs/>
         </w:rPr>
-        <w:t>6</w:t>
-      </w:r>
-    </w:p>
-    <w:p>
-      <w:pPr>
-        <w:pStyle w:val="ListParagraph"/>
-        <w:numPr>
-          <w:ilvl w:val="0"/>
-          <w:numId w:val="19"/>
-        </w:numPr>
-        <w:rPr>
-          <w:rFonts w:ascii="Arial" w:hAnsi="Arial" w:cs="Arial"/>
-        </w:rPr>
       </w:pPr>
       <w:r>
         <w:rPr>
@@ -2008,7 +1999,7 @@
           <w:b/>
           <w:bCs/>
         </w:rPr>
-        <w:t xml:space="preserve">In class </w:t>
+        <w:t xml:space="preserve">Class </w:t>
       </w:r>
       <w:r>
         <w:rPr>
@@ -2016,204 +2007,179 @@
           <w:b/>
           <w:bCs/>
         </w:rPr>
-        <w:t>activity:</w:t>
-      </w:r>
-      <w:r>
-        <w:rPr>
-          <w:rFonts w:ascii="Arial" w:hAnsi="Arial" w:cs="Arial"/>
-        </w:rPr>
-        <w:t xml:space="preserve"> fix errors in five example apps</w:t>
-      </w:r>
-    </w:p>
-    <w:p>
-      <w:pPr>
-        <w:pStyle w:val="ListParagraph"/>
-        <w:numPr>
-          <w:ilvl w:val="0"/>
-          <w:numId w:val="19"/>
-        </w:numPr>
-        <w:rPr>
-          <w:rFonts w:ascii="Arial" w:hAnsi="Arial" w:cs="Arial"/>
-        </w:rPr>
-      </w:pPr>
-      <w:r>
-        <w:rPr>
-          <w:rFonts w:ascii="Arial" w:hAnsi="Arial" w:cs="Arial"/>
-        </w:rPr>
-        <w:t>Add interactivity to a scatterplot</w:t>
-      </w:r>
-      <w:r>
-        <w:rPr>
-          <w:rFonts w:ascii="Arial" w:hAnsi="Arial" w:cs="Arial"/>
-        </w:rPr>
-        <w:t xml:space="preserve">: </w:t>
-      </w:r>
-      <w:r>
-        <w:rPr>
-          <w:rFonts w:ascii="Arial" w:hAnsi="Arial" w:cs="Arial"/>
-        </w:rPr>
-        <w:t>interactive coding</w:t>
-      </w:r>
-    </w:p>
-    <w:p>
-      <w:pPr>
-        <w:pStyle w:val="ListParagraph"/>
-        <w:numPr>
-          <w:ilvl w:val="0"/>
-          <w:numId w:val="20"/>
-        </w:numPr>
-        <w:rPr>
-          <w:rFonts w:ascii="Arial" w:hAnsi="Arial" w:cs="Arial"/>
-        </w:rPr>
-      </w:pPr>
-      <w:r>
-        <w:rPr>
-          <w:rFonts w:ascii="Arial" w:hAnsi="Arial" w:cs="Arial"/>
-        </w:rPr>
-        <w:t>Can put source code in app folder</w:t>
-      </w:r>
-    </w:p>
-    <w:p>
-      <w:pPr>
-        <w:pStyle w:val="ListParagraph"/>
-        <w:numPr>
-          <w:ilvl w:val="0"/>
-          <w:numId w:val="20"/>
-        </w:numPr>
-        <w:rPr>
-          <w:rFonts w:ascii="Arial" w:hAnsi="Arial" w:cs="Arial"/>
-        </w:rPr>
-      </w:pPr>
-      <w:r>
-        <w:rPr>
-          <w:rFonts w:ascii="Arial" w:hAnsi="Arial" w:cs="Arial"/>
-        </w:rPr>
-        <w:t>Read in data from app folder</w:t>
-      </w:r>
-    </w:p>
-    <w:p>
-      <w:pPr>
-        <w:pStyle w:val="ListParagraph"/>
-        <w:numPr>
-          <w:ilvl w:val="0"/>
-          <w:numId w:val="20"/>
-        </w:numPr>
-        <w:rPr>
-          <w:rFonts w:ascii="Arial" w:hAnsi="Arial" w:cs="Arial"/>
-        </w:rPr>
-      </w:pPr>
-      <w:r>
-        <w:rPr>
-          <w:rFonts w:ascii="Arial" w:hAnsi="Arial" w:cs="Arial"/>
-        </w:rPr>
-        <w:t xml:space="preserve">Add click/hover/brush to </w:t>
-      </w:r>
-      <w:proofErr w:type="spellStart"/>
-      <w:r>
-        <w:rPr>
-          <w:rFonts w:ascii="Arial" w:hAnsi="Arial" w:cs="Arial"/>
-        </w:rPr>
-        <w:t>plotOutput</w:t>
-      </w:r>
-      <w:proofErr w:type="spellEnd"/>
-      <w:r>
-        <w:rPr>
-          <w:rFonts w:ascii="Arial" w:hAnsi="Arial" w:cs="Arial"/>
-        </w:rPr>
-        <w:t>()</w:t>
-      </w:r>
-    </w:p>
-    <w:p>
-      <w:pPr>
-        <w:pStyle w:val="ListParagraph"/>
-        <w:numPr>
-          <w:ilvl w:val="0"/>
-          <w:numId w:val="20"/>
-        </w:numPr>
-        <w:rPr>
-          <w:rFonts w:ascii="Arial" w:hAnsi="Arial" w:cs="Arial"/>
-        </w:rPr>
-      </w:pPr>
-      <w:r>
-        <w:rPr>
-          <w:rFonts w:ascii="Arial" w:hAnsi="Arial" w:cs="Arial"/>
-        </w:rPr>
-        <w:t xml:space="preserve">Make tables in server(), add </w:t>
-      </w:r>
-      <w:proofErr w:type="spellStart"/>
-      <w:r>
-        <w:rPr>
-          <w:rFonts w:ascii="Arial" w:hAnsi="Arial" w:cs="Arial"/>
-        </w:rPr>
-        <w:t>tableOutput</w:t>
-      </w:r>
-      <w:proofErr w:type="spellEnd"/>
-      <w:r>
-        <w:rPr>
-          <w:rFonts w:ascii="Arial" w:hAnsi="Arial" w:cs="Arial"/>
-        </w:rPr>
-        <w:t>() to UI</w:t>
-      </w:r>
-    </w:p>
-    <w:p>
-      <w:pPr>
-        <w:pStyle w:val="ListParagraph"/>
-        <w:numPr>
-          <w:ilvl w:val="0"/>
-          <w:numId w:val="20"/>
-        </w:numPr>
-        <w:rPr>
-          <w:rFonts w:ascii="Arial" w:hAnsi="Arial" w:cs="Arial"/>
-        </w:rPr>
-      </w:pPr>
-      <w:r>
-        <w:rPr>
-          <w:rFonts w:ascii="Arial" w:hAnsi="Arial" w:cs="Arial"/>
-        </w:rPr>
-        <w:t xml:space="preserve">As time allows, show adding an “All” option </w:t>
-      </w:r>
-      <w:r>
-        <w:rPr>
-          <w:rFonts w:ascii="Arial" w:hAnsi="Arial" w:cs="Arial"/>
-        </w:rPr>
-        <w:t xml:space="preserve">to </w:t>
-      </w:r>
-      <w:proofErr w:type="spellStart"/>
-      <w:r>
-        <w:rPr>
-          <w:rFonts w:ascii="Arial" w:hAnsi="Arial" w:cs="Arial"/>
-        </w:rPr>
-        <w:t>selectInput</w:t>
-      </w:r>
-      <w:proofErr w:type="spellEnd"/>
-      <w:r>
-        <w:rPr>
-          <w:rFonts w:ascii="Arial" w:hAnsi="Arial" w:cs="Arial"/>
-        </w:rPr>
-        <w:t xml:space="preserve">() </w:t>
-      </w:r>
-      <w:r>
-        <w:rPr>
-          <w:rFonts w:ascii="Arial" w:hAnsi="Arial" w:cs="Arial"/>
-        </w:rPr>
-        <w:t>and a conditional in reactive()</w:t>
-      </w:r>
-    </w:p>
-    <w:p>
-      <w:pPr>
+        <w:t>7</w:t>
+      </w:r>
+    </w:p>
+    <w:p>
+      <w:pPr>
+        <w:pStyle w:val="ListParagraph"/>
+        <w:numPr>
+          <w:ilvl w:val="0"/>
+          <w:numId w:val="21"/>
+        </w:numPr>
+        <w:rPr>
+          <w:rFonts w:ascii="Arial" w:hAnsi="Arial" w:cs="Arial"/>
+        </w:rPr>
+      </w:pPr>
+      <w:r>
         <w:rPr>
           <w:rFonts w:ascii="Arial" w:hAnsi="Arial" w:cs="Arial"/>
           <w:b/>
           <w:bCs/>
         </w:rPr>
-      </w:pPr>
+        <w:t xml:space="preserve">In class </w:t>
+      </w:r>
       <w:r>
         <w:rPr>
           <w:rFonts w:ascii="Arial" w:hAnsi="Arial" w:cs="Arial"/>
           <w:b/>
           <w:bCs/>
         </w:rPr>
-        <w:t xml:space="preserve">Class </w:t>
+        <w:t>activity:</w:t>
+      </w:r>
+      <w:r>
+        <w:rPr>
+          <w:rFonts w:ascii="Arial" w:hAnsi="Arial" w:cs="Arial"/>
+        </w:rPr>
+        <w:t xml:space="preserve"> add second variable to app to recreate “</w:t>
+      </w:r>
+      <w:r>
+        <w:rPr>
+          <w:rFonts w:ascii="Arial" w:hAnsi="Arial" w:cs="Arial"/>
+        </w:rPr>
+        <w:t>shiny_class_</w:t>
+      </w:r>
+      <w:r>
+        <w:rPr>
+          <w:rFonts w:ascii="Arial" w:hAnsi="Arial" w:cs="Arial"/>
+        </w:rPr>
+        <w:t>7</w:t>
+      </w:r>
+      <w:r>
+        <w:rPr>
+          <w:rFonts w:ascii="Arial" w:hAnsi="Arial" w:cs="Arial"/>
+        </w:rPr>
+        <w:t>_recreate_app</w:t>
+      </w:r>
+      <w:r>
+        <w:rPr>
+          <w:rFonts w:ascii="Arial" w:hAnsi="Arial" w:cs="Arial"/>
+        </w:rPr>
+        <w:t>.PNG”</w:t>
+      </w:r>
+    </w:p>
+    <w:p>
+      <w:pPr>
+        <w:pStyle w:val="ListParagraph"/>
+        <w:numPr>
+          <w:ilvl w:val="0"/>
+          <w:numId w:val="21"/>
+        </w:numPr>
+        <w:rPr>
+          <w:rFonts w:ascii="Arial" w:hAnsi="Arial" w:cs="Arial"/>
+        </w:rPr>
+      </w:pPr>
+      <w:r>
+        <w:rPr>
+          <w:rFonts w:ascii="Arial" w:hAnsi="Arial" w:cs="Arial"/>
+        </w:rPr>
+        <w:t>Action buttons to delay reaction</w:t>
+      </w:r>
+      <w:r>
+        <w:rPr>
+          <w:rFonts w:ascii="Arial" w:hAnsi="Arial" w:cs="Arial"/>
+        </w:rPr>
+        <w:t xml:space="preserve">: </w:t>
+      </w:r>
+      <w:r>
+        <w:rPr>
+          <w:rFonts w:ascii="Arial" w:hAnsi="Arial" w:cs="Arial"/>
+        </w:rPr>
+        <w:t>in</w:t>
+      </w:r>
+      <w:r>
+        <w:rPr>
+          <w:rFonts w:ascii="Arial" w:hAnsi="Arial" w:cs="Arial"/>
+        </w:rPr>
+        <w:t>teractive</w:t>
+      </w:r>
+      <w:r>
+        <w:rPr>
+          <w:rFonts w:ascii="Arial" w:hAnsi="Arial" w:cs="Arial"/>
+        </w:rPr>
+        <w:t xml:space="preserve"> </w:t>
+      </w:r>
+      <w:r>
+        <w:rPr>
+          <w:rFonts w:ascii="Arial" w:hAnsi="Arial" w:cs="Arial"/>
+        </w:rPr>
+        <w:t>coding</w:t>
+      </w:r>
+    </w:p>
+    <w:p>
+      <w:pPr>
+        <w:pStyle w:val="ListParagraph"/>
+        <w:numPr>
+          <w:ilvl w:val="0"/>
+          <w:numId w:val="23"/>
+        </w:numPr>
+        <w:rPr>
+          <w:rFonts w:ascii="Arial" w:hAnsi="Arial" w:cs="Arial"/>
+        </w:rPr>
+      </w:pPr>
+      <w:r>
+        <w:rPr>
+          <w:rFonts w:ascii="Arial" w:hAnsi="Arial" w:cs="Arial"/>
+        </w:rPr>
+        <w:t>Replace reactive() with eventReactive()</w:t>
+      </w:r>
+    </w:p>
+    <w:p>
+      <w:pPr>
+        <w:pStyle w:val="ListParagraph"/>
+        <w:numPr>
+          <w:ilvl w:val="0"/>
+          <w:numId w:val="23"/>
+        </w:numPr>
+        <w:rPr>
+          <w:rFonts w:ascii="Arial" w:hAnsi="Arial" w:cs="Arial"/>
+        </w:rPr>
+      </w:pPr>
+      <w:r>
+        <w:rPr>
+          <w:rFonts w:ascii="Arial" w:hAnsi="Arial" w:cs="Arial"/>
+        </w:rPr>
+        <w:t>Mention observeReactive()</w:t>
+      </w:r>
+      <w:r>
+        <w:rPr>
+          <w:rFonts w:ascii="Arial" w:hAnsi="Arial" w:cs="Arial"/>
+        </w:rPr>
+        <w:t xml:space="preserve"> and reactiveValues()</w:t>
+      </w:r>
+    </w:p>
+    <w:p>
+      <w:pPr>
+        <w:pStyle w:val="ListParagraph"/>
+        <w:numPr>
+          <w:ilvl w:val="0"/>
+          <w:numId w:val="21"/>
+        </w:numPr>
+        <w:rPr>
+          <w:rFonts w:ascii="Arial" w:hAnsi="Arial" w:cs="Arial"/>
+        </w:rPr>
+      </w:pPr>
+      <w:r>
+        <w:rPr>
+          <w:rFonts w:ascii="Arial" w:hAnsi="Arial" w:cs="Arial"/>
+        </w:rPr>
+        <w:t xml:space="preserve">More built-in panel layouts </w:t>
+      </w:r>
+      <w:r>
+        <w:rPr>
+          <w:rFonts w:ascii="Arial" w:hAnsi="Arial" w:cs="Arial"/>
+        </w:rPr>
+        <w:t>(</w:t>
       </w:r>
       <w:r>
         <w:rPr>
@@ -2221,306 +2187,82 @@
           <w:b/>
           <w:bCs/>
         </w:rPr>
-        <w:t>7</w:t>
-      </w:r>
-    </w:p>
-    <w:p>
-      <w:pPr>
-        <w:pStyle w:val="ListParagraph"/>
-        <w:numPr>
-          <w:ilvl w:val="0"/>
-          <w:numId w:val="21"/>
-        </w:numPr>
-        <w:rPr>
-          <w:rFonts w:ascii="Arial" w:hAnsi="Arial" w:cs="Arial"/>
-        </w:rPr>
-      </w:pPr>
+        <w:t>handout</w:t>
+      </w:r>
       <w:r>
         <w:rPr>
           <w:rFonts w:ascii="Arial" w:hAnsi="Arial" w:cs="Arial"/>
           <w:b/>
           <w:bCs/>
         </w:rPr>
-        <w:t xml:space="preserve">In class </w:t>
-      </w:r>
-      <w:r>
-        <w:rPr>
-          <w:rFonts w:ascii="Arial" w:hAnsi="Arial" w:cs="Arial"/>
-          <w:b/>
-          <w:bCs/>
-        </w:rPr>
-        <w:t>activity:</w:t>
-      </w:r>
-      <w:r>
-        <w:rPr>
-          <w:rFonts w:ascii="Arial" w:hAnsi="Arial" w:cs="Arial"/>
-        </w:rPr>
-        <w:t xml:space="preserve"> add second variable to app to recreate “</w:t>
-      </w:r>
-      <w:r>
-        <w:rPr>
-          <w:rFonts w:ascii="Arial" w:hAnsi="Arial" w:cs="Arial"/>
-        </w:rPr>
-        <w:t>shiny_class_</w:t>
-      </w:r>
-      <w:r>
-        <w:rPr>
-          <w:rFonts w:ascii="Arial" w:hAnsi="Arial" w:cs="Arial"/>
-        </w:rPr>
-        <w:t>7</w:t>
-      </w:r>
-      <w:r>
-        <w:rPr>
-          <w:rFonts w:ascii="Arial" w:hAnsi="Arial" w:cs="Arial"/>
-        </w:rPr>
-        <w:t>_recreate_app</w:t>
-      </w:r>
-      <w:r>
-        <w:rPr>
-          <w:rFonts w:ascii="Arial" w:hAnsi="Arial" w:cs="Arial"/>
-        </w:rPr>
-        <w:t>.PNG”</w:t>
-      </w:r>
-    </w:p>
-    <w:p>
-      <w:pPr>
-        <w:pStyle w:val="ListParagraph"/>
-        <w:numPr>
-          <w:ilvl w:val="0"/>
-          <w:numId w:val="21"/>
-        </w:numPr>
-        <w:rPr>
-          <w:rFonts w:ascii="Arial" w:hAnsi="Arial" w:cs="Arial"/>
-        </w:rPr>
-      </w:pPr>
-      <w:r>
-        <w:rPr>
-          <w:rFonts w:ascii="Arial" w:hAnsi="Arial" w:cs="Arial"/>
-        </w:rPr>
-        <w:t>Action buttons to delay reaction</w:t>
-      </w:r>
-      <w:r>
-        <w:rPr>
-          <w:rFonts w:ascii="Arial" w:hAnsi="Arial" w:cs="Arial"/>
-        </w:rPr>
-        <w:t xml:space="preserve">: </w:t>
-      </w:r>
-      <w:r>
-        <w:rPr>
-          <w:rFonts w:ascii="Arial" w:hAnsi="Arial" w:cs="Arial"/>
-        </w:rPr>
-        <w:t>in</w:t>
-      </w:r>
-      <w:r>
-        <w:rPr>
-          <w:rFonts w:ascii="Arial" w:hAnsi="Arial" w:cs="Arial"/>
-        </w:rPr>
-        <w:t>teractive</w:t>
-      </w:r>
-      <w:r>
-        <w:rPr>
-          <w:rFonts w:ascii="Arial" w:hAnsi="Arial" w:cs="Arial"/>
-        </w:rPr>
-        <w:t xml:space="preserve"> </w:t>
-      </w:r>
-      <w:r>
-        <w:rPr>
-          <w:rFonts w:ascii="Arial" w:hAnsi="Arial" w:cs="Arial"/>
-        </w:rPr>
-        <w:t>coding</w:t>
-      </w:r>
-    </w:p>
-    <w:p>
-      <w:pPr>
-        <w:pStyle w:val="ListParagraph"/>
-        <w:numPr>
-          <w:ilvl w:val="0"/>
-          <w:numId w:val="23"/>
-        </w:numPr>
-        <w:rPr>
-          <w:rFonts w:ascii="Arial" w:hAnsi="Arial" w:cs="Arial"/>
-        </w:rPr>
-      </w:pPr>
-      <w:r>
-        <w:rPr>
-          <w:rFonts w:ascii="Arial" w:hAnsi="Arial" w:cs="Arial"/>
-        </w:rPr>
-        <w:t xml:space="preserve">Replace reactive() with </w:t>
-      </w:r>
-      <w:proofErr w:type="spellStart"/>
-      <w:r>
-        <w:rPr>
-          <w:rFonts w:ascii="Arial" w:hAnsi="Arial" w:cs="Arial"/>
-        </w:rPr>
-        <w:t>eventReactive</w:t>
-      </w:r>
-      <w:proofErr w:type="spellEnd"/>
+        <w:t xml:space="preserve"> 5</w:t>
+      </w:r>
+      <w:r>
+        <w:rPr>
+          <w:rFonts w:ascii="Arial" w:hAnsi="Arial" w:cs="Arial"/>
+        </w:rPr>
+        <w:t>)</w:t>
+      </w:r>
+    </w:p>
+    <w:p>
+      <w:pPr>
+        <w:pStyle w:val="ListParagraph"/>
+        <w:numPr>
+          <w:ilvl w:val="0"/>
+          <w:numId w:val="24"/>
+        </w:numPr>
+        <w:rPr>
+          <w:rFonts w:ascii="Arial" w:hAnsi="Arial" w:cs="Arial"/>
+        </w:rPr>
+      </w:pPr>
+      <w:r>
+        <w:rPr>
+          <w:rFonts w:ascii="Arial" w:hAnsi="Arial" w:cs="Arial"/>
+        </w:rPr>
+        <w:t xml:space="preserve">Focus on tabs, show example </w:t>
+      </w:r>
+      <w:r>
+        <w:rPr>
+          <w:rFonts w:ascii="Arial" w:hAnsi="Arial" w:cs="Arial"/>
+        </w:rPr>
+        <w:t>"06_tabsets"</w:t>
+      </w:r>
+    </w:p>
+    <w:p>
+      <w:pPr>
+        <w:pStyle w:val="ListParagraph"/>
+        <w:numPr>
+          <w:ilvl w:val="0"/>
+          <w:numId w:val="24"/>
+        </w:numPr>
+        <w:rPr>
+          <w:rFonts w:ascii="Arial" w:hAnsi="Arial" w:cs="Arial"/>
+        </w:rPr>
+      </w:pPr>
+      <w:r>
+        <w:rPr>
+          <w:rFonts w:ascii="Arial" w:hAnsi="Arial" w:cs="Arial"/>
+        </w:rPr>
+        <w:t>Show nav</w:t>
+      </w:r>
+      <w:r>
+        <w:rPr>
+          <w:rFonts w:ascii="Arial" w:hAnsi="Arial" w:cs="Arial"/>
+        </w:rPr>
+        <w:t>l</w:t>
+      </w:r>
+      <w:r>
+        <w:rPr>
+          <w:rFonts w:ascii="Arial" w:hAnsi="Arial" w:cs="Arial"/>
+        </w:rPr>
+        <w:t>istPanel</w:t>
+      </w:r>
       <w:r>
         <w:rPr>
           <w:rFonts w:ascii="Arial" w:hAnsi="Arial" w:cs="Arial"/>
         </w:rPr>
         <w:t>()</w:t>
       </w:r>
-    </w:p>
-    <w:p>
-      <w:pPr>
-        <w:pStyle w:val="ListParagraph"/>
-        <w:numPr>
-          <w:ilvl w:val="0"/>
-          <w:numId w:val="23"/>
-        </w:numPr>
-        <w:rPr>
-          <w:rFonts w:ascii="Arial" w:hAnsi="Arial" w:cs="Arial"/>
-        </w:rPr>
-      </w:pPr>
-      <w:r>
-        <w:rPr>
-          <w:rFonts w:ascii="Arial" w:hAnsi="Arial" w:cs="Arial"/>
-        </w:rPr>
-        <w:t xml:space="preserve">Mention </w:t>
-      </w:r>
-      <w:proofErr w:type="spellStart"/>
-      <w:r>
-        <w:rPr>
-          <w:rFonts w:ascii="Arial" w:hAnsi="Arial" w:cs="Arial"/>
-        </w:rPr>
-        <w:t>observeReactive</w:t>
-      </w:r>
-      <w:proofErr w:type="spellEnd"/>
-      <w:r>
-        <w:rPr>
-          <w:rFonts w:ascii="Arial" w:hAnsi="Arial" w:cs="Arial"/>
-        </w:rPr>
-        <w:t>()</w:t>
-      </w:r>
-      <w:r>
-        <w:rPr>
-          <w:rFonts w:ascii="Arial" w:hAnsi="Arial" w:cs="Arial"/>
-        </w:rPr>
-        <w:t xml:space="preserve"> and </w:t>
-      </w:r>
-      <w:proofErr w:type="spellStart"/>
-      <w:r>
-        <w:rPr>
-          <w:rFonts w:ascii="Arial" w:hAnsi="Arial" w:cs="Arial"/>
-        </w:rPr>
-        <w:t>reactiveValues</w:t>
-      </w:r>
-      <w:proofErr w:type="spellEnd"/>
-      <w:r>
-        <w:rPr>
-          <w:rFonts w:ascii="Arial" w:hAnsi="Arial" w:cs="Arial"/>
-        </w:rPr>
-        <w:t>()</w:t>
-      </w:r>
-    </w:p>
-    <w:p>
-      <w:pPr>
-        <w:pStyle w:val="ListParagraph"/>
-        <w:numPr>
-          <w:ilvl w:val="0"/>
-          <w:numId w:val="21"/>
-        </w:numPr>
-        <w:rPr>
-          <w:rFonts w:ascii="Arial" w:hAnsi="Arial" w:cs="Arial"/>
-        </w:rPr>
-      </w:pPr>
-      <w:r>
-        <w:rPr>
-          <w:rFonts w:ascii="Arial" w:hAnsi="Arial" w:cs="Arial"/>
-        </w:rPr>
-        <w:t xml:space="preserve">More built-in panel layouts </w:t>
-      </w:r>
-      <w:r>
-        <w:rPr>
-          <w:rFonts w:ascii="Arial" w:hAnsi="Arial" w:cs="Arial"/>
-        </w:rPr>
-        <w:t>(</w:t>
-      </w:r>
-      <w:r>
-        <w:rPr>
-          <w:rFonts w:ascii="Arial" w:hAnsi="Arial" w:cs="Arial"/>
-          <w:b/>
-          <w:bCs/>
-        </w:rPr>
-        <w:t>handout</w:t>
-      </w:r>
-      <w:r>
-        <w:rPr>
-          <w:rFonts w:ascii="Arial" w:hAnsi="Arial" w:cs="Arial"/>
-          <w:b/>
-          <w:bCs/>
-        </w:rPr>
-        <w:t xml:space="preserve"> 5</w:t>
-      </w:r>
-      <w:r>
-        <w:rPr>
-          <w:rFonts w:ascii="Arial" w:hAnsi="Arial" w:cs="Arial"/>
-        </w:rPr>
-        <w:t>)</w:t>
-      </w:r>
-    </w:p>
-    <w:p>
-      <w:pPr>
-        <w:pStyle w:val="ListParagraph"/>
-        <w:numPr>
-          <w:ilvl w:val="0"/>
-          <w:numId w:val="24"/>
-        </w:numPr>
-        <w:rPr>
-          <w:rFonts w:ascii="Arial" w:hAnsi="Arial" w:cs="Arial"/>
-        </w:rPr>
-      </w:pPr>
-      <w:r>
-        <w:rPr>
-          <w:rFonts w:ascii="Arial" w:hAnsi="Arial" w:cs="Arial"/>
-        </w:rPr>
-        <w:t xml:space="preserve">Focus on tabs, show example </w:t>
-      </w:r>
-      <w:r>
-        <w:rPr>
-          <w:rFonts w:ascii="Arial" w:hAnsi="Arial" w:cs="Arial"/>
-        </w:rPr>
-        <w:t>"06_tabsets"</w:t>
-      </w:r>
-    </w:p>
-    <w:p>
-      <w:pPr>
-        <w:pStyle w:val="ListParagraph"/>
-        <w:numPr>
-          <w:ilvl w:val="0"/>
-          <w:numId w:val="24"/>
-        </w:numPr>
-        <w:rPr>
-          <w:rFonts w:ascii="Arial" w:hAnsi="Arial" w:cs="Arial"/>
-        </w:rPr>
-      </w:pPr>
-      <w:r>
-        <w:rPr>
-          <w:rFonts w:ascii="Arial" w:hAnsi="Arial" w:cs="Arial"/>
-        </w:rPr>
-        <w:t xml:space="preserve">Show </w:t>
-      </w:r>
-      <w:proofErr w:type="spellStart"/>
-      <w:r>
-        <w:rPr>
-          <w:rFonts w:ascii="Arial" w:hAnsi="Arial" w:cs="Arial"/>
-        </w:rPr>
-        <w:t>nav</w:t>
-      </w:r>
-      <w:r>
-        <w:rPr>
-          <w:rFonts w:ascii="Arial" w:hAnsi="Arial" w:cs="Arial"/>
-        </w:rPr>
-        <w:t>l</w:t>
-      </w:r>
-      <w:r>
-        <w:rPr>
-          <w:rFonts w:ascii="Arial" w:hAnsi="Arial" w:cs="Arial"/>
-        </w:rPr>
-        <w:t>istPanel</w:t>
-      </w:r>
-      <w:proofErr w:type="spellEnd"/>
       <w:r>
         <w:rPr>
           <w:rFonts w:ascii="Arial" w:hAnsi="Arial" w:cs="Arial"/>
@@ -2543,41 +2285,6 @@
           <w:rFonts w:ascii="Arial" w:hAnsi="Arial" w:cs="Arial"/>
         </w:rPr>
       </w:pPr>
-    </w:p>
-    <w:p>
-      <w:pPr>
-        <w:rPr>
-          <w:rFonts w:ascii="Arial" w:hAnsi="Arial" w:cs="Arial"/>
-        </w:rPr>
-      </w:pPr>
-    </w:p>
-    <w:p>
-      <w:pPr>
-        <w:rPr>
-          <w:rFonts w:ascii="Arial" w:hAnsi="Arial" w:cs="Arial"/>
-        </w:rPr>
-      </w:pPr>
-    </w:p>
-    <w:p>
-      <w:pPr>
-        <w:rPr>
-          <w:rFonts w:ascii="Arial" w:hAnsi="Arial" w:cs="Arial"/>
-        </w:rPr>
-      </w:pPr>
-    </w:p>
-    <w:p>
-      <w:pPr>
-        <w:rPr>
-          <w:rFonts w:ascii="Arial" w:hAnsi="Arial" w:cs="Arial"/>
-        </w:rPr>
-      </w:pPr>
-      <w:r>
-        <w:rPr>
-          <w:rFonts w:ascii="Arial" w:hAnsi="Arial" w:cs="Arial"/>
-        </w:rPr>
-        <w:lastRenderedPageBreak/>
-        <w:tab/>
-      </w:r>
     </w:p>
     <w:sectPr>
       <w:footerReference w:type="default" r:id="rId11"/>
@@ -2710,7 +2417,7 @@
         <w:sz w:val="16"/>
         <w:szCs w:val="16"/>
       </w:rPr>
-      <w:t>2019-09-30</w:t>
+      <w:t>2019-11-08</w:t>
     </w:r>
     <w:r>
       <w:rPr>
@@ -2846,6 +2553,95 @@
     </w:lvl>
   </w:abstractNum>
   <w:abstractNum w:abstractNumId="1" w15:restartNumberingAfterBreak="0">
+    <w:nsid w:val="0E2837CA"/>
+    <w:multiLevelType w:val="hybridMultilevel"/>
+    <w:tmpl w:val="2F5A1A3A"/>
+    <w:lvl w:ilvl="0" w:tplc="E4F8A46C">
+      <w:start w:val="1"/>
+      <w:numFmt w:val="lowerLetter"/>
+      <w:lvlText w:val="%1."/>
+      <w:lvlJc w:val="left"/>
+      <w:pPr>
+        <w:ind w:left="1080" w:hanging="360"/>
+      </w:pPr>
+      <w:rPr>
+        <w:rFonts w:hint="default"/>
+      </w:rPr>
+    </w:lvl>
+    <w:lvl w:ilvl="1" w:tplc="04090019" w:tentative="1">
+      <w:start w:val="1"/>
+      <w:numFmt w:val="lowerLetter"/>
+      <w:lvlText w:val="%2."/>
+      <w:lvlJc w:val="left"/>
+      <w:pPr>
+        <w:ind w:left="1800" w:hanging="360"/>
+      </w:pPr>
+    </w:lvl>
+    <w:lvl w:ilvl="2" w:tplc="0409001B" w:tentative="1">
+      <w:start w:val="1"/>
+      <w:numFmt w:val="lowerRoman"/>
+      <w:lvlText w:val="%3."/>
+      <w:lvlJc w:val="right"/>
+      <w:pPr>
+        <w:ind w:left="2520" w:hanging="180"/>
+      </w:pPr>
+    </w:lvl>
+    <w:lvl w:ilvl="3" w:tplc="0409000F" w:tentative="1">
+      <w:start w:val="1"/>
+      <w:numFmt w:val="decimal"/>
+      <w:lvlText w:val="%4."/>
+      <w:lvlJc w:val="left"/>
+      <w:pPr>
+        <w:ind w:left="3240" w:hanging="360"/>
+      </w:pPr>
+    </w:lvl>
+    <w:lvl w:ilvl="4" w:tplc="04090019" w:tentative="1">
+      <w:start w:val="1"/>
+      <w:numFmt w:val="lowerLetter"/>
+      <w:lvlText w:val="%5."/>
+      <w:lvlJc w:val="left"/>
+      <w:pPr>
+        <w:ind w:left="3960" w:hanging="360"/>
+      </w:pPr>
+    </w:lvl>
+    <w:lvl w:ilvl="5" w:tplc="0409001B" w:tentative="1">
+      <w:start w:val="1"/>
+      <w:numFmt w:val="lowerRoman"/>
+      <w:lvlText w:val="%6."/>
+      <w:lvlJc w:val="right"/>
+      <w:pPr>
+        <w:ind w:left="4680" w:hanging="180"/>
+      </w:pPr>
+    </w:lvl>
+    <w:lvl w:ilvl="6" w:tplc="0409000F" w:tentative="1">
+      <w:start w:val="1"/>
+      <w:numFmt w:val="decimal"/>
+      <w:lvlText w:val="%7."/>
+      <w:lvlJc w:val="left"/>
+      <w:pPr>
+        <w:ind w:left="5400" w:hanging="360"/>
+      </w:pPr>
+    </w:lvl>
+    <w:lvl w:ilvl="7" w:tplc="04090019" w:tentative="1">
+      <w:start w:val="1"/>
+      <w:numFmt w:val="lowerLetter"/>
+      <w:lvlText w:val="%8."/>
+      <w:lvlJc w:val="left"/>
+      <w:pPr>
+        <w:ind w:left="6120" w:hanging="360"/>
+      </w:pPr>
+    </w:lvl>
+    <w:lvl w:ilvl="8" w:tplc="0409001B" w:tentative="1">
+      <w:start w:val="1"/>
+      <w:numFmt w:val="lowerRoman"/>
+      <w:lvlText w:val="%9."/>
+      <w:lvlJc w:val="right"/>
+      <w:pPr>
+        <w:ind w:left="6840" w:hanging="180"/>
+      </w:pPr>
+    </w:lvl>
+  </w:abstractNum>
+  <w:abstractNum w:abstractNumId="2" w15:restartNumberingAfterBreak="0">
     <w:nsid w:val="1F2F7E98"/>
     <w:multiLevelType w:val="hybridMultilevel"/>
     <w:tmpl w:val="9078BE98"/>
@@ -2958,7 +2754,7 @@
       </w:rPr>
     </w:lvl>
   </w:abstractNum>
-  <w:abstractNum w:abstractNumId="2" w15:restartNumberingAfterBreak="0">
+  <w:abstractNum w:abstractNumId="3" w15:restartNumberingAfterBreak="0">
     <w:nsid w:val="251551C6"/>
     <w:multiLevelType w:val="hybridMultilevel"/>
     <w:tmpl w:val="43543FBE"/>
@@ -3047,7 +2843,7 @@
       </w:pPr>
     </w:lvl>
   </w:abstractNum>
-  <w:abstractNum w:abstractNumId="3" w15:restartNumberingAfterBreak="0">
+  <w:abstractNum w:abstractNumId="4" w15:restartNumberingAfterBreak="0">
     <w:nsid w:val="2EBB7E19"/>
     <w:multiLevelType w:val="hybridMultilevel"/>
     <w:tmpl w:val="93409F12"/>
@@ -3136,7 +2932,7 @@
       </w:pPr>
     </w:lvl>
   </w:abstractNum>
-  <w:abstractNum w:abstractNumId="4" w15:restartNumberingAfterBreak="0">
+  <w:abstractNum w:abstractNumId="5" w15:restartNumberingAfterBreak="0">
     <w:nsid w:val="32785CD7"/>
     <w:multiLevelType w:val="hybridMultilevel"/>
     <w:tmpl w:val="03E27450"/>
@@ -3225,7 +3021,7 @@
       </w:pPr>
     </w:lvl>
   </w:abstractNum>
-  <w:abstractNum w:abstractNumId="5" w15:restartNumberingAfterBreak="0">
+  <w:abstractNum w:abstractNumId="6" w15:restartNumberingAfterBreak="0">
     <w:nsid w:val="33213438"/>
     <w:multiLevelType w:val="hybridMultilevel"/>
     <w:tmpl w:val="F3ACBCD0"/>
@@ -3314,7 +3110,7 @@
       </w:pPr>
     </w:lvl>
   </w:abstractNum>
-  <w:abstractNum w:abstractNumId="6" w15:restartNumberingAfterBreak="0">
+  <w:abstractNum w:abstractNumId="7" w15:restartNumberingAfterBreak="0">
     <w:nsid w:val="35D566E6"/>
     <w:multiLevelType w:val="hybridMultilevel"/>
     <w:tmpl w:val="86ECB00A"/>
@@ -3403,7 +3199,7 @@
       </w:pPr>
     </w:lvl>
   </w:abstractNum>
-  <w:abstractNum w:abstractNumId="7" w15:restartNumberingAfterBreak="0">
+  <w:abstractNum w:abstractNumId="8" w15:restartNumberingAfterBreak="0">
     <w:nsid w:val="382473CF"/>
     <w:multiLevelType w:val="hybridMultilevel"/>
     <w:tmpl w:val="93409F12"/>
@@ -3492,7 +3288,7 @@
       </w:pPr>
     </w:lvl>
   </w:abstractNum>
-  <w:abstractNum w:abstractNumId="8" w15:restartNumberingAfterBreak="0">
+  <w:abstractNum w:abstractNumId="9" w15:restartNumberingAfterBreak="0">
     <w:nsid w:val="38332AA5"/>
     <w:multiLevelType w:val="hybridMultilevel"/>
     <w:tmpl w:val="00E47952"/>
@@ -3581,7 +3377,7 @@
       </w:pPr>
     </w:lvl>
   </w:abstractNum>
-  <w:abstractNum w:abstractNumId="9" w15:restartNumberingAfterBreak="0">
+  <w:abstractNum w:abstractNumId="10" w15:restartNumberingAfterBreak="0">
     <w:nsid w:val="3E5D47FB"/>
     <w:multiLevelType w:val="hybridMultilevel"/>
     <w:tmpl w:val="490A5386"/>
@@ -3670,7 +3466,7 @@
       </w:pPr>
     </w:lvl>
   </w:abstractNum>
-  <w:abstractNum w:abstractNumId="10" w15:restartNumberingAfterBreak="0">
+  <w:abstractNum w:abstractNumId="11" w15:restartNumberingAfterBreak="0">
     <w:nsid w:val="3ED47B06"/>
     <w:multiLevelType w:val="hybridMultilevel"/>
     <w:tmpl w:val="BCE2E338"/>
@@ -3759,7 +3555,7 @@
       </w:pPr>
     </w:lvl>
   </w:abstractNum>
-  <w:abstractNum w:abstractNumId="11" w15:restartNumberingAfterBreak="0">
+  <w:abstractNum w:abstractNumId="12" w15:restartNumberingAfterBreak="0">
     <w:nsid w:val="4A8A5CD8"/>
     <w:multiLevelType w:val="hybridMultilevel"/>
     <w:tmpl w:val="C512BB92"/>
@@ -3848,7 +3644,7 @@
       </w:pPr>
     </w:lvl>
   </w:abstractNum>
-  <w:abstractNum w:abstractNumId="12" w15:restartNumberingAfterBreak="0">
+  <w:abstractNum w:abstractNumId="13" w15:restartNumberingAfterBreak="0">
     <w:nsid w:val="4B3F792A"/>
     <w:multiLevelType w:val="hybridMultilevel"/>
     <w:tmpl w:val="E3F03136"/>
@@ -3937,7 +3733,7 @@
       </w:pPr>
     </w:lvl>
   </w:abstractNum>
-  <w:abstractNum w:abstractNumId="13" w15:restartNumberingAfterBreak="0">
+  <w:abstractNum w:abstractNumId="14" w15:restartNumberingAfterBreak="0">
     <w:nsid w:val="4FE24DB2"/>
     <w:multiLevelType w:val="hybridMultilevel"/>
     <w:tmpl w:val="93409F12"/>
@@ -4026,7 +3822,7 @@
       </w:pPr>
     </w:lvl>
   </w:abstractNum>
-  <w:abstractNum w:abstractNumId="14" w15:restartNumberingAfterBreak="0">
+  <w:abstractNum w:abstractNumId="15" w15:restartNumberingAfterBreak="0">
     <w:nsid w:val="51014CFF"/>
     <w:multiLevelType w:val="hybridMultilevel"/>
     <w:tmpl w:val="A9082B66"/>
@@ -4115,7 +3911,7 @@
       </w:pPr>
     </w:lvl>
   </w:abstractNum>
-  <w:abstractNum w:abstractNumId="15" w15:restartNumberingAfterBreak="0">
+  <w:abstractNum w:abstractNumId="16" w15:restartNumberingAfterBreak="0">
     <w:nsid w:val="567221F9"/>
     <w:multiLevelType w:val="hybridMultilevel"/>
     <w:tmpl w:val="10586350"/>
@@ -4205,7 +4001,7 @@
       </w:pPr>
     </w:lvl>
   </w:abstractNum>
-  <w:abstractNum w:abstractNumId="16" w15:restartNumberingAfterBreak="0">
+  <w:abstractNum w:abstractNumId="17" w15:restartNumberingAfterBreak="0">
     <w:nsid w:val="580507A0"/>
     <w:multiLevelType w:val="hybridMultilevel"/>
     <w:tmpl w:val="976C727C"/>
@@ -4294,7 +4090,7 @@
       </w:pPr>
     </w:lvl>
   </w:abstractNum>
-  <w:abstractNum w:abstractNumId="17" w15:restartNumberingAfterBreak="0">
+  <w:abstractNum w:abstractNumId="18" w15:restartNumberingAfterBreak="0">
     <w:nsid w:val="59560A2D"/>
     <w:multiLevelType w:val="hybridMultilevel"/>
     <w:tmpl w:val="0068FCF6"/>
@@ -4383,7 +4179,7 @@
       </w:pPr>
     </w:lvl>
   </w:abstractNum>
-  <w:abstractNum w:abstractNumId="18" w15:restartNumberingAfterBreak="0">
+  <w:abstractNum w:abstractNumId="19" w15:restartNumberingAfterBreak="0">
     <w:nsid w:val="5BAB0475"/>
     <w:multiLevelType w:val="hybridMultilevel"/>
     <w:tmpl w:val="27B6F4DC"/>
@@ -4472,7 +4268,7 @@
       </w:pPr>
     </w:lvl>
   </w:abstractNum>
-  <w:abstractNum w:abstractNumId="19" w15:restartNumberingAfterBreak="0">
+  <w:abstractNum w:abstractNumId="20" w15:restartNumberingAfterBreak="0">
     <w:nsid w:val="5BD6740C"/>
     <w:multiLevelType w:val="hybridMultilevel"/>
     <w:tmpl w:val="A22C21A2"/>
@@ -4561,7 +4357,7 @@
       </w:pPr>
     </w:lvl>
   </w:abstractNum>
-  <w:abstractNum w:abstractNumId="20" w15:restartNumberingAfterBreak="0">
+  <w:abstractNum w:abstractNumId="21" w15:restartNumberingAfterBreak="0">
     <w:nsid w:val="5FA21E70"/>
     <w:multiLevelType w:val="hybridMultilevel"/>
     <w:tmpl w:val="FE3CC908"/>
@@ -4650,7 +4446,7 @@
       </w:pPr>
     </w:lvl>
   </w:abstractNum>
-  <w:abstractNum w:abstractNumId="21" w15:restartNumberingAfterBreak="0">
+  <w:abstractNum w:abstractNumId="22" w15:restartNumberingAfterBreak="0">
     <w:nsid w:val="601B2B5B"/>
     <w:multiLevelType w:val="hybridMultilevel"/>
     <w:tmpl w:val="44D61956"/>
@@ -4739,7 +4535,7 @@
       </w:pPr>
     </w:lvl>
   </w:abstractNum>
-  <w:abstractNum w:abstractNumId="22" w15:restartNumberingAfterBreak="0">
+  <w:abstractNum w:abstractNumId="23" w15:restartNumberingAfterBreak="0">
     <w:nsid w:val="62870F4A"/>
     <w:multiLevelType w:val="hybridMultilevel"/>
     <w:tmpl w:val="4692A788"/>
@@ -4828,7 +4624,7 @@
       </w:pPr>
     </w:lvl>
   </w:abstractNum>
-  <w:abstractNum w:abstractNumId="23" w15:restartNumberingAfterBreak="0">
+  <w:abstractNum w:abstractNumId="24" w15:restartNumberingAfterBreak="0">
     <w:nsid w:val="69FE7C90"/>
     <w:multiLevelType w:val="hybridMultilevel"/>
     <w:tmpl w:val="1A466484"/>
@@ -4917,7 +4713,7 @@
       </w:pPr>
     </w:lvl>
   </w:abstractNum>
-  <w:abstractNum w:abstractNumId="24" w15:restartNumberingAfterBreak="0">
+  <w:abstractNum w:abstractNumId="25" w15:restartNumberingAfterBreak="0">
     <w:nsid w:val="6C111342"/>
     <w:multiLevelType w:val="hybridMultilevel"/>
     <w:tmpl w:val="C14CFB58"/>
@@ -5006,7 +4802,7 @@
       </w:pPr>
     </w:lvl>
   </w:abstractNum>
-  <w:abstractNum w:abstractNumId="25" w15:restartNumberingAfterBreak="0">
+  <w:abstractNum w:abstractNumId="26" w15:restartNumberingAfterBreak="0">
     <w:nsid w:val="6C792E8C"/>
     <w:multiLevelType w:val="hybridMultilevel"/>
     <w:tmpl w:val="2D706D6A"/>
@@ -5095,7 +4891,7 @@
       </w:pPr>
     </w:lvl>
   </w:abstractNum>
-  <w:abstractNum w:abstractNumId="26" w15:restartNumberingAfterBreak="0">
+  <w:abstractNum w:abstractNumId="27" w15:restartNumberingAfterBreak="0">
     <w:nsid w:val="6CF8279A"/>
     <w:multiLevelType w:val="hybridMultilevel"/>
     <w:tmpl w:val="6E16B0F8"/>
@@ -5186,7 +4982,7 @@
       </w:pPr>
     </w:lvl>
   </w:abstractNum>
-  <w:abstractNum w:abstractNumId="27" w15:restartNumberingAfterBreak="0">
+  <w:abstractNum w:abstractNumId="28" w15:restartNumberingAfterBreak="0">
     <w:nsid w:val="72B8574D"/>
     <w:multiLevelType w:val="hybridMultilevel"/>
     <w:tmpl w:val="BBB4A174"/>
@@ -5275,7 +5071,7 @@
       </w:pPr>
     </w:lvl>
   </w:abstractNum>
-  <w:abstractNum w:abstractNumId="28" w15:restartNumberingAfterBreak="0">
+  <w:abstractNum w:abstractNumId="29" w15:restartNumberingAfterBreak="0">
     <w:nsid w:val="764F191B"/>
     <w:multiLevelType w:val="hybridMultilevel"/>
     <w:tmpl w:val="20861322"/>
@@ -5364,92 +5160,187 @@
       </w:pPr>
     </w:lvl>
   </w:abstractNum>
+  <w:abstractNum w:abstractNumId="30" w15:restartNumberingAfterBreak="0">
+    <w:nsid w:val="7BA94361"/>
+    <w:multiLevelType w:val="hybridMultilevel"/>
+    <w:tmpl w:val="1CD8EFDC"/>
+    <w:lvl w:ilvl="0" w:tplc="B5BA1766">
+      <w:start w:val="1"/>
+      <w:numFmt w:val="lowerLetter"/>
+      <w:lvlText w:val="%1."/>
+      <w:lvlJc w:val="left"/>
+      <w:pPr>
+        <w:ind w:left="1080" w:hanging="360"/>
+      </w:pPr>
+      <w:rPr>
+        <w:rFonts w:hint="default"/>
+      </w:rPr>
+    </w:lvl>
+    <w:lvl w:ilvl="1" w:tplc="04090019" w:tentative="1">
+      <w:start w:val="1"/>
+      <w:numFmt w:val="lowerLetter"/>
+      <w:lvlText w:val="%2."/>
+      <w:lvlJc w:val="left"/>
+      <w:pPr>
+        <w:ind w:left="1800" w:hanging="360"/>
+      </w:pPr>
+    </w:lvl>
+    <w:lvl w:ilvl="2" w:tplc="0409001B" w:tentative="1">
+      <w:start w:val="1"/>
+      <w:numFmt w:val="lowerRoman"/>
+      <w:lvlText w:val="%3."/>
+      <w:lvlJc w:val="right"/>
+      <w:pPr>
+        <w:ind w:left="2520" w:hanging="180"/>
+      </w:pPr>
+    </w:lvl>
+    <w:lvl w:ilvl="3" w:tplc="0409000F" w:tentative="1">
+      <w:start w:val="1"/>
+      <w:numFmt w:val="decimal"/>
+      <w:lvlText w:val="%4."/>
+      <w:lvlJc w:val="left"/>
+      <w:pPr>
+        <w:ind w:left="3240" w:hanging="360"/>
+      </w:pPr>
+    </w:lvl>
+    <w:lvl w:ilvl="4" w:tplc="04090019" w:tentative="1">
+      <w:start w:val="1"/>
+      <w:numFmt w:val="lowerLetter"/>
+      <w:lvlText w:val="%5."/>
+      <w:lvlJc w:val="left"/>
+      <w:pPr>
+        <w:ind w:left="3960" w:hanging="360"/>
+      </w:pPr>
+    </w:lvl>
+    <w:lvl w:ilvl="5" w:tplc="0409001B" w:tentative="1">
+      <w:start w:val="1"/>
+      <w:numFmt w:val="lowerRoman"/>
+      <w:lvlText w:val="%6."/>
+      <w:lvlJc w:val="right"/>
+      <w:pPr>
+        <w:ind w:left="4680" w:hanging="180"/>
+      </w:pPr>
+    </w:lvl>
+    <w:lvl w:ilvl="6" w:tplc="0409000F" w:tentative="1">
+      <w:start w:val="1"/>
+      <w:numFmt w:val="decimal"/>
+      <w:lvlText w:val="%7."/>
+      <w:lvlJc w:val="left"/>
+      <w:pPr>
+        <w:ind w:left="5400" w:hanging="360"/>
+      </w:pPr>
+    </w:lvl>
+    <w:lvl w:ilvl="7" w:tplc="04090019" w:tentative="1">
+      <w:start w:val="1"/>
+      <w:numFmt w:val="lowerLetter"/>
+      <w:lvlText w:val="%8."/>
+      <w:lvlJc w:val="left"/>
+      <w:pPr>
+        <w:ind w:left="6120" w:hanging="360"/>
+      </w:pPr>
+    </w:lvl>
+    <w:lvl w:ilvl="8" w:tplc="0409001B" w:tentative="1">
+      <w:start w:val="1"/>
+      <w:numFmt w:val="lowerRoman"/>
+      <w:lvlText w:val="%9."/>
+      <w:lvlJc w:val="right"/>
+      <w:pPr>
+        <w:ind w:left="6840" w:hanging="180"/>
+      </w:pPr>
+    </w:lvl>
+  </w:abstractNum>
   <w:num w:numId="1">
-    <w:abstractNumId w:val="4"/>
+    <w:abstractNumId w:val="5"/>
   </w:num>
   <w:num w:numId="2">
-    <w:abstractNumId w:val="14"/>
+    <w:abstractNumId w:val="15"/>
   </w:num>
   <w:num w:numId="3">
-    <w:abstractNumId w:val="23"/>
+    <w:abstractNumId w:val="24"/>
   </w:num>
   <w:num w:numId="4">
     <w:abstractNumId w:val="0"/>
   </w:num>
   <w:num w:numId="5">
+    <w:abstractNumId w:val="28"/>
+  </w:num>
+  <w:num w:numId="6">
+    <w:abstractNumId w:val="19"/>
+  </w:num>
+  <w:num w:numId="7">
+    <w:abstractNumId w:val="18"/>
+  </w:num>
+  <w:num w:numId="8">
+    <w:abstractNumId w:val="13"/>
+  </w:num>
+  <w:num w:numId="9">
+    <w:abstractNumId w:val="11"/>
+  </w:num>
+  <w:num w:numId="10">
+    <w:abstractNumId w:val="25"/>
+  </w:num>
+  <w:num w:numId="11">
+    <w:abstractNumId w:val="7"/>
+  </w:num>
+  <w:num w:numId="12">
+    <w:abstractNumId w:val="10"/>
+  </w:num>
+  <w:num w:numId="13">
+    <w:abstractNumId w:val="22"/>
+  </w:num>
+  <w:num w:numId="14">
+    <w:abstractNumId w:val="16"/>
+  </w:num>
+  <w:num w:numId="15">
+    <w:abstractNumId w:val="6"/>
+  </w:num>
+  <w:num w:numId="16">
+    <w:abstractNumId w:val="14"/>
+  </w:num>
+  <w:num w:numId="17">
+    <w:abstractNumId w:val="12"/>
+  </w:num>
+  <w:num w:numId="18">
+    <w:abstractNumId w:val="20"/>
+  </w:num>
+  <w:num w:numId="19">
+    <w:abstractNumId w:val="4"/>
+  </w:num>
+  <w:num w:numId="20">
+    <w:abstractNumId w:val="26"/>
+  </w:num>
+  <w:num w:numId="21">
+    <w:abstractNumId w:val="8"/>
+  </w:num>
+  <w:num w:numId="22">
     <w:abstractNumId w:val="27"/>
   </w:num>
-  <w:num w:numId="6">
-    <w:abstractNumId w:val="18"/>
+  <w:num w:numId="23">
+    <w:abstractNumId w:val="21"/>
   </w:num>
-  <w:num w:numId="7">
+  <w:num w:numId="24">
+    <w:abstractNumId w:val="29"/>
+  </w:num>
+  <w:num w:numId="25">
+    <w:abstractNumId w:val="23"/>
+  </w:num>
+  <w:num w:numId="26">
+    <w:abstractNumId w:val="2"/>
+  </w:num>
+  <w:num w:numId="27">
+    <w:abstractNumId w:val="9"/>
+  </w:num>
+  <w:num w:numId="28">
+    <w:abstractNumId w:val="3"/>
+  </w:num>
+  <w:num w:numId="29">
     <w:abstractNumId w:val="17"/>
   </w:num>
-  <w:num w:numId="8">
-    <w:abstractNumId w:val="12"/>
+  <w:num w:numId="30">
+    <w:abstractNumId w:val="30"/>
   </w:num>
-  <w:num w:numId="9">
-    <w:abstractNumId w:val="10"/>
-  </w:num>
-  <w:num w:numId="10">
-    <w:abstractNumId w:val="24"/>
-  </w:num>
-  <w:num w:numId="11">
-    <w:abstractNumId w:val="6"/>
-  </w:num>
-  <w:num w:numId="12">
-    <w:abstractNumId w:val="9"/>
-  </w:num>
-  <w:num w:numId="13">
-    <w:abstractNumId w:val="21"/>
-  </w:num>
-  <w:num w:numId="14">
-    <w:abstractNumId w:val="15"/>
-  </w:num>
-  <w:num w:numId="15">
-    <w:abstractNumId w:val="5"/>
-  </w:num>
-  <w:num w:numId="16">
-    <w:abstractNumId w:val="13"/>
-  </w:num>
-  <w:num w:numId="17">
-    <w:abstractNumId w:val="11"/>
-  </w:num>
-  <w:num w:numId="18">
-    <w:abstractNumId w:val="19"/>
-  </w:num>
-  <w:num w:numId="19">
-    <w:abstractNumId w:val="3"/>
-  </w:num>
-  <w:num w:numId="20">
-    <w:abstractNumId w:val="25"/>
-  </w:num>
-  <w:num w:numId="21">
-    <w:abstractNumId w:val="7"/>
-  </w:num>
-  <w:num w:numId="22">
-    <w:abstractNumId w:val="26"/>
-  </w:num>
-  <w:num w:numId="23">
-    <w:abstractNumId w:val="20"/>
-  </w:num>
-  <w:num w:numId="24">
-    <w:abstractNumId w:val="28"/>
-  </w:num>
-  <w:num w:numId="25">
-    <w:abstractNumId w:val="22"/>
-  </w:num>
-  <w:num w:numId="26">
+  <w:num w:numId="31">
     <w:abstractNumId w:val="1"/>
-  </w:num>
-  <w:num w:numId="27">
-    <w:abstractNumId w:val="8"/>
-  </w:num>
-  <w:num w:numId="28">
-    <w:abstractNumId w:val="2"/>
-  </w:num>
-  <w:num w:numId="29">
-    <w:abstractNumId w:val="16"/>
   </w:num>
 </w:numbering>
 </file>
@@ -5471,7 +5362,7 @@
       </w:pPr>
     </w:pPrDefault>
   </w:docDefaults>
-  <w:latentStyles w:defLockedState="0" w:defUIPriority="99" w:defSemiHidden="0" w:defUnhideWhenUsed="0" w:defQFormat="0" w:count="375">
+  <w:latentStyles w:defLockedState="0" w:defUIPriority="99" w:defSemiHidden="0" w:defUnhideWhenUsed="0" w:defQFormat="0" w:count="376">
     <w:lsdException w:name="Normal" w:uiPriority="0" w:qFormat="1"/>
     <w:lsdException w:name="heading 1" w:uiPriority="9" w:qFormat="1"/>
     <w:lsdException w:name="heading 2" w:semiHidden="1" w:uiPriority="9" w:unhideWhenUsed="1" w:qFormat="1"/>
@@ -5847,6 +5738,7 @@
     <w:lsdException w:name="Smart Hyperlink" w:semiHidden="1" w:unhideWhenUsed="1"/>
     <w:lsdException w:name="Hashtag" w:semiHidden="1" w:unhideWhenUsed="1"/>
     <w:lsdException w:name="Unresolved Mention" w:semiHidden="1" w:unhideWhenUsed="1"/>
+    <w:lsdException w:name="Smart Link" w:semiHidden="1" w:unhideWhenUsed="1"/>
   </w:latentStyles>
   <w:style w:type="paragraph" w:default="1" w:styleId="Normal">
     <w:name w:val="Normal"/>

</xml_diff>

<commit_message>
Edit apps to get ready for class 6
</commit_message>
<xml_diff>
--- a/shiny_class_materials/shiny_class_topics_outline.docx
+++ b/shiny_class_materials/shiny_class_topics_outline.docx
@@ -1855,6 +1855,14 @@
         </w:rPr>
         <w:t>6</w:t>
       </w:r>
+      <w:r>
+        <w:rPr>
+          <w:rFonts w:ascii="Arial" w:hAnsi="Arial" w:cs="Arial"/>
+          <w:b/>
+          <w:bCs/>
+        </w:rPr>
+        <w:t xml:space="preserve"> original - canceled</w:t>
+      </w:r>
     </w:p>
     <w:p>
       <w:pPr>
@@ -1870,7 +1878,7 @@
           <w:i/>
           <w:iCs/>
         </w:rPr>
-        <w:t>Cancelled this class due to Veteran’s Day holiday</w:t>
+        <w:t>Canceled this class due to Veteran’s Day holiday</w:t>
       </w:r>
       <w:r>
         <w:rPr>
@@ -1892,264 +1900,276 @@
           <w:rFonts w:ascii="Arial" w:hAnsi="Arial" w:cs="Arial"/>
         </w:rPr>
       </w:pPr>
+      <w:r>
+        <w:rPr>
+          <w:rFonts w:ascii="Arial" w:hAnsi="Arial" w:cs="Arial"/>
+        </w:rPr>
+        <w:t>Add interactivity to a scatterplot</w:t>
+      </w:r>
+      <w:r>
+        <w:rPr>
+          <w:rFonts w:ascii="Arial" w:hAnsi="Arial" w:cs="Arial"/>
+        </w:rPr>
+        <w:t xml:space="preserve">: </w:t>
+      </w:r>
+      <w:r>
+        <w:rPr>
+          <w:rFonts w:ascii="Arial" w:hAnsi="Arial" w:cs="Arial"/>
+        </w:rPr>
+        <w:t>interactive coding</w:t>
+      </w:r>
+    </w:p>
+    <w:p>
+      <w:pPr>
+        <w:pStyle w:val="ListParagraph"/>
+        <w:numPr>
+          <w:ilvl w:val="0"/>
+          <w:numId w:val="20"/>
+        </w:numPr>
+        <w:rPr>
+          <w:rFonts w:ascii="Arial" w:hAnsi="Arial" w:cs="Arial"/>
+        </w:rPr>
+      </w:pPr>
+      <w:r>
+        <w:rPr>
+          <w:rFonts w:ascii="Arial" w:hAnsi="Arial" w:cs="Arial"/>
+        </w:rPr>
+        <w:t>Can put source code in app folder</w:t>
+      </w:r>
+    </w:p>
+    <w:p>
+      <w:pPr>
+        <w:pStyle w:val="ListParagraph"/>
+        <w:numPr>
+          <w:ilvl w:val="0"/>
+          <w:numId w:val="20"/>
+        </w:numPr>
+        <w:rPr>
+          <w:rFonts w:ascii="Arial" w:hAnsi="Arial" w:cs="Arial"/>
+        </w:rPr>
+      </w:pPr>
+      <w:r>
+        <w:rPr>
+          <w:rFonts w:ascii="Arial" w:hAnsi="Arial" w:cs="Arial"/>
+        </w:rPr>
+        <w:t>Read in data from app folder</w:t>
+      </w:r>
+    </w:p>
+    <w:p>
+      <w:pPr>
+        <w:pStyle w:val="ListParagraph"/>
+        <w:numPr>
+          <w:ilvl w:val="0"/>
+          <w:numId w:val="20"/>
+        </w:numPr>
+        <w:rPr>
+          <w:rFonts w:ascii="Arial" w:hAnsi="Arial" w:cs="Arial"/>
+        </w:rPr>
+      </w:pPr>
+      <w:r>
+        <w:rPr>
+          <w:rFonts w:ascii="Arial" w:hAnsi="Arial" w:cs="Arial"/>
+        </w:rPr>
+        <w:t>Add click/hover/brush to plotOutput()</w:t>
+      </w:r>
+    </w:p>
+    <w:p>
+      <w:pPr>
+        <w:pStyle w:val="ListParagraph"/>
+        <w:numPr>
+          <w:ilvl w:val="0"/>
+          <w:numId w:val="20"/>
+        </w:numPr>
+        <w:rPr>
+          <w:rFonts w:ascii="Arial" w:hAnsi="Arial" w:cs="Arial"/>
+        </w:rPr>
+      </w:pPr>
+      <w:r>
+        <w:rPr>
+          <w:rFonts w:ascii="Arial" w:hAnsi="Arial" w:cs="Arial"/>
+        </w:rPr>
+        <w:t>Make tables in server(), add tableOutput() to UI</w:t>
+      </w:r>
+    </w:p>
+    <w:p>
+      <w:pPr>
+        <w:rPr>
+          <w:rFonts w:ascii="Arial" w:hAnsi="Arial" w:cs="Arial"/>
+          <w:b/>
+          <w:bCs/>
+        </w:rPr>
+      </w:pPr>
+      <w:r>
+        <w:rPr>
+          <w:rFonts w:ascii="Arial" w:hAnsi="Arial" w:cs="Arial"/>
+          <w:b/>
+          <w:bCs/>
+        </w:rPr>
+        <w:t xml:space="preserve">Class </w:t>
+      </w:r>
+      <w:r>
+        <w:rPr>
+          <w:rFonts w:ascii="Arial" w:hAnsi="Arial" w:cs="Arial"/>
+          <w:b/>
+          <w:bCs/>
+        </w:rPr>
+        <w:t>6</w:t>
+      </w:r>
+    </w:p>
+    <w:p>
+      <w:pPr>
+        <w:pStyle w:val="ListParagraph"/>
+        <w:numPr>
+          <w:ilvl w:val="0"/>
+          <w:numId w:val="21"/>
+        </w:numPr>
+        <w:rPr>
+          <w:rFonts w:ascii="Arial" w:hAnsi="Arial" w:cs="Arial"/>
+        </w:rPr>
+      </w:pPr>
+      <w:r>
+        <w:rPr>
+          <w:rFonts w:ascii="Arial" w:hAnsi="Arial" w:cs="Arial"/>
+          <w:b/>
+          <w:bCs/>
+        </w:rPr>
+        <w:t xml:space="preserve">In class </w:t>
+      </w:r>
+      <w:r>
+        <w:rPr>
+          <w:rFonts w:ascii="Arial" w:hAnsi="Arial" w:cs="Arial"/>
+          <w:b/>
+          <w:bCs/>
+        </w:rPr>
+        <w:t>activity:</w:t>
+      </w:r>
+      <w:r>
+        <w:rPr>
+          <w:rFonts w:ascii="Arial" w:hAnsi="Arial" w:cs="Arial"/>
+        </w:rPr>
+        <w:t xml:space="preserve"> add second variable to app to recreate “</w:t>
+      </w:r>
+      <w:r>
+        <w:rPr>
+          <w:rFonts w:ascii="Arial" w:hAnsi="Arial" w:cs="Arial"/>
+        </w:rPr>
+        <w:t>shiny_class_</w:t>
+      </w:r>
+      <w:r>
+        <w:rPr>
+          <w:rFonts w:ascii="Arial" w:hAnsi="Arial" w:cs="Arial"/>
+        </w:rPr>
+        <w:t>6</w:t>
+      </w:r>
+      <w:r>
+        <w:rPr>
+          <w:rFonts w:ascii="Arial" w:hAnsi="Arial" w:cs="Arial"/>
+        </w:rPr>
+        <w:t>_recreate_app</w:t>
+      </w:r>
+      <w:r>
+        <w:rPr>
+          <w:rFonts w:ascii="Arial" w:hAnsi="Arial" w:cs="Arial"/>
+        </w:rPr>
+        <w:t>.PNG”</w:t>
+      </w:r>
+    </w:p>
+    <w:p>
+      <w:pPr>
+        <w:pStyle w:val="ListParagraph"/>
+        <w:numPr>
+          <w:ilvl w:val="0"/>
+          <w:numId w:val="21"/>
+        </w:numPr>
+        <w:rPr>
+          <w:rFonts w:ascii="Arial" w:hAnsi="Arial" w:cs="Arial"/>
+        </w:rPr>
+      </w:pPr>
+      <w:r>
+        <w:rPr>
+          <w:rFonts w:ascii="Arial" w:hAnsi="Arial" w:cs="Arial"/>
+        </w:rPr>
+        <w:t>Action buttons to delay reaction</w:t>
+      </w:r>
+      <w:r>
+        <w:rPr>
+          <w:rFonts w:ascii="Arial" w:hAnsi="Arial" w:cs="Arial"/>
+        </w:rPr>
+        <w:t xml:space="preserve">: </w:t>
+      </w:r>
+      <w:r>
+        <w:rPr>
+          <w:rFonts w:ascii="Arial" w:hAnsi="Arial" w:cs="Arial"/>
+        </w:rPr>
+        <w:t>in</w:t>
+      </w:r>
+      <w:r>
+        <w:rPr>
+          <w:rFonts w:ascii="Arial" w:hAnsi="Arial" w:cs="Arial"/>
+        </w:rPr>
+        <w:t>teractive</w:t>
+      </w:r>
+      <w:r>
+        <w:rPr>
+          <w:rFonts w:ascii="Arial" w:hAnsi="Arial" w:cs="Arial"/>
+        </w:rPr>
+        <w:t xml:space="preserve"> </w:t>
+      </w:r>
+      <w:r>
+        <w:rPr>
+          <w:rFonts w:ascii="Arial" w:hAnsi="Arial" w:cs="Arial"/>
+        </w:rPr>
+        <w:t>coding</w:t>
+      </w:r>
+    </w:p>
+    <w:p>
+      <w:pPr>
+        <w:pStyle w:val="ListParagraph"/>
+        <w:numPr>
+          <w:ilvl w:val="0"/>
+          <w:numId w:val="23"/>
+        </w:numPr>
+        <w:rPr>
+          <w:rFonts w:ascii="Arial" w:hAnsi="Arial" w:cs="Arial"/>
+        </w:rPr>
+      </w:pPr>
+      <w:r>
+        <w:rPr>
+          <w:rFonts w:ascii="Arial" w:hAnsi="Arial" w:cs="Arial"/>
+        </w:rPr>
+        <w:t>Replace reactive() with eventReactive()</w:t>
+      </w:r>
+    </w:p>
+    <w:p>
+      <w:pPr>
+        <w:pStyle w:val="ListParagraph"/>
+        <w:numPr>
+          <w:ilvl w:val="0"/>
+          <w:numId w:val="23"/>
+        </w:numPr>
+        <w:rPr>
+          <w:rFonts w:ascii="Arial" w:hAnsi="Arial" w:cs="Arial"/>
+        </w:rPr>
+      </w:pPr>
+      <w:r>
+        <w:rPr>
+          <w:rFonts w:ascii="Arial" w:hAnsi="Arial" w:cs="Arial"/>
+        </w:rPr>
+        <w:t>Mention observe</w:t>
+      </w:r>
+      <w:r>
+        <w:rPr>
+          <w:rFonts w:ascii="Arial" w:hAnsi="Arial" w:cs="Arial"/>
+        </w:rPr>
+        <w:t>Event</w:t>
+      </w:r>
       <w:bookmarkStart w:id="0" w:name="_GoBack"/>
       <w:bookmarkEnd w:id="0"/>
       <w:r>
         <w:rPr>
           <w:rFonts w:ascii="Arial" w:hAnsi="Arial" w:cs="Arial"/>
         </w:rPr>
-        <w:t>Add interactivity to a scatterplot</w:t>
-      </w:r>
-      <w:r>
-        <w:rPr>
-          <w:rFonts w:ascii="Arial" w:hAnsi="Arial" w:cs="Arial"/>
-        </w:rPr>
-        <w:t xml:space="preserve">: </w:t>
-      </w:r>
-      <w:r>
-        <w:rPr>
-          <w:rFonts w:ascii="Arial" w:hAnsi="Arial" w:cs="Arial"/>
-        </w:rPr>
-        <w:t>interactive coding</w:t>
-      </w:r>
-    </w:p>
-    <w:p>
-      <w:pPr>
-        <w:pStyle w:val="ListParagraph"/>
-        <w:numPr>
-          <w:ilvl w:val="0"/>
-          <w:numId w:val="20"/>
-        </w:numPr>
-        <w:rPr>
-          <w:rFonts w:ascii="Arial" w:hAnsi="Arial" w:cs="Arial"/>
-        </w:rPr>
-      </w:pPr>
-      <w:r>
-        <w:rPr>
-          <w:rFonts w:ascii="Arial" w:hAnsi="Arial" w:cs="Arial"/>
-        </w:rPr>
-        <w:t>Can put source code in app folder</w:t>
-      </w:r>
-    </w:p>
-    <w:p>
-      <w:pPr>
-        <w:pStyle w:val="ListParagraph"/>
-        <w:numPr>
-          <w:ilvl w:val="0"/>
-          <w:numId w:val="20"/>
-        </w:numPr>
-        <w:rPr>
-          <w:rFonts w:ascii="Arial" w:hAnsi="Arial" w:cs="Arial"/>
-        </w:rPr>
-      </w:pPr>
-      <w:r>
-        <w:rPr>
-          <w:rFonts w:ascii="Arial" w:hAnsi="Arial" w:cs="Arial"/>
-        </w:rPr>
-        <w:t>Read in data from app folder</w:t>
-      </w:r>
-    </w:p>
-    <w:p>
-      <w:pPr>
-        <w:pStyle w:val="ListParagraph"/>
-        <w:numPr>
-          <w:ilvl w:val="0"/>
-          <w:numId w:val="20"/>
-        </w:numPr>
-        <w:rPr>
-          <w:rFonts w:ascii="Arial" w:hAnsi="Arial" w:cs="Arial"/>
-        </w:rPr>
-      </w:pPr>
-      <w:r>
-        <w:rPr>
-          <w:rFonts w:ascii="Arial" w:hAnsi="Arial" w:cs="Arial"/>
-        </w:rPr>
-        <w:t>Add click/hover/brush to plotOutput()</w:t>
-      </w:r>
-    </w:p>
-    <w:p>
-      <w:pPr>
-        <w:pStyle w:val="ListParagraph"/>
-        <w:numPr>
-          <w:ilvl w:val="0"/>
-          <w:numId w:val="20"/>
-        </w:numPr>
-        <w:rPr>
-          <w:rFonts w:ascii="Arial" w:hAnsi="Arial" w:cs="Arial"/>
-        </w:rPr>
-      </w:pPr>
-      <w:r>
-        <w:rPr>
-          <w:rFonts w:ascii="Arial" w:hAnsi="Arial" w:cs="Arial"/>
-        </w:rPr>
-        <w:t>Make tables in server(), add tableOutput() to UI</w:t>
-      </w:r>
-    </w:p>
-    <w:p>
-      <w:pPr>
-        <w:rPr>
-          <w:rFonts w:ascii="Arial" w:hAnsi="Arial" w:cs="Arial"/>
-          <w:b/>
-          <w:bCs/>
-        </w:rPr>
-      </w:pPr>
-      <w:r>
-        <w:rPr>
-          <w:rFonts w:ascii="Arial" w:hAnsi="Arial" w:cs="Arial"/>
-          <w:b/>
-          <w:bCs/>
-        </w:rPr>
-        <w:t xml:space="preserve">Class </w:t>
-      </w:r>
-      <w:r>
-        <w:rPr>
-          <w:rFonts w:ascii="Arial" w:hAnsi="Arial" w:cs="Arial"/>
-          <w:b/>
-          <w:bCs/>
-        </w:rPr>
-        <w:t>7</w:t>
-      </w:r>
-    </w:p>
-    <w:p>
-      <w:pPr>
-        <w:pStyle w:val="ListParagraph"/>
-        <w:numPr>
-          <w:ilvl w:val="0"/>
-          <w:numId w:val="21"/>
-        </w:numPr>
-        <w:rPr>
-          <w:rFonts w:ascii="Arial" w:hAnsi="Arial" w:cs="Arial"/>
-        </w:rPr>
-      </w:pPr>
-      <w:r>
-        <w:rPr>
-          <w:rFonts w:ascii="Arial" w:hAnsi="Arial" w:cs="Arial"/>
-          <w:b/>
-          <w:bCs/>
-        </w:rPr>
-        <w:t xml:space="preserve">In class </w:t>
-      </w:r>
-      <w:r>
-        <w:rPr>
-          <w:rFonts w:ascii="Arial" w:hAnsi="Arial" w:cs="Arial"/>
-          <w:b/>
-          <w:bCs/>
-        </w:rPr>
-        <w:t>activity:</w:t>
-      </w:r>
-      <w:r>
-        <w:rPr>
-          <w:rFonts w:ascii="Arial" w:hAnsi="Arial" w:cs="Arial"/>
-        </w:rPr>
-        <w:t xml:space="preserve"> add second variable to app to recreate “</w:t>
-      </w:r>
-      <w:r>
-        <w:rPr>
-          <w:rFonts w:ascii="Arial" w:hAnsi="Arial" w:cs="Arial"/>
-        </w:rPr>
-        <w:t>shiny_class_</w:t>
-      </w:r>
-      <w:r>
-        <w:rPr>
-          <w:rFonts w:ascii="Arial" w:hAnsi="Arial" w:cs="Arial"/>
-        </w:rPr>
-        <w:t>7</w:t>
-      </w:r>
-      <w:r>
-        <w:rPr>
-          <w:rFonts w:ascii="Arial" w:hAnsi="Arial" w:cs="Arial"/>
-        </w:rPr>
-        <w:t>_recreate_app</w:t>
-      </w:r>
-      <w:r>
-        <w:rPr>
-          <w:rFonts w:ascii="Arial" w:hAnsi="Arial" w:cs="Arial"/>
-        </w:rPr>
-        <w:t>.PNG”</w:t>
-      </w:r>
-    </w:p>
-    <w:p>
-      <w:pPr>
-        <w:pStyle w:val="ListParagraph"/>
-        <w:numPr>
-          <w:ilvl w:val="0"/>
-          <w:numId w:val="21"/>
-        </w:numPr>
-        <w:rPr>
-          <w:rFonts w:ascii="Arial" w:hAnsi="Arial" w:cs="Arial"/>
-        </w:rPr>
-      </w:pPr>
-      <w:r>
-        <w:rPr>
-          <w:rFonts w:ascii="Arial" w:hAnsi="Arial" w:cs="Arial"/>
-        </w:rPr>
-        <w:t>Action buttons to delay reaction</w:t>
-      </w:r>
-      <w:r>
-        <w:rPr>
-          <w:rFonts w:ascii="Arial" w:hAnsi="Arial" w:cs="Arial"/>
-        </w:rPr>
-        <w:t xml:space="preserve">: </w:t>
-      </w:r>
-      <w:r>
-        <w:rPr>
-          <w:rFonts w:ascii="Arial" w:hAnsi="Arial" w:cs="Arial"/>
-        </w:rPr>
-        <w:t>in</w:t>
-      </w:r>
-      <w:r>
-        <w:rPr>
-          <w:rFonts w:ascii="Arial" w:hAnsi="Arial" w:cs="Arial"/>
-        </w:rPr>
-        <w:t>teractive</w:t>
-      </w:r>
-      <w:r>
-        <w:rPr>
-          <w:rFonts w:ascii="Arial" w:hAnsi="Arial" w:cs="Arial"/>
-        </w:rPr>
-        <w:t xml:space="preserve"> </w:t>
-      </w:r>
-      <w:r>
-        <w:rPr>
-          <w:rFonts w:ascii="Arial" w:hAnsi="Arial" w:cs="Arial"/>
-        </w:rPr>
-        <w:t>coding</w:t>
-      </w:r>
-    </w:p>
-    <w:p>
-      <w:pPr>
-        <w:pStyle w:val="ListParagraph"/>
-        <w:numPr>
-          <w:ilvl w:val="0"/>
-          <w:numId w:val="23"/>
-        </w:numPr>
-        <w:rPr>
-          <w:rFonts w:ascii="Arial" w:hAnsi="Arial" w:cs="Arial"/>
-        </w:rPr>
-      </w:pPr>
-      <w:r>
-        <w:rPr>
-          <w:rFonts w:ascii="Arial" w:hAnsi="Arial" w:cs="Arial"/>
-        </w:rPr>
-        <w:t>Replace reactive() with eventReactive()</w:t>
-      </w:r>
-    </w:p>
-    <w:p>
-      <w:pPr>
-        <w:pStyle w:val="ListParagraph"/>
-        <w:numPr>
-          <w:ilvl w:val="0"/>
-          <w:numId w:val="23"/>
-        </w:numPr>
-        <w:rPr>
-          <w:rFonts w:ascii="Arial" w:hAnsi="Arial" w:cs="Arial"/>
-        </w:rPr>
-      </w:pPr>
-      <w:r>
-        <w:rPr>
-          <w:rFonts w:ascii="Arial" w:hAnsi="Arial" w:cs="Arial"/>
-        </w:rPr>
-        <w:t>Mention observeReactive()</w:t>
+        <w:t>()</w:t>
       </w:r>
       <w:r>
         <w:rPr>
@@ -2417,7 +2437,7 @@
         <w:sz w:val="16"/>
         <w:szCs w:val="16"/>
       </w:rPr>
-      <w:t>2019-11-08</w:t>
+      <w:t>2019-11-22</w:t>
     </w:r>
     <w:r>
       <w:rPr>
@@ -5902,6 +5922,18 @@
       <w:shd w:val="clear" w:color="auto" w:fill="E1DFDD"/>
     </w:rPr>
   </w:style>
+  <w:style w:type="character" w:styleId="FollowedHyperlink">
+    <w:name w:val="FollowedHyperlink"/>
+    <w:basedOn w:val="DefaultParagraphFont"/>
+    <w:uiPriority w:val="99"/>
+    <w:semiHidden/>
+    <w:unhideWhenUsed/>
+    <w:rsid w:val="001A0B58"/>
+    <w:rPr>
+      <w:color w:val="800080" w:themeColor="followedHyperlink"/>
+      <w:u w:val="single"/>
+    </w:rPr>
+  </w:style>
 </w:styles>
 </file>
 

</xml_diff>